<commit_message>
Đang viết chương 4
</commit_message>
<xml_diff>
--- a/Reports/Noi dung v2.docx
+++ b/Reports/Noi dung v2.docx
@@ -554,8 +554,6 @@
         <w:t>MỤC LỤC</w:t>
       </w:r>
     </w:p>
-    <w:bookmarkStart w:id="0" w:name="_GoBack"/>
-    <w:bookmarkEnd w:id="0"/>
     <w:p>
       <w:pPr>
         <w:pStyle w:val="TOC1"/>
@@ -577,7 +575,7 @@
       <w:r>
         <w:fldChar w:fldCharType="separate"/>
       </w:r>
-      <w:hyperlink w:anchor="_Toc321012100" w:history="1">
+      <w:hyperlink w:anchor="_Toc321062867" w:history="1">
         <w:r>
           <w:rPr>
             <w:rStyle w:val="Hyperlink"/>
@@ -604,7 +602,7 @@
             <w:noProof/>
             <w:webHidden/>
           </w:rPr>
-          <w:instrText xml:space="preserve"> PAGEREF _Toc321012100 \h </w:instrText>
+          <w:instrText xml:space="preserve"> PAGEREF _Toc321062867 \h </w:instrText>
         </w:r>
         <w:r>
           <w:rPr>
@@ -647,7 +645,7 @@
           <w:sz w:val="22"/>
         </w:rPr>
       </w:pPr>
-      <w:hyperlink w:anchor="_Toc321012101" w:history="1">
+      <w:hyperlink w:anchor="_Toc321062868" w:history="1">
         <w:r>
           <w:rPr>
             <w:rStyle w:val="Hyperlink"/>
@@ -674,7 +672,7 @@
             <w:noProof/>
             <w:webHidden/>
           </w:rPr>
-          <w:instrText xml:space="preserve"> PAGEREF _Toc321012101 \h </w:instrText>
+          <w:instrText xml:space="preserve"> PAGEREF _Toc321062868 \h </w:instrText>
         </w:r>
         <w:r>
           <w:rPr>
@@ -717,7 +715,7 @@
           <w:sz w:val="22"/>
         </w:rPr>
       </w:pPr>
-      <w:hyperlink w:anchor="_Toc321012102" w:history="1">
+      <w:hyperlink w:anchor="_Toc321062869" w:history="1">
         <w:r>
           <w:rPr>
             <w:rStyle w:val="Hyperlink"/>
@@ -744,7 +742,7 @@
             <w:noProof/>
             <w:webHidden/>
           </w:rPr>
-          <w:instrText xml:space="preserve"> PAGEREF _Toc321012102 \h </w:instrText>
+          <w:instrText xml:space="preserve"> PAGEREF _Toc321062869 \h </w:instrText>
         </w:r>
         <w:r>
           <w:rPr>
@@ -787,7 +785,7 @@
           <w:sz w:val="22"/>
         </w:rPr>
       </w:pPr>
-      <w:hyperlink w:anchor="_Toc321012103" w:history="1">
+      <w:hyperlink w:anchor="_Toc321062870" w:history="1">
         <w:r>
           <w:rPr>
             <w:rStyle w:val="Hyperlink"/>
@@ -814,7 +812,7 @@
             <w:noProof/>
             <w:webHidden/>
           </w:rPr>
-          <w:instrText xml:space="preserve"> PAGEREF _Toc321012103 \h </w:instrText>
+          <w:instrText xml:space="preserve"> PAGEREF _Toc321062870 \h </w:instrText>
         </w:r>
         <w:r>
           <w:rPr>
@@ -858,7 +856,7 @@
           <w:sz w:val="22"/>
         </w:rPr>
       </w:pPr>
-      <w:hyperlink w:anchor="_Toc321012104" w:history="1">
+      <w:hyperlink w:anchor="_Toc321062871" w:history="1">
         <w:r>
           <w:rPr>
             <w:rStyle w:val="Hyperlink"/>
@@ -900,7 +898,7 @@
             <w:noProof/>
             <w:webHidden/>
           </w:rPr>
-          <w:instrText xml:space="preserve"> PAGEREF _Toc321012104 \h </w:instrText>
+          <w:instrText xml:space="preserve"> PAGEREF _Toc321062871 \h </w:instrText>
         </w:r>
         <w:r>
           <w:rPr>
@@ -944,7 +942,7 @@
           <w:sz w:val="22"/>
         </w:rPr>
       </w:pPr>
-      <w:hyperlink w:anchor="_Toc321012105" w:history="1">
+      <w:hyperlink w:anchor="_Toc321062872" w:history="1">
         <w:r>
           <w:rPr>
             <w:rStyle w:val="Hyperlink"/>
@@ -986,7 +984,7 @@
             <w:noProof/>
             <w:webHidden/>
           </w:rPr>
-          <w:instrText xml:space="preserve"> PAGEREF _Toc321012105 \h </w:instrText>
+          <w:instrText xml:space="preserve"> PAGEREF _Toc321062872 \h </w:instrText>
         </w:r>
         <w:r>
           <w:rPr>
@@ -1030,7 +1028,7 @@
           <w:sz w:val="22"/>
         </w:rPr>
       </w:pPr>
-      <w:hyperlink w:anchor="_Toc321012106" w:history="1">
+      <w:hyperlink w:anchor="_Toc321062873" w:history="1">
         <w:r>
           <w:rPr>
             <w:rStyle w:val="Hyperlink"/>
@@ -1072,7 +1070,7 @@
             <w:noProof/>
             <w:webHidden/>
           </w:rPr>
-          <w:instrText xml:space="preserve"> PAGEREF _Toc321012106 \h </w:instrText>
+          <w:instrText xml:space="preserve"> PAGEREF _Toc321062873 \h </w:instrText>
         </w:r>
         <w:r>
           <w:rPr>
@@ -1116,7 +1114,7 @@
           <w:sz w:val="22"/>
         </w:rPr>
       </w:pPr>
-      <w:hyperlink w:anchor="_Toc321012107" w:history="1">
+      <w:hyperlink w:anchor="_Toc321062874" w:history="1">
         <w:r>
           <w:rPr>
             <w:rStyle w:val="Hyperlink"/>
@@ -1158,7 +1156,7 @@
             <w:noProof/>
             <w:webHidden/>
           </w:rPr>
-          <w:instrText xml:space="preserve"> PAGEREF _Toc321012107 \h </w:instrText>
+          <w:instrText xml:space="preserve"> PAGEREF _Toc321062874 \h </w:instrText>
         </w:r>
         <w:r>
           <w:rPr>
@@ -1202,7 +1200,7 @@
           <w:sz w:val="22"/>
         </w:rPr>
       </w:pPr>
-      <w:hyperlink w:anchor="_Toc321012108" w:history="1">
+      <w:hyperlink w:anchor="_Toc321062875" w:history="1">
         <w:r>
           <w:rPr>
             <w:rStyle w:val="Hyperlink"/>
@@ -1244,7 +1242,7 @@
             <w:noProof/>
             <w:webHidden/>
           </w:rPr>
-          <w:instrText xml:space="preserve"> PAGEREF _Toc321012108 \h </w:instrText>
+          <w:instrText xml:space="preserve"> PAGEREF _Toc321062875 \h </w:instrText>
         </w:r>
         <w:r>
           <w:rPr>
@@ -1288,7 +1286,7 @@
           <w:sz w:val="22"/>
         </w:rPr>
       </w:pPr>
-      <w:hyperlink w:anchor="_Toc321012109" w:history="1">
+      <w:hyperlink w:anchor="_Toc321062876" w:history="1">
         <w:r>
           <w:rPr>
             <w:rStyle w:val="Hyperlink"/>
@@ -1330,7 +1328,7 @@
             <w:noProof/>
             <w:webHidden/>
           </w:rPr>
-          <w:instrText xml:space="preserve"> PAGEREF _Toc321012109 \h </w:instrText>
+          <w:instrText xml:space="preserve"> PAGEREF _Toc321062876 \h </w:instrText>
         </w:r>
         <w:r>
           <w:rPr>
@@ -1374,7 +1372,7 @@
           <w:sz w:val="22"/>
         </w:rPr>
       </w:pPr>
-      <w:hyperlink w:anchor="_Toc321012110" w:history="1">
+      <w:hyperlink w:anchor="_Toc321062877" w:history="1">
         <w:r>
           <w:rPr>
             <w:rStyle w:val="Hyperlink"/>
@@ -1416,7 +1414,7 @@
             <w:noProof/>
             <w:webHidden/>
           </w:rPr>
-          <w:instrText xml:space="preserve"> PAGEREF _Toc321012110 \h </w:instrText>
+          <w:instrText xml:space="preserve"> PAGEREF _Toc321062877 \h </w:instrText>
         </w:r>
         <w:r>
           <w:rPr>
@@ -1460,7 +1458,7 @@
           <w:sz w:val="22"/>
         </w:rPr>
       </w:pPr>
-      <w:hyperlink w:anchor="_Toc321012111" w:history="1">
+      <w:hyperlink w:anchor="_Toc321062878" w:history="1">
         <w:r>
           <w:rPr>
             <w:rStyle w:val="Hyperlink"/>
@@ -1502,7 +1500,7 @@
             <w:noProof/>
             <w:webHidden/>
           </w:rPr>
-          <w:instrText xml:space="preserve"> PAGEREF _Toc321012111 \h </w:instrText>
+          <w:instrText xml:space="preserve"> PAGEREF _Toc321062878 \h </w:instrText>
         </w:r>
         <w:r>
           <w:rPr>
@@ -1546,7 +1544,7 @@
           <w:sz w:val="22"/>
         </w:rPr>
       </w:pPr>
-      <w:hyperlink w:anchor="_Toc321012112" w:history="1">
+      <w:hyperlink w:anchor="_Toc321062879" w:history="1">
         <w:r>
           <w:rPr>
             <w:rStyle w:val="Hyperlink"/>
@@ -1588,7 +1586,7 @@
             <w:noProof/>
             <w:webHidden/>
           </w:rPr>
-          <w:instrText xml:space="preserve"> PAGEREF _Toc321012112 \h </w:instrText>
+          <w:instrText xml:space="preserve"> PAGEREF _Toc321062879 \h </w:instrText>
         </w:r>
         <w:r>
           <w:rPr>
@@ -1632,7 +1630,7 @@
           <w:sz w:val="22"/>
         </w:rPr>
       </w:pPr>
-      <w:hyperlink w:anchor="_Toc321012113" w:history="1">
+      <w:hyperlink w:anchor="_Toc321062880" w:history="1">
         <w:r>
           <w:rPr>
             <w:rStyle w:val="Hyperlink"/>
@@ -1674,7 +1672,7 @@
             <w:noProof/>
             <w:webHidden/>
           </w:rPr>
-          <w:instrText xml:space="preserve"> PAGEREF _Toc321012113 \h </w:instrText>
+          <w:instrText xml:space="preserve"> PAGEREF _Toc321062880 \h </w:instrText>
         </w:r>
         <w:r>
           <w:rPr>
@@ -1718,7 +1716,7 @@
           <w:sz w:val="22"/>
         </w:rPr>
       </w:pPr>
-      <w:hyperlink w:anchor="_Toc321012114" w:history="1">
+      <w:hyperlink w:anchor="_Toc321062881" w:history="1">
         <w:r>
           <w:rPr>
             <w:rStyle w:val="Hyperlink"/>
@@ -1760,7 +1758,7 @@
             <w:noProof/>
             <w:webHidden/>
           </w:rPr>
-          <w:instrText xml:space="preserve"> PAGEREF _Toc321012114 \h </w:instrText>
+          <w:instrText xml:space="preserve"> PAGEREF _Toc321062881 \h </w:instrText>
         </w:r>
         <w:r>
           <w:rPr>
@@ -1804,7 +1802,7 @@
           <w:sz w:val="22"/>
         </w:rPr>
       </w:pPr>
-      <w:hyperlink w:anchor="_Toc321012115" w:history="1">
+      <w:hyperlink w:anchor="_Toc321062882" w:history="1">
         <w:r>
           <w:rPr>
             <w:rStyle w:val="Hyperlink"/>
@@ -1846,7 +1844,7 @@
             <w:noProof/>
             <w:webHidden/>
           </w:rPr>
-          <w:instrText xml:space="preserve"> PAGEREF _Toc321012115 \h </w:instrText>
+          <w:instrText xml:space="preserve"> PAGEREF _Toc321062882 \h </w:instrText>
         </w:r>
         <w:r>
           <w:rPr>
@@ -1890,7 +1888,7 @@
           <w:sz w:val="22"/>
         </w:rPr>
       </w:pPr>
-      <w:hyperlink w:anchor="_Toc321012116" w:history="1">
+      <w:hyperlink w:anchor="_Toc321062883" w:history="1">
         <w:r>
           <w:rPr>
             <w:rStyle w:val="Hyperlink"/>
@@ -1932,7 +1930,7 @@
             <w:noProof/>
             <w:webHidden/>
           </w:rPr>
-          <w:instrText xml:space="preserve"> PAGEREF _Toc321012116 \h </w:instrText>
+          <w:instrText xml:space="preserve"> PAGEREF _Toc321062883 \h </w:instrText>
         </w:r>
         <w:r>
           <w:rPr>
@@ -1976,7 +1974,7 @@
           <w:sz w:val="22"/>
         </w:rPr>
       </w:pPr>
-      <w:hyperlink w:anchor="_Toc321012117" w:history="1">
+      <w:hyperlink w:anchor="_Toc321062884" w:history="1">
         <w:r>
           <w:rPr>
             <w:rStyle w:val="Hyperlink"/>
@@ -2018,7 +2016,7 @@
             <w:noProof/>
             <w:webHidden/>
           </w:rPr>
-          <w:instrText xml:space="preserve"> PAGEREF _Toc321012117 \h </w:instrText>
+          <w:instrText xml:space="preserve"> PAGEREF _Toc321062884 \h </w:instrText>
         </w:r>
         <w:r>
           <w:rPr>
@@ -2062,7 +2060,7 @@
           <w:sz w:val="22"/>
         </w:rPr>
       </w:pPr>
-      <w:hyperlink w:anchor="_Toc321012118" w:history="1">
+      <w:hyperlink w:anchor="_Toc321062885" w:history="1">
         <w:r>
           <w:rPr>
             <w:rStyle w:val="Hyperlink"/>
@@ -2104,7 +2102,7 @@
             <w:noProof/>
             <w:webHidden/>
           </w:rPr>
-          <w:instrText xml:space="preserve"> PAGEREF _Toc321012118 \h </w:instrText>
+          <w:instrText xml:space="preserve"> PAGEREF _Toc321062885 \h </w:instrText>
         </w:r>
         <w:r>
           <w:rPr>
@@ -2148,7 +2146,7 @@
           <w:sz w:val="22"/>
         </w:rPr>
       </w:pPr>
-      <w:hyperlink w:anchor="_Toc321012119" w:history="1">
+      <w:hyperlink w:anchor="_Toc321062886" w:history="1">
         <w:r>
           <w:rPr>
             <w:rStyle w:val="Hyperlink"/>
@@ -2190,7 +2188,7 @@
             <w:noProof/>
             <w:webHidden/>
           </w:rPr>
-          <w:instrText xml:space="preserve"> PAGEREF _Toc321012119 \h </w:instrText>
+          <w:instrText xml:space="preserve"> PAGEREF _Toc321062886 \h </w:instrText>
         </w:r>
         <w:r>
           <w:rPr>
@@ -2234,7 +2232,7 @@
           <w:sz w:val="22"/>
         </w:rPr>
       </w:pPr>
-      <w:hyperlink w:anchor="_Toc321012120" w:history="1">
+      <w:hyperlink w:anchor="_Toc321062887" w:history="1">
         <w:r>
           <w:rPr>
             <w:rStyle w:val="Hyperlink"/>
@@ -2276,7 +2274,7 @@
             <w:noProof/>
             <w:webHidden/>
           </w:rPr>
-          <w:instrText xml:space="preserve"> PAGEREF _Toc321012120 \h </w:instrText>
+          <w:instrText xml:space="preserve"> PAGEREF _Toc321062887 \h </w:instrText>
         </w:r>
         <w:r>
           <w:rPr>
@@ -2320,7 +2318,7 @@
           <w:sz w:val="22"/>
         </w:rPr>
       </w:pPr>
-      <w:hyperlink w:anchor="_Toc321012121" w:history="1">
+      <w:hyperlink w:anchor="_Toc321062888" w:history="1">
         <w:r>
           <w:rPr>
             <w:rStyle w:val="Hyperlink"/>
@@ -2362,7 +2360,7 @@
             <w:noProof/>
             <w:webHidden/>
           </w:rPr>
-          <w:instrText xml:space="preserve"> PAGEREF _Toc321012121 \h </w:instrText>
+          <w:instrText xml:space="preserve"> PAGEREF _Toc321062888 \h </w:instrText>
         </w:r>
         <w:r>
           <w:rPr>
@@ -2406,7 +2404,7 @@
           <w:sz w:val="22"/>
         </w:rPr>
       </w:pPr>
-      <w:hyperlink w:anchor="_Toc321012122" w:history="1">
+      <w:hyperlink w:anchor="_Toc321062889" w:history="1">
         <w:r>
           <w:rPr>
             <w:rStyle w:val="Hyperlink"/>
@@ -2448,7 +2446,7 @@
             <w:noProof/>
             <w:webHidden/>
           </w:rPr>
-          <w:instrText xml:space="preserve"> PAGEREF _Toc321012122 \h </w:instrText>
+          <w:instrText xml:space="preserve"> PAGEREF _Toc321062889 \h </w:instrText>
         </w:r>
         <w:r>
           <w:rPr>
@@ -2468,7 +2466,7 @@
             <w:noProof/>
             <w:webHidden/>
           </w:rPr>
-          <w:t>40</w:t>
+          <w:t>41</w:t>
         </w:r>
         <w:r>
           <w:rPr>
@@ -2492,7 +2490,7 @@
           <w:sz w:val="22"/>
         </w:rPr>
       </w:pPr>
-      <w:hyperlink w:anchor="_Toc321012123" w:history="1">
+      <w:hyperlink w:anchor="_Toc321062890" w:history="1">
         <w:r>
           <w:rPr>
             <w:rStyle w:val="Hyperlink"/>
@@ -2534,7 +2532,7 @@
             <w:noProof/>
             <w:webHidden/>
           </w:rPr>
-          <w:instrText xml:space="preserve"> PAGEREF _Toc321012123 \h </w:instrText>
+          <w:instrText xml:space="preserve"> PAGEREF _Toc321062890 \h </w:instrText>
         </w:r>
         <w:r>
           <w:rPr>
@@ -2554,7 +2552,7 @@
             <w:noProof/>
             <w:webHidden/>
           </w:rPr>
-          <w:t>40</w:t>
+          <w:t>41</w:t>
         </w:r>
         <w:r>
           <w:rPr>
@@ -2578,7 +2576,7 @@
           <w:sz w:val="22"/>
         </w:rPr>
       </w:pPr>
-      <w:hyperlink w:anchor="_Toc321012124" w:history="1">
+      <w:hyperlink w:anchor="_Toc321062891" w:history="1">
         <w:r>
           <w:rPr>
             <w:rStyle w:val="Hyperlink"/>
@@ -2620,7 +2618,7 @@
             <w:noProof/>
             <w:webHidden/>
           </w:rPr>
-          <w:instrText xml:space="preserve"> PAGEREF _Toc321012124 \h </w:instrText>
+          <w:instrText xml:space="preserve"> PAGEREF _Toc321062891 \h </w:instrText>
         </w:r>
         <w:r>
           <w:rPr>
@@ -2664,7 +2662,7 @@
           <w:sz w:val="22"/>
         </w:rPr>
       </w:pPr>
-      <w:hyperlink w:anchor="_Toc321012125" w:history="1">
+      <w:hyperlink w:anchor="_Toc321062892" w:history="1">
         <w:r>
           <w:rPr>
             <w:rStyle w:val="Hyperlink"/>
@@ -2706,7 +2704,7 @@
             <w:noProof/>
             <w:webHidden/>
           </w:rPr>
-          <w:instrText xml:space="preserve"> PAGEREF _Toc321012125 \h </w:instrText>
+          <w:instrText xml:space="preserve"> PAGEREF _Toc321062892 \h </w:instrText>
         </w:r>
         <w:r>
           <w:rPr>
@@ -2750,7 +2748,7 @@
           <w:sz w:val="22"/>
         </w:rPr>
       </w:pPr>
-      <w:hyperlink w:anchor="_Toc321012126" w:history="1">
+      <w:hyperlink w:anchor="_Toc321062893" w:history="1">
         <w:r>
           <w:rPr>
             <w:rStyle w:val="Hyperlink"/>
@@ -2792,7 +2790,7 @@
             <w:noProof/>
             <w:webHidden/>
           </w:rPr>
-          <w:instrText xml:space="preserve"> PAGEREF _Toc321012126 \h </w:instrText>
+          <w:instrText xml:space="preserve"> PAGEREF _Toc321062893 \h </w:instrText>
         </w:r>
         <w:r>
           <w:rPr>
@@ -2812,7 +2810,7 @@
             <w:noProof/>
             <w:webHidden/>
           </w:rPr>
-          <w:t>43</w:t>
+          <w:t>44</w:t>
         </w:r>
         <w:r>
           <w:rPr>
@@ -2836,7 +2834,7 @@
           <w:sz w:val="22"/>
         </w:rPr>
       </w:pPr>
-      <w:hyperlink w:anchor="_Toc321012127" w:history="1">
+      <w:hyperlink w:anchor="_Toc321062894" w:history="1">
         <w:r>
           <w:rPr>
             <w:rStyle w:val="Hyperlink"/>
@@ -2878,7 +2876,7 @@
             <w:noProof/>
             <w:webHidden/>
           </w:rPr>
-          <w:instrText xml:space="preserve"> PAGEREF _Toc321012127 \h </w:instrText>
+          <w:instrText xml:space="preserve"> PAGEREF _Toc321062894 \h </w:instrText>
         </w:r>
         <w:r>
           <w:rPr>
@@ -2898,7 +2896,7 @@
             <w:noProof/>
             <w:webHidden/>
           </w:rPr>
-          <w:t>44</w:t>
+          <w:t>45</w:t>
         </w:r>
         <w:r>
           <w:rPr>
@@ -2922,7 +2920,7 @@
           <w:sz w:val="22"/>
         </w:rPr>
       </w:pPr>
-      <w:hyperlink w:anchor="_Toc321012128" w:history="1">
+      <w:hyperlink w:anchor="_Toc321062895" w:history="1">
         <w:r>
           <w:rPr>
             <w:rStyle w:val="Hyperlink"/>
@@ -2964,7 +2962,7 @@
             <w:noProof/>
             <w:webHidden/>
           </w:rPr>
-          <w:instrText xml:space="preserve"> PAGEREF _Toc321012128 \h </w:instrText>
+          <w:instrText xml:space="preserve"> PAGEREF _Toc321062895 \h </w:instrText>
         </w:r>
         <w:r>
           <w:rPr>
@@ -2984,7 +2982,7 @@
             <w:noProof/>
             <w:webHidden/>
           </w:rPr>
-          <w:t>46</w:t>
+          <w:t>47</w:t>
         </w:r>
         <w:r>
           <w:rPr>
@@ -3008,7 +3006,7 @@
           <w:sz w:val="22"/>
         </w:rPr>
       </w:pPr>
-      <w:hyperlink w:anchor="_Toc321012129" w:history="1">
+      <w:hyperlink w:anchor="_Toc321062896" w:history="1">
         <w:r>
           <w:rPr>
             <w:rStyle w:val="Hyperlink"/>
@@ -3050,7 +3048,7 @@
             <w:noProof/>
             <w:webHidden/>
           </w:rPr>
-          <w:instrText xml:space="preserve"> PAGEREF _Toc321012129 \h </w:instrText>
+          <w:instrText xml:space="preserve"> PAGEREF _Toc321062896 \h </w:instrText>
         </w:r>
         <w:r>
           <w:rPr>
@@ -3070,7 +3068,7 @@
             <w:noProof/>
             <w:webHidden/>
           </w:rPr>
-          <w:t>50</w:t>
+          <w:t>51</w:t>
         </w:r>
         <w:r>
           <w:rPr>
@@ -3094,7 +3092,7 @@
           <w:sz w:val="22"/>
         </w:rPr>
       </w:pPr>
-      <w:hyperlink w:anchor="_Toc321012130" w:history="1">
+      <w:hyperlink w:anchor="_Toc321062897" w:history="1">
         <w:r>
           <w:rPr>
             <w:rStyle w:val="Hyperlink"/>
@@ -3136,7 +3134,7 @@
             <w:noProof/>
             <w:webHidden/>
           </w:rPr>
-          <w:instrText xml:space="preserve"> PAGEREF _Toc321012130 \h </w:instrText>
+          <w:instrText xml:space="preserve"> PAGEREF _Toc321062897 \h </w:instrText>
         </w:r>
         <w:r>
           <w:rPr>
@@ -3156,7 +3154,7 @@
             <w:noProof/>
             <w:webHidden/>
           </w:rPr>
-          <w:t>51</w:t>
+          <w:t>52</w:t>
         </w:r>
         <w:r>
           <w:rPr>
@@ -3180,7 +3178,7 @@
           <w:sz w:val="22"/>
         </w:rPr>
       </w:pPr>
-      <w:hyperlink w:anchor="_Toc321012131" w:history="1">
+      <w:hyperlink w:anchor="_Toc321062898" w:history="1">
         <w:r>
           <w:rPr>
             <w:rStyle w:val="Hyperlink"/>
@@ -3222,7 +3220,7 @@
             <w:noProof/>
             <w:webHidden/>
           </w:rPr>
-          <w:instrText xml:space="preserve"> PAGEREF _Toc321012131 \h </w:instrText>
+          <w:instrText xml:space="preserve"> PAGEREF _Toc321062898 \h </w:instrText>
         </w:r>
         <w:r>
           <w:rPr>
@@ -3242,7 +3240,7 @@
             <w:noProof/>
             <w:webHidden/>
           </w:rPr>
-          <w:t>53</w:t>
+          <w:t>54</w:t>
         </w:r>
         <w:r>
           <w:rPr>
@@ -3266,7 +3264,7 @@
           <w:sz w:val="22"/>
         </w:rPr>
       </w:pPr>
-      <w:hyperlink w:anchor="_Toc321012132" w:history="1">
+      <w:hyperlink w:anchor="_Toc321062899" w:history="1">
         <w:r>
           <w:rPr>
             <w:rStyle w:val="Hyperlink"/>
@@ -3308,7 +3306,7 @@
             <w:noProof/>
             <w:webHidden/>
           </w:rPr>
-          <w:instrText xml:space="preserve"> PAGEREF _Toc321012132 \h </w:instrText>
+          <w:instrText xml:space="preserve"> PAGEREF _Toc321062899 \h </w:instrText>
         </w:r>
         <w:r>
           <w:rPr>
@@ -3328,7 +3326,7 @@
             <w:noProof/>
             <w:webHidden/>
           </w:rPr>
-          <w:t>54</w:t>
+          <w:t>55</w:t>
         </w:r>
         <w:r>
           <w:rPr>
@@ -3352,7 +3350,7 @@
           <w:sz w:val="22"/>
         </w:rPr>
       </w:pPr>
-      <w:hyperlink w:anchor="_Toc321012133" w:history="1">
+      <w:hyperlink w:anchor="_Toc321062900" w:history="1">
         <w:r>
           <w:rPr>
             <w:rStyle w:val="Hyperlink"/>
@@ -3394,7 +3392,7 @@
             <w:noProof/>
             <w:webHidden/>
           </w:rPr>
-          <w:instrText xml:space="preserve"> PAGEREF _Toc321012133 \h </w:instrText>
+          <w:instrText xml:space="preserve"> PAGEREF _Toc321062900 \h </w:instrText>
         </w:r>
         <w:r>
           <w:rPr>
@@ -3414,7 +3412,7 @@
             <w:noProof/>
             <w:webHidden/>
           </w:rPr>
-          <w:t>54</w:t>
+          <w:t>55</w:t>
         </w:r>
         <w:r>
           <w:rPr>
@@ -3438,7 +3436,7 @@
           <w:sz w:val="22"/>
         </w:rPr>
       </w:pPr>
-      <w:hyperlink w:anchor="_Toc321012134" w:history="1">
+      <w:hyperlink w:anchor="_Toc321062901" w:history="1">
         <w:r>
           <w:rPr>
             <w:rStyle w:val="Hyperlink"/>
@@ -3480,7 +3478,7 @@
             <w:noProof/>
             <w:webHidden/>
           </w:rPr>
-          <w:instrText xml:space="preserve"> PAGEREF _Toc321012134 \h </w:instrText>
+          <w:instrText xml:space="preserve"> PAGEREF _Toc321062901 \h </w:instrText>
         </w:r>
         <w:r>
           <w:rPr>
@@ -3500,7 +3498,7 @@
             <w:noProof/>
             <w:webHidden/>
           </w:rPr>
-          <w:t>54</w:t>
+          <w:t>55</w:t>
         </w:r>
         <w:r>
           <w:rPr>
@@ -3524,7 +3522,7 @@
           <w:sz w:val="22"/>
         </w:rPr>
       </w:pPr>
-      <w:hyperlink w:anchor="_Toc321012135" w:history="1">
+      <w:hyperlink w:anchor="_Toc321062902" w:history="1">
         <w:r>
           <w:rPr>
             <w:rStyle w:val="Hyperlink"/>
@@ -3566,7 +3564,7 @@
             <w:noProof/>
             <w:webHidden/>
           </w:rPr>
-          <w:instrText xml:space="preserve"> PAGEREF _Toc321012135 \h </w:instrText>
+          <w:instrText xml:space="preserve"> PAGEREF _Toc321062902 \h </w:instrText>
         </w:r>
         <w:r>
           <w:rPr>
@@ -3586,7 +3584,7 @@
             <w:noProof/>
             <w:webHidden/>
           </w:rPr>
-          <w:t>54</w:t>
+          <w:t>55</w:t>
         </w:r>
         <w:r>
           <w:rPr>
@@ -3610,7 +3608,7 @@
           <w:sz w:val="22"/>
         </w:rPr>
       </w:pPr>
-      <w:hyperlink w:anchor="_Toc321012136" w:history="1">
+      <w:hyperlink w:anchor="_Toc321062903" w:history="1">
         <w:r>
           <w:rPr>
             <w:rStyle w:val="Hyperlink"/>
@@ -3652,7 +3650,7 @@
             <w:noProof/>
             <w:webHidden/>
           </w:rPr>
-          <w:instrText xml:space="preserve"> PAGEREF _Toc321012136 \h </w:instrText>
+          <w:instrText xml:space="preserve"> PAGEREF _Toc321062903 \h </w:instrText>
         </w:r>
         <w:r>
           <w:rPr>
@@ -3672,7 +3670,7 @@
             <w:noProof/>
             <w:webHidden/>
           </w:rPr>
-          <w:t>55</w:t>
+          <w:t>56</w:t>
         </w:r>
         <w:r>
           <w:rPr>
@@ -3696,7 +3694,7 @@
           <w:sz w:val="22"/>
         </w:rPr>
       </w:pPr>
-      <w:hyperlink w:anchor="_Toc321012137" w:history="1">
+      <w:hyperlink w:anchor="_Toc321062904" w:history="1">
         <w:r>
           <w:rPr>
             <w:rStyle w:val="Hyperlink"/>
@@ -3738,7 +3736,7 @@
             <w:noProof/>
             <w:webHidden/>
           </w:rPr>
-          <w:instrText xml:space="preserve"> PAGEREF _Toc321012137 \h </w:instrText>
+          <w:instrText xml:space="preserve"> PAGEREF _Toc321062904 \h </w:instrText>
         </w:r>
         <w:r>
           <w:rPr>
@@ -3758,7 +3756,7 @@
             <w:noProof/>
             <w:webHidden/>
           </w:rPr>
-          <w:t>58</w:t>
+          <w:t>59</w:t>
         </w:r>
         <w:r>
           <w:rPr>
@@ -3782,7 +3780,7 @@
           <w:sz w:val="22"/>
         </w:rPr>
       </w:pPr>
-      <w:hyperlink w:anchor="_Toc321012138" w:history="1">
+      <w:hyperlink w:anchor="_Toc321062905" w:history="1">
         <w:r>
           <w:rPr>
             <w:rStyle w:val="Hyperlink"/>
@@ -3824,7 +3822,7 @@
             <w:noProof/>
             <w:webHidden/>
           </w:rPr>
-          <w:instrText xml:space="preserve"> PAGEREF _Toc321012138 \h </w:instrText>
+          <w:instrText xml:space="preserve"> PAGEREF _Toc321062905 \h </w:instrText>
         </w:r>
         <w:r>
           <w:rPr>
@@ -3844,7 +3842,7 @@
             <w:noProof/>
             <w:webHidden/>
           </w:rPr>
-          <w:t>59</w:t>
+          <w:t>60</w:t>
         </w:r>
         <w:r>
           <w:rPr>
@@ -3868,7 +3866,7 @@
           <w:sz w:val="22"/>
         </w:rPr>
       </w:pPr>
-      <w:hyperlink w:anchor="_Toc321012139" w:history="1">
+      <w:hyperlink w:anchor="_Toc321062906" w:history="1">
         <w:r>
           <w:rPr>
             <w:rStyle w:val="Hyperlink"/>
@@ -3910,7 +3908,7 @@
             <w:noProof/>
             <w:webHidden/>
           </w:rPr>
-          <w:instrText xml:space="preserve"> PAGEREF _Toc321012139 \h </w:instrText>
+          <w:instrText xml:space="preserve"> PAGEREF _Toc321062906 \h </w:instrText>
         </w:r>
         <w:r>
           <w:rPr>
@@ -3930,7 +3928,7 @@
             <w:noProof/>
             <w:webHidden/>
           </w:rPr>
-          <w:t>59</w:t>
+          <w:t>60</w:t>
         </w:r>
         <w:r>
           <w:rPr>
@@ -3954,7 +3952,7 @@
           <w:sz w:val="22"/>
         </w:rPr>
       </w:pPr>
-      <w:hyperlink w:anchor="_Toc321012140" w:history="1">
+      <w:hyperlink w:anchor="_Toc321062907" w:history="1">
         <w:r>
           <w:rPr>
             <w:rStyle w:val="Hyperlink"/>
@@ -3996,7 +3994,7 @@
             <w:noProof/>
             <w:webHidden/>
           </w:rPr>
-          <w:instrText xml:space="preserve"> PAGEREF _Toc321012140 \h </w:instrText>
+          <w:instrText xml:space="preserve"> PAGEREF _Toc321062907 \h </w:instrText>
         </w:r>
         <w:r>
           <w:rPr>
@@ -4016,7 +4014,7 @@
             <w:noProof/>
             <w:webHidden/>
           </w:rPr>
-          <w:t>62</w:t>
+          <w:t>63</w:t>
         </w:r>
         <w:r>
           <w:rPr>
@@ -4040,7 +4038,7 @@
           <w:sz w:val="22"/>
         </w:rPr>
       </w:pPr>
-      <w:hyperlink w:anchor="_Toc321012141" w:history="1">
+      <w:hyperlink w:anchor="_Toc321062908" w:history="1">
         <w:r>
           <w:rPr>
             <w:rStyle w:val="Hyperlink"/>
@@ -4082,7 +4080,7 @@
             <w:noProof/>
             <w:webHidden/>
           </w:rPr>
-          <w:instrText xml:space="preserve"> PAGEREF _Toc321012141 \h </w:instrText>
+          <w:instrText xml:space="preserve"> PAGEREF _Toc321062908 \h </w:instrText>
         </w:r>
         <w:r>
           <w:rPr>
@@ -4102,7 +4100,93 @@
             <w:noProof/>
             <w:webHidden/>
           </w:rPr>
-          <w:t>62</w:t>
+          <w:t>64</w:t>
+        </w:r>
+        <w:r>
+          <w:rPr>
+            <w:noProof/>
+            <w:webHidden/>
+          </w:rPr>
+          <w:fldChar w:fldCharType="end"/>
+        </w:r>
+      </w:hyperlink>
+    </w:p>
+    <w:p>
+      <w:pPr>
+        <w:pStyle w:val="TOC3"/>
+        <w:tabs>
+          <w:tab w:val="left" w:pos="1320"/>
+          <w:tab w:val="right" w:leader="dot" w:pos="9062"/>
+        </w:tabs>
+        <w:rPr>
+          <w:rFonts w:asciiTheme="minorHAnsi" w:eastAsiaTheme="minorEastAsia" w:hAnsiTheme="minorHAnsi"/>
+          <w:noProof/>
+          <w:sz w:val="22"/>
+        </w:rPr>
+      </w:pPr>
+      <w:hyperlink w:anchor="_Toc321062909" w:history="1">
+        <w:r>
+          <w:rPr>
+            <w:rStyle w:val="Hyperlink"/>
+            <w:noProof/>
+          </w:rPr>
+          <w:t>3.3.1</w:t>
+        </w:r>
+        <w:r>
+          <w:rPr>
+            <w:rFonts w:asciiTheme="minorHAnsi" w:eastAsiaTheme="minorEastAsia" w:hAnsiTheme="minorHAnsi"/>
+            <w:noProof/>
+            <w:sz w:val="22"/>
+          </w:rPr>
+          <w:tab/>
+        </w:r>
+        <w:r>
+          <w:rPr>
+            <w:rStyle w:val="Hyperlink"/>
+            <w:noProof/>
+          </w:rPr>
+          <w:t>Sơ đồ chức năng</w:t>
+        </w:r>
+        <w:r>
+          <w:rPr>
+            <w:noProof/>
+            <w:webHidden/>
+          </w:rPr>
+          <w:tab/>
+        </w:r>
+        <w:r>
+          <w:rPr>
+            <w:noProof/>
+            <w:webHidden/>
+          </w:rPr>
+          <w:fldChar w:fldCharType="begin"/>
+        </w:r>
+        <w:r>
+          <w:rPr>
+            <w:noProof/>
+            <w:webHidden/>
+          </w:rPr>
+          <w:instrText xml:space="preserve"> PAGEREF _Toc321062909 \h </w:instrText>
+        </w:r>
+        <w:r>
+          <w:rPr>
+            <w:noProof/>
+            <w:webHidden/>
+          </w:rPr>
+        </w:r>
+        <w:r>
+          <w:rPr>
+            <w:noProof/>
+            <w:webHidden/>
+          </w:rPr>
+          <w:fldChar w:fldCharType="separate"/>
+        </w:r>
+        <w:r>
+          <w:rPr>
+            <w:noProof/>
+            <w:webHidden/>
+          </w:rPr>
+          <w:t>64</w:t>
         </w:r>
         <w:r>
           <w:rPr>
@@ -4126,7 +4210,7 @@
           <w:sz w:val="22"/>
         </w:rPr>
       </w:pPr>
-      <w:hyperlink w:anchor="_Toc321012142" w:history="1">
+      <w:hyperlink w:anchor="_Toc321062910" w:history="1">
         <w:r>
           <w:rPr>
             <w:rStyle w:val="Hyperlink"/>
@@ -4147,7 +4231,7 @@
             <w:rStyle w:val="Hyperlink"/>
             <w:noProof/>
           </w:rPr>
-          <w:t>Demo</w:t>
+          <w:t>Giới thiệu chương trình</w:t>
         </w:r>
         <w:r>
           <w:rPr>
@@ -4168,7 +4252,7 @@
             <w:noProof/>
             <w:webHidden/>
           </w:rPr>
-          <w:instrText xml:space="preserve"> PAGEREF _Toc321012142 \h </w:instrText>
+          <w:instrText xml:space="preserve"> PAGEREF _Toc321062910 \h </w:instrText>
         </w:r>
         <w:r>
           <w:rPr>
@@ -4188,7 +4272,7 @@
             <w:noProof/>
             <w:webHidden/>
           </w:rPr>
-          <w:t>62</w:t>
+          <w:t>64</w:t>
         </w:r>
         <w:r>
           <w:rPr>
@@ -4212,7 +4296,7 @@
           <w:sz w:val="22"/>
         </w:rPr>
       </w:pPr>
-      <w:hyperlink w:anchor="_Toc321012143" w:history="1">
+      <w:hyperlink w:anchor="_Toc321062911" w:history="1">
         <w:r>
           <w:rPr>
             <w:rStyle w:val="Hyperlink"/>
@@ -4254,7 +4338,7 @@
             <w:noProof/>
             <w:webHidden/>
           </w:rPr>
-          <w:instrText xml:space="preserve"> PAGEREF _Toc321012143 \h </w:instrText>
+          <w:instrText xml:space="preserve"> PAGEREF _Toc321062911 \h </w:instrText>
         </w:r>
         <w:r>
           <w:rPr>
@@ -4274,7 +4358,7 @@
             <w:noProof/>
             <w:webHidden/>
           </w:rPr>
-          <w:t>63</w:t>
+          <w:t>65</w:t>
         </w:r>
         <w:r>
           <w:rPr>
@@ -4297,7 +4381,7 @@
           <w:sz w:val="22"/>
         </w:rPr>
       </w:pPr>
-      <w:hyperlink w:anchor="_Toc321012144" w:history="1">
+      <w:hyperlink w:anchor="_Toc321062912" w:history="1">
         <w:r>
           <w:rPr>
             <w:rStyle w:val="Hyperlink"/>
@@ -4324,7 +4408,7 @@
             <w:noProof/>
             <w:webHidden/>
           </w:rPr>
-          <w:instrText xml:space="preserve"> PAGEREF _Toc321012144 \h </w:instrText>
+          <w:instrText xml:space="preserve"> PAGEREF _Toc321062912 \h </w:instrText>
         </w:r>
         <w:r>
           <w:rPr>
@@ -4344,7 +4428,77 @@
             <w:noProof/>
             <w:webHidden/>
           </w:rPr>
-          <w:t>64</w:t>
+          <w:t>66</w:t>
+        </w:r>
+        <w:r>
+          <w:rPr>
+            <w:noProof/>
+            <w:webHidden/>
+          </w:rPr>
+          <w:fldChar w:fldCharType="end"/>
+        </w:r>
+      </w:hyperlink>
+    </w:p>
+    <w:p>
+      <w:pPr>
+        <w:pStyle w:val="TOC1"/>
+        <w:tabs>
+          <w:tab w:val="right" w:leader="dot" w:pos="9062"/>
+        </w:tabs>
+        <w:rPr>
+          <w:rFonts w:asciiTheme="minorHAnsi" w:eastAsiaTheme="minorEastAsia" w:hAnsiTheme="minorHAnsi"/>
+          <w:noProof/>
+          <w:sz w:val="22"/>
+        </w:rPr>
+      </w:pPr>
+      <w:hyperlink w:anchor="_Toc321062913" w:history="1">
+        <w:r>
+          <w:rPr>
+            <w:rStyle w:val="Hyperlink"/>
+            <w:noProof/>
+          </w:rPr>
+          <w:t>Phụ lục</w:t>
+        </w:r>
+        <w:r>
+          <w:rPr>
+            <w:noProof/>
+            <w:webHidden/>
+          </w:rPr>
+          <w:tab/>
+        </w:r>
+        <w:r>
+          <w:rPr>
+            <w:noProof/>
+            <w:webHidden/>
+          </w:rPr>
+          <w:fldChar w:fldCharType="begin"/>
+        </w:r>
+        <w:r>
+          <w:rPr>
+            <w:noProof/>
+            <w:webHidden/>
+          </w:rPr>
+          <w:instrText xml:space="preserve"> PAGEREF _Toc321062913 \h </w:instrText>
+        </w:r>
+        <w:r>
+          <w:rPr>
+            <w:noProof/>
+            <w:webHidden/>
+          </w:rPr>
+        </w:r>
+        <w:r>
+          <w:rPr>
+            <w:noProof/>
+            <w:webHidden/>
+          </w:rPr>
+          <w:fldChar w:fldCharType="separate"/>
+        </w:r>
+        <w:r>
+          <w:rPr>
+            <w:noProof/>
+            <w:webHidden/>
+          </w:rPr>
+          <w:t>67</w:t>
         </w:r>
         <w:r>
           <w:rPr>
@@ -4378,12 +4532,12 @@
       <w:pPr>
         <w:pStyle w:val="Heading7"/>
       </w:pPr>
-      <w:bookmarkStart w:id="1" w:name="_Toc321012100"/>
+      <w:bookmarkStart w:id="0" w:name="_Toc321062867"/>
       <w:r>
         <w:lastRenderedPageBreak/>
         <w:t>Danh sách hình</w:t>
       </w:r>
-      <w:bookmarkEnd w:id="1"/>
+      <w:bookmarkEnd w:id="0"/>
     </w:p>
     <w:p>
       <w:pPr>
@@ -4407,7 +4561,7 @@
       <w:r>
         <w:fldChar w:fldCharType="separate"/>
       </w:r>
-      <w:hyperlink w:anchor="_Toc321012057" w:history="1">
+      <w:hyperlink w:anchor="_Toc321062702" w:history="1">
         <w:r>
           <w:rPr>
             <w:rStyle w:val="Hyperlink"/>
@@ -4442,7 +4596,7 @@
             <w:noProof/>
             <w:webHidden/>
           </w:rPr>
-          <w:instrText xml:space="preserve"> PAGEREF _Toc321012057 \h </w:instrText>
+          <w:instrText xml:space="preserve"> PAGEREF _Toc321062702 \h </w:instrText>
         </w:r>
         <w:r>
           <w:rPr>
@@ -4486,7 +4640,7 @@
           <w:szCs w:val="22"/>
         </w:rPr>
       </w:pPr>
-      <w:hyperlink w:anchor="_Toc321012058" w:history="1">
+      <w:hyperlink w:anchor="_Toc321062703" w:history="1">
         <w:r>
           <w:rPr>
             <w:rStyle w:val="Hyperlink"/>
@@ -4521,7 +4675,7 @@
             <w:noProof/>
             <w:webHidden/>
           </w:rPr>
-          <w:instrText xml:space="preserve"> PAGEREF _Toc321012058 \h </w:instrText>
+          <w:instrText xml:space="preserve"> PAGEREF _Toc321062703 \h </w:instrText>
         </w:r>
         <w:r>
           <w:rPr>
@@ -4565,7 +4719,7 @@
           <w:szCs w:val="22"/>
         </w:rPr>
       </w:pPr>
-      <w:hyperlink w:anchor="_Toc321012059" w:history="1">
+      <w:hyperlink w:anchor="_Toc321062704" w:history="1">
         <w:r>
           <w:rPr>
             <w:rStyle w:val="Hyperlink"/>
@@ -4600,7 +4754,7 @@
             <w:noProof/>
             <w:webHidden/>
           </w:rPr>
-          <w:instrText xml:space="preserve"> PAGEREF _Toc321012059 \h </w:instrText>
+          <w:instrText xml:space="preserve"> PAGEREF _Toc321062704 \h </w:instrText>
         </w:r>
         <w:r>
           <w:rPr>
@@ -4644,7 +4798,7 @@
           <w:szCs w:val="22"/>
         </w:rPr>
       </w:pPr>
-      <w:hyperlink w:anchor="_Toc321012060" w:history="1">
+      <w:hyperlink w:anchor="_Toc321062705" w:history="1">
         <w:r>
           <w:rPr>
             <w:rStyle w:val="Hyperlink"/>
@@ -4679,7 +4833,7 @@
             <w:noProof/>
             <w:webHidden/>
           </w:rPr>
-          <w:instrText xml:space="preserve"> PAGEREF _Toc321012060 \h </w:instrText>
+          <w:instrText xml:space="preserve"> PAGEREF _Toc321062705 \h </w:instrText>
         </w:r>
         <w:r>
           <w:rPr>
@@ -4723,7 +4877,7 @@
           <w:szCs w:val="22"/>
         </w:rPr>
       </w:pPr>
-      <w:hyperlink w:anchor="_Toc321012061" w:history="1">
+      <w:hyperlink w:anchor="_Toc321062706" w:history="1">
         <w:r>
           <w:rPr>
             <w:rStyle w:val="Hyperlink"/>
@@ -4758,7 +4912,7 @@
             <w:noProof/>
             <w:webHidden/>
           </w:rPr>
-          <w:instrText xml:space="preserve"> PAGEREF _Toc321012061 \h </w:instrText>
+          <w:instrText xml:space="preserve"> PAGEREF _Toc321062706 \h </w:instrText>
         </w:r>
         <w:r>
           <w:rPr>
@@ -4802,7 +4956,7 @@
           <w:szCs w:val="22"/>
         </w:rPr>
       </w:pPr>
-      <w:hyperlink w:anchor="_Toc321012062" w:history="1">
+      <w:hyperlink w:anchor="_Toc321062707" w:history="1">
         <w:r>
           <w:rPr>
             <w:rStyle w:val="Hyperlink"/>
@@ -4837,7 +4991,7 @@
             <w:noProof/>
             <w:webHidden/>
           </w:rPr>
-          <w:instrText xml:space="preserve"> PAGEREF _Toc321012062 \h </w:instrText>
+          <w:instrText xml:space="preserve"> PAGEREF _Toc321062707 \h </w:instrText>
         </w:r>
         <w:r>
           <w:rPr>
@@ -4881,7 +5035,7 @@
           <w:szCs w:val="22"/>
         </w:rPr>
       </w:pPr>
-      <w:hyperlink w:anchor="_Toc321012063" w:history="1">
+      <w:hyperlink w:anchor="_Toc321062708" w:history="1">
         <w:r>
           <w:rPr>
             <w:rStyle w:val="Hyperlink"/>
@@ -4916,7 +5070,7 @@
             <w:noProof/>
             <w:webHidden/>
           </w:rPr>
-          <w:instrText xml:space="preserve"> PAGEREF _Toc321012063 \h </w:instrText>
+          <w:instrText xml:space="preserve"> PAGEREF _Toc321062708 \h </w:instrText>
         </w:r>
         <w:r>
           <w:rPr>
@@ -4960,7 +5114,7 @@
           <w:szCs w:val="22"/>
         </w:rPr>
       </w:pPr>
-      <w:hyperlink w:anchor="_Toc321012064" w:history="1">
+      <w:hyperlink w:anchor="_Toc321062709" w:history="1">
         <w:r>
           <w:rPr>
             <w:rStyle w:val="Hyperlink"/>
@@ -4995,7 +5149,7 @@
             <w:noProof/>
             <w:webHidden/>
           </w:rPr>
-          <w:instrText xml:space="preserve"> PAGEREF _Toc321012064 \h </w:instrText>
+          <w:instrText xml:space="preserve"> PAGEREF _Toc321062709 \h </w:instrText>
         </w:r>
         <w:r>
           <w:rPr>
@@ -5039,7 +5193,7 @@
           <w:szCs w:val="22"/>
         </w:rPr>
       </w:pPr>
-      <w:hyperlink w:anchor="_Toc321012065" w:history="1">
+      <w:hyperlink w:anchor="_Toc321062710" w:history="1">
         <w:r>
           <w:rPr>
             <w:rStyle w:val="Hyperlink"/>
@@ -5074,7 +5228,7 @@
             <w:noProof/>
             <w:webHidden/>
           </w:rPr>
-          <w:instrText xml:space="preserve"> PAGEREF _Toc321012065 \h </w:instrText>
+          <w:instrText xml:space="preserve"> PAGEREF _Toc321062710 \h </w:instrText>
         </w:r>
         <w:r>
           <w:rPr>
@@ -5118,7 +5272,7 @@
           <w:szCs w:val="22"/>
         </w:rPr>
       </w:pPr>
-      <w:hyperlink w:anchor="_Toc321012066" w:history="1">
+      <w:hyperlink w:anchor="_Toc321062711" w:history="1">
         <w:r>
           <w:rPr>
             <w:rStyle w:val="Hyperlink"/>
@@ -5153,7 +5307,7 @@
             <w:noProof/>
             <w:webHidden/>
           </w:rPr>
-          <w:instrText xml:space="preserve"> PAGEREF _Toc321012066 \h </w:instrText>
+          <w:instrText xml:space="preserve"> PAGEREF _Toc321062711 \h </w:instrText>
         </w:r>
         <w:r>
           <w:rPr>
@@ -5197,7 +5351,7 @@
           <w:szCs w:val="22"/>
         </w:rPr>
       </w:pPr>
-      <w:hyperlink w:anchor="_Toc321012067" w:history="1">
+      <w:hyperlink w:anchor="_Toc321062712" w:history="1">
         <w:r>
           <w:rPr>
             <w:rStyle w:val="Hyperlink"/>
@@ -5232,7 +5386,7 @@
             <w:noProof/>
             <w:webHidden/>
           </w:rPr>
-          <w:instrText xml:space="preserve"> PAGEREF _Toc321012067 \h </w:instrText>
+          <w:instrText xml:space="preserve"> PAGEREF _Toc321062712 \h </w:instrText>
         </w:r>
         <w:r>
           <w:rPr>
@@ -5276,7 +5430,7 @@
           <w:szCs w:val="22"/>
         </w:rPr>
       </w:pPr>
-      <w:hyperlink w:anchor="_Toc321012068" w:history="1">
+      <w:hyperlink w:anchor="_Toc321062713" w:history="1">
         <w:r>
           <w:rPr>
             <w:rStyle w:val="Hyperlink"/>
@@ -5311,7 +5465,7 @@
             <w:noProof/>
             <w:webHidden/>
           </w:rPr>
-          <w:instrText xml:space="preserve"> PAGEREF _Toc321012068 \h </w:instrText>
+          <w:instrText xml:space="preserve"> PAGEREF _Toc321062713 \h </w:instrText>
         </w:r>
         <w:r>
           <w:rPr>
@@ -5355,7 +5509,7 @@
           <w:szCs w:val="22"/>
         </w:rPr>
       </w:pPr>
-      <w:hyperlink w:anchor="_Toc321012069" w:history="1">
+      <w:hyperlink w:anchor="_Toc321062714" w:history="1">
         <w:r>
           <w:rPr>
             <w:rStyle w:val="Hyperlink"/>
@@ -5390,7 +5544,7 @@
             <w:noProof/>
             <w:webHidden/>
           </w:rPr>
-          <w:instrText xml:space="preserve"> PAGEREF _Toc321012069 \h </w:instrText>
+          <w:instrText xml:space="preserve"> PAGEREF _Toc321062714 \h </w:instrText>
         </w:r>
         <w:r>
           <w:rPr>
@@ -5434,7 +5588,7 @@
           <w:szCs w:val="22"/>
         </w:rPr>
       </w:pPr>
-      <w:hyperlink w:anchor="_Toc321012070" w:history="1">
+      <w:hyperlink w:anchor="_Toc321062715" w:history="1">
         <w:r>
           <w:rPr>
             <w:rStyle w:val="Hyperlink"/>
@@ -5469,7 +5623,7 @@
             <w:noProof/>
             <w:webHidden/>
           </w:rPr>
-          <w:instrText xml:space="preserve"> PAGEREF _Toc321012070 \h </w:instrText>
+          <w:instrText xml:space="preserve"> PAGEREF _Toc321062715 \h </w:instrText>
         </w:r>
         <w:r>
           <w:rPr>
@@ -5513,7 +5667,7 @@
           <w:szCs w:val="22"/>
         </w:rPr>
       </w:pPr>
-      <w:hyperlink w:anchor="_Toc321012071" w:history="1">
+      <w:hyperlink w:anchor="_Toc321062716" w:history="1">
         <w:r>
           <w:rPr>
             <w:rStyle w:val="Hyperlink"/>
@@ -5548,7 +5702,7 @@
             <w:noProof/>
             <w:webHidden/>
           </w:rPr>
-          <w:instrText xml:space="preserve"> PAGEREF _Toc321012071 \h </w:instrText>
+          <w:instrText xml:space="preserve"> PAGEREF _Toc321062716 \h </w:instrText>
         </w:r>
         <w:r>
           <w:rPr>
@@ -5592,7 +5746,7 @@
           <w:szCs w:val="22"/>
         </w:rPr>
       </w:pPr>
-      <w:hyperlink w:anchor="_Toc321012072" w:history="1">
+      <w:hyperlink w:anchor="_Toc321062717" w:history="1">
         <w:r>
           <w:rPr>
             <w:rStyle w:val="Hyperlink"/>
@@ -5627,7 +5781,7 @@
             <w:noProof/>
             <w:webHidden/>
           </w:rPr>
-          <w:instrText xml:space="preserve"> PAGEREF _Toc321012072 \h </w:instrText>
+          <w:instrText xml:space="preserve"> PAGEREF _Toc321062717 \h </w:instrText>
         </w:r>
         <w:r>
           <w:rPr>
@@ -5671,7 +5825,7 @@
           <w:szCs w:val="22"/>
         </w:rPr>
       </w:pPr>
-      <w:hyperlink w:anchor="_Toc321012073" w:history="1">
+      <w:hyperlink w:anchor="_Toc321062718" w:history="1">
         <w:r>
           <w:rPr>
             <w:rStyle w:val="Hyperlink"/>
@@ -5706,7 +5860,7 @@
             <w:noProof/>
             <w:webHidden/>
           </w:rPr>
-          <w:instrText xml:space="preserve"> PAGEREF _Toc321012073 \h </w:instrText>
+          <w:instrText xml:space="preserve"> PAGEREF _Toc321062718 \h </w:instrText>
         </w:r>
         <w:r>
           <w:rPr>
@@ -5750,7 +5904,7 @@
           <w:szCs w:val="22"/>
         </w:rPr>
       </w:pPr>
-      <w:hyperlink w:anchor="_Toc321012074" w:history="1">
+      <w:hyperlink w:anchor="_Toc321062719" w:history="1">
         <w:r>
           <w:rPr>
             <w:rStyle w:val="Hyperlink"/>
@@ -5785,7 +5939,7 @@
             <w:noProof/>
             <w:webHidden/>
           </w:rPr>
-          <w:instrText xml:space="preserve"> PAGEREF _Toc321012074 \h </w:instrText>
+          <w:instrText xml:space="preserve"> PAGEREF _Toc321062719 \h </w:instrText>
         </w:r>
         <w:r>
           <w:rPr>
@@ -5829,7 +5983,7 @@
           <w:szCs w:val="22"/>
         </w:rPr>
       </w:pPr>
-      <w:hyperlink w:anchor="_Toc321012075" w:history="1">
+      <w:hyperlink w:anchor="_Toc321062720" w:history="1">
         <w:r>
           <w:rPr>
             <w:rStyle w:val="Hyperlink"/>
@@ -5864,7 +6018,7 @@
             <w:noProof/>
             <w:webHidden/>
           </w:rPr>
-          <w:instrText xml:space="preserve"> PAGEREF _Toc321012075 \h </w:instrText>
+          <w:instrText xml:space="preserve"> PAGEREF _Toc321062720 \h </w:instrText>
         </w:r>
         <w:r>
           <w:rPr>
@@ -5908,7 +6062,7 @@
           <w:szCs w:val="22"/>
         </w:rPr>
       </w:pPr>
-      <w:hyperlink w:anchor="_Toc321012076" w:history="1">
+      <w:hyperlink w:anchor="_Toc321062721" w:history="1">
         <w:r>
           <w:rPr>
             <w:rStyle w:val="Hyperlink"/>
@@ -5943,7 +6097,7 @@
             <w:noProof/>
             <w:webHidden/>
           </w:rPr>
-          <w:instrText xml:space="preserve"> PAGEREF _Toc321012076 \h </w:instrText>
+          <w:instrText xml:space="preserve"> PAGEREF _Toc321062721 \h </w:instrText>
         </w:r>
         <w:r>
           <w:rPr>
@@ -5987,7 +6141,7 @@
           <w:szCs w:val="22"/>
         </w:rPr>
       </w:pPr>
-      <w:hyperlink w:anchor="_Toc321012077" w:history="1">
+      <w:hyperlink w:anchor="_Toc321062722" w:history="1">
         <w:r>
           <w:rPr>
             <w:rStyle w:val="Hyperlink"/>
@@ -6022,7 +6176,7 @@
             <w:noProof/>
             <w:webHidden/>
           </w:rPr>
-          <w:instrText xml:space="preserve"> PAGEREF _Toc321012077 \h </w:instrText>
+          <w:instrText xml:space="preserve"> PAGEREF _Toc321062722 \h </w:instrText>
         </w:r>
         <w:r>
           <w:rPr>
@@ -6066,7 +6220,7 @@
           <w:szCs w:val="22"/>
         </w:rPr>
       </w:pPr>
-      <w:hyperlink w:anchor="_Toc321012078" w:history="1">
+      <w:hyperlink w:anchor="_Toc321062723" w:history="1">
         <w:r>
           <w:rPr>
             <w:rStyle w:val="Hyperlink"/>
@@ -6101,7 +6255,7 @@
             <w:noProof/>
             <w:webHidden/>
           </w:rPr>
-          <w:instrText xml:space="preserve"> PAGEREF _Toc321012078 \h </w:instrText>
+          <w:instrText xml:space="preserve"> PAGEREF _Toc321062723 \h </w:instrText>
         </w:r>
         <w:r>
           <w:rPr>
@@ -6145,7 +6299,7 @@
           <w:szCs w:val="22"/>
         </w:rPr>
       </w:pPr>
-      <w:hyperlink w:anchor="_Toc321012079" w:history="1">
+      <w:hyperlink w:anchor="_Toc321062724" w:history="1">
         <w:r>
           <w:rPr>
             <w:rStyle w:val="Hyperlink"/>
@@ -6180,7 +6334,7 @@
             <w:noProof/>
             <w:webHidden/>
           </w:rPr>
-          <w:instrText xml:space="preserve"> PAGEREF _Toc321012079 \h </w:instrText>
+          <w:instrText xml:space="preserve"> PAGEREF _Toc321062724 \h </w:instrText>
         </w:r>
         <w:r>
           <w:rPr>
@@ -6224,7 +6378,7 @@
           <w:szCs w:val="22"/>
         </w:rPr>
       </w:pPr>
-      <w:hyperlink w:anchor="_Toc321012080" w:history="1">
+      <w:hyperlink w:anchor="_Toc321062725" w:history="1">
         <w:r>
           <w:rPr>
             <w:rStyle w:val="Hyperlink"/>
@@ -6259,7 +6413,7 @@
             <w:noProof/>
             <w:webHidden/>
           </w:rPr>
-          <w:instrText xml:space="preserve"> PAGEREF _Toc321012080 \h </w:instrText>
+          <w:instrText xml:space="preserve"> PAGEREF _Toc321062725 \h </w:instrText>
         </w:r>
         <w:r>
           <w:rPr>
@@ -6303,7 +6457,7 @@
           <w:szCs w:val="22"/>
         </w:rPr>
       </w:pPr>
-      <w:hyperlink w:anchor="_Toc321012081" w:history="1">
+      <w:hyperlink w:anchor="_Toc321062726" w:history="1">
         <w:r>
           <w:rPr>
             <w:rStyle w:val="Hyperlink"/>
@@ -6338,7 +6492,7 @@
             <w:noProof/>
             <w:webHidden/>
           </w:rPr>
-          <w:instrText xml:space="preserve"> PAGEREF _Toc321012081 \h </w:instrText>
+          <w:instrText xml:space="preserve"> PAGEREF _Toc321062726 \h </w:instrText>
         </w:r>
         <w:r>
           <w:rPr>
@@ -6382,7 +6536,7 @@
           <w:szCs w:val="22"/>
         </w:rPr>
       </w:pPr>
-      <w:hyperlink w:anchor="_Toc321012082" w:history="1">
+      <w:hyperlink w:anchor="_Toc321062727" w:history="1">
         <w:r>
           <w:rPr>
             <w:rStyle w:val="Hyperlink"/>
@@ -6417,7 +6571,7 @@
             <w:noProof/>
             <w:webHidden/>
           </w:rPr>
-          <w:instrText xml:space="preserve"> PAGEREF _Toc321012082 \h </w:instrText>
+          <w:instrText xml:space="preserve"> PAGEREF _Toc321062727 \h </w:instrText>
         </w:r>
         <w:r>
           <w:rPr>
@@ -6461,7 +6615,7 @@
           <w:szCs w:val="22"/>
         </w:rPr>
       </w:pPr>
-      <w:hyperlink w:anchor="_Toc321012083" w:history="1">
+      <w:hyperlink w:anchor="_Toc321062728" w:history="1">
         <w:r>
           <w:rPr>
             <w:rStyle w:val="Hyperlink"/>
@@ -6496,7 +6650,7 @@
             <w:noProof/>
             <w:webHidden/>
           </w:rPr>
-          <w:instrText xml:space="preserve"> PAGEREF _Toc321012083 \h </w:instrText>
+          <w:instrText xml:space="preserve"> PAGEREF _Toc321062728 \h </w:instrText>
         </w:r>
         <w:r>
           <w:rPr>
@@ -6540,7 +6694,7 @@
           <w:szCs w:val="22"/>
         </w:rPr>
       </w:pPr>
-      <w:hyperlink w:anchor="_Toc321012084" w:history="1">
+      <w:hyperlink w:anchor="_Toc321062729" w:history="1">
         <w:r>
           <w:rPr>
             <w:rStyle w:val="Hyperlink"/>
@@ -6575,7 +6729,7 @@
             <w:noProof/>
             <w:webHidden/>
           </w:rPr>
-          <w:instrText xml:space="preserve"> PAGEREF _Toc321012084 \h </w:instrText>
+          <w:instrText xml:space="preserve"> PAGEREF _Toc321062729 \h </w:instrText>
         </w:r>
         <w:r>
           <w:rPr>
@@ -6619,7 +6773,7 @@
           <w:szCs w:val="22"/>
         </w:rPr>
       </w:pPr>
-      <w:hyperlink w:anchor="_Toc321012085" w:history="1">
+      <w:hyperlink w:anchor="_Toc321062730" w:history="1">
         <w:r>
           <w:rPr>
             <w:rStyle w:val="Hyperlink"/>
@@ -6654,7 +6808,7 @@
             <w:noProof/>
             <w:webHidden/>
           </w:rPr>
-          <w:instrText xml:space="preserve"> PAGEREF _Toc321012085 \h </w:instrText>
+          <w:instrText xml:space="preserve"> PAGEREF _Toc321062730 \h </w:instrText>
         </w:r>
         <w:r>
           <w:rPr>
@@ -6698,7 +6852,7 @@
           <w:szCs w:val="22"/>
         </w:rPr>
       </w:pPr>
-      <w:hyperlink w:anchor="_Toc321012086" w:history="1">
+      <w:hyperlink w:anchor="_Toc321062731" w:history="1">
         <w:r>
           <w:rPr>
             <w:rStyle w:val="Hyperlink"/>
@@ -6733,7 +6887,7 @@
             <w:noProof/>
             <w:webHidden/>
           </w:rPr>
-          <w:instrText xml:space="preserve"> PAGEREF _Toc321012086 \h </w:instrText>
+          <w:instrText xml:space="preserve"> PAGEREF _Toc321062731 \h </w:instrText>
         </w:r>
         <w:r>
           <w:rPr>
@@ -6777,7 +6931,7 @@
           <w:szCs w:val="22"/>
         </w:rPr>
       </w:pPr>
-      <w:hyperlink w:anchor="_Toc321012087" w:history="1">
+      <w:hyperlink w:anchor="_Toc321062732" w:history="1">
         <w:r>
           <w:rPr>
             <w:rStyle w:val="Hyperlink"/>
@@ -6812,7 +6966,7 @@
             <w:noProof/>
             <w:webHidden/>
           </w:rPr>
-          <w:instrText xml:space="preserve"> PAGEREF _Toc321012087 \h </w:instrText>
+          <w:instrText xml:space="preserve"> PAGEREF _Toc321062732 \h </w:instrText>
         </w:r>
         <w:r>
           <w:rPr>
@@ -6856,7 +7010,7 @@
           <w:szCs w:val="22"/>
         </w:rPr>
       </w:pPr>
-      <w:hyperlink w:anchor="_Toc321012088" w:history="1">
+      <w:hyperlink w:anchor="_Toc321062733" w:history="1">
         <w:r>
           <w:rPr>
             <w:rStyle w:val="Hyperlink"/>
@@ -6891,7 +7045,7 @@
             <w:noProof/>
             <w:webHidden/>
           </w:rPr>
-          <w:instrText xml:space="preserve"> PAGEREF _Toc321012088 \h </w:instrText>
+          <w:instrText xml:space="preserve"> PAGEREF _Toc321062733 \h </w:instrText>
         </w:r>
         <w:r>
           <w:rPr>
@@ -6935,7 +7089,7 @@
           <w:szCs w:val="22"/>
         </w:rPr>
       </w:pPr>
-      <w:hyperlink w:anchor="_Toc321012089" w:history="1">
+      <w:hyperlink w:anchor="_Toc321062734" w:history="1">
         <w:r>
           <w:rPr>
             <w:rStyle w:val="Hyperlink"/>
@@ -6970,7 +7124,7 @@
             <w:noProof/>
             <w:webHidden/>
           </w:rPr>
-          <w:instrText xml:space="preserve"> PAGEREF _Toc321012089 \h </w:instrText>
+          <w:instrText xml:space="preserve"> PAGEREF _Toc321062734 \h </w:instrText>
         </w:r>
         <w:r>
           <w:rPr>
@@ -7014,7 +7168,7 @@
           <w:szCs w:val="22"/>
         </w:rPr>
       </w:pPr>
-      <w:hyperlink w:anchor="_Toc321012090" w:history="1">
+      <w:hyperlink w:anchor="_Toc321062735" w:history="1">
         <w:r>
           <w:rPr>
             <w:rStyle w:val="Hyperlink"/>
@@ -7049,7 +7203,7 @@
             <w:noProof/>
             <w:webHidden/>
           </w:rPr>
-          <w:instrText xml:space="preserve"> PAGEREF _Toc321012090 \h </w:instrText>
+          <w:instrText xml:space="preserve"> PAGEREF _Toc321062735 \h </w:instrText>
         </w:r>
         <w:r>
           <w:rPr>
@@ -7093,7 +7247,7 @@
           <w:szCs w:val="22"/>
         </w:rPr>
       </w:pPr>
-      <w:hyperlink w:anchor="_Toc321012091" w:history="1">
+      <w:hyperlink w:anchor="_Toc321062736" w:history="1">
         <w:r>
           <w:rPr>
             <w:rStyle w:val="Hyperlink"/>
@@ -7128,7 +7282,7 @@
             <w:noProof/>
             <w:webHidden/>
           </w:rPr>
-          <w:instrText xml:space="preserve"> PAGEREF _Toc321012091 \h </w:instrText>
+          <w:instrText xml:space="preserve"> PAGEREF _Toc321062736 \h </w:instrText>
         </w:r>
         <w:r>
           <w:rPr>
@@ -7172,7 +7326,7 @@
           <w:szCs w:val="22"/>
         </w:rPr>
       </w:pPr>
-      <w:hyperlink w:anchor="_Toc321012092" w:history="1">
+      <w:hyperlink w:anchor="_Toc321062737" w:history="1">
         <w:r>
           <w:rPr>
             <w:rStyle w:val="Hyperlink"/>
@@ -7207,7 +7361,7 @@
             <w:noProof/>
             <w:webHidden/>
           </w:rPr>
-          <w:instrText xml:space="preserve"> PAGEREF _Toc321012092 \h </w:instrText>
+          <w:instrText xml:space="preserve"> PAGEREF _Toc321062737 \h </w:instrText>
         </w:r>
         <w:r>
           <w:rPr>
@@ -7251,7 +7405,7 @@
           <w:szCs w:val="22"/>
         </w:rPr>
       </w:pPr>
-      <w:hyperlink w:anchor="_Toc321012093" w:history="1">
+      <w:hyperlink w:anchor="_Toc321062738" w:history="1">
         <w:r>
           <w:rPr>
             <w:rStyle w:val="Hyperlink"/>
@@ -7286,7 +7440,7 @@
             <w:noProof/>
             <w:webHidden/>
           </w:rPr>
-          <w:instrText xml:space="preserve"> PAGEREF _Toc321012093 \h </w:instrText>
+          <w:instrText xml:space="preserve"> PAGEREF _Toc321062738 \h </w:instrText>
         </w:r>
         <w:r>
           <w:rPr>
@@ -7330,7 +7484,7 @@
           <w:szCs w:val="22"/>
         </w:rPr>
       </w:pPr>
-      <w:hyperlink w:anchor="_Toc321012094" w:history="1">
+      <w:hyperlink w:anchor="_Toc321062739" w:history="1">
         <w:r>
           <w:rPr>
             <w:rStyle w:val="Hyperlink"/>
@@ -7365,7 +7519,7 @@
             <w:noProof/>
             <w:webHidden/>
           </w:rPr>
-          <w:instrText xml:space="preserve"> PAGEREF _Toc321012094 \h </w:instrText>
+          <w:instrText xml:space="preserve"> PAGEREF _Toc321062739 \h </w:instrText>
         </w:r>
         <w:r>
           <w:rPr>
@@ -7409,7 +7563,7 @@
           <w:szCs w:val="22"/>
         </w:rPr>
       </w:pPr>
-      <w:hyperlink w:anchor="_Toc321012095" w:history="1">
+      <w:hyperlink w:anchor="_Toc321062740" w:history="1">
         <w:r>
           <w:rPr>
             <w:rStyle w:val="Hyperlink"/>
@@ -7444,7 +7598,7 @@
             <w:noProof/>
             <w:webHidden/>
           </w:rPr>
-          <w:instrText xml:space="preserve"> PAGEREF _Toc321012095 \h </w:instrText>
+          <w:instrText xml:space="preserve"> PAGEREF _Toc321062740 \h </w:instrText>
         </w:r>
         <w:r>
           <w:rPr>
@@ -7488,7 +7642,7 @@
           <w:szCs w:val="22"/>
         </w:rPr>
       </w:pPr>
-      <w:hyperlink w:anchor="_Toc321012096" w:history="1">
+      <w:hyperlink w:anchor="_Toc321062741" w:history="1">
         <w:r>
           <w:rPr>
             <w:rStyle w:val="Hyperlink"/>
@@ -7523,7 +7677,7 @@
             <w:noProof/>
             <w:webHidden/>
           </w:rPr>
-          <w:instrText xml:space="preserve"> PAGEREF _Toc321012096 \h </w:instrText>
+          <w:instrText xml:space="preserve"> PAGEREF _Toc321062741 \h </w:instrText>
         </w:r>
         <w:r>
           <w:rPr>
@@ -7553,30 +7707,6 @@
           <w:fldChar w:fldCharType="end"/>
         </w:r>
       </w:hyperlink>
-    </w:p>
-    <w:p>
-      <w:r>
-        <w:fldChar w:fldCharType="end"/>
-      </w:r>
-    </w:p>
-    <w:p>
-      <w:pPr>
-        <w:jc w:val="left"/>
-      </w:pPr>
-      <w:r>
-        <w:br w:type="page"/>
-      </w:r>
-    </w:p>
-    <w:p>
-      <w:pPr>
-        <w:pStyle w:val="Heading7"/>
-      </w:pPr>
-      <w:bookmarkStart w:id="2" w:name="_Toc321012101"/>
-      <w:r>
-        <w:lastRenderedPageBreak/>
-        <w:t>Danh sách bảng</w:t>
-      </w:r>
-      <w:bookmarkEnd w:id="2"/>
     </w:p>
     <w:p>
       <w:pPr>
@@ -7591,22 +7721,13 @@
           <w:szCs w:val="22"/>
         </w:rPr>
       </w:pPr>
-      <w:r>
-        <w:fldChar w:fldCharType="begin"/>
-      </w:r>
-      <w:r>
-        <w:instrText xml:space="preserve"> TOC \h \z \c "Bảng" </w:instrText>
-      </w:r>
-      <w:r>
-        <w:fldChar w:fldCharType="separate"/>
-      </w:r>
-      <w:hyperlink w:anchor="_Toc321012097" w:history="1">
+      <w:hyperlink w:anchor="_Toc321062742" w:history="1">
         <w:r>
           <w:rPr>
             <w:rStyle w:val="Hyperlink"/>
             <w:noProof/>
           </w:rPr>
-          <w:t>Bảng 1</w:t>
+          <w:t>Hình 3</w:t>
         </w:r>
         <w:r>
           <w:rPr>
@@ -7614,7 +7735,7 @@
             <w:noProof/>
           </w:rPr>
           <w:noBreakHyphen/>
-          <w:t>1: Kế hoạch thực hiện</w:t>
+          <w:t>5: Sơ đồ chức năng</w:t>
         </w:r>
         <w:r>
           <w:rPr>
@@ -7635,7 +7756,7 @@
             <w:noProof/>
             <w:webHidden/>
           </w:rPr>
-          <w:instrText xml:space="preserve"> PAGEREF _Toc321012097 \h </w:instrText>
+          <w:instrText xml:space="preserve"> PAGEREF _Toc321062742 \h </w:instrText>
         </w:r>
         <w:r>
           <w:rPr>
@@ -7655,7 +7776,7 @@
             <w:noProof/>
             <w:webHidden/>
           </w:rPr>
-          <w:t>2</w:t>
+          <w:t>63</w:t>
         </w:r>
         <w:r>
           <w:rPr>
@@ -7665,6 +7786,30 @@
           <w:fldChar w:fldCharType="end"/>
         </w:r>
       </w:hyperlink>
+    </w:p>
+    <w:p>
+      <w:r>
+        <w:fldChar w:fldCharType="end"/>
+      </w:r>
+    </w:p>
+    <w:p>
+      <w:pPr>
+        <w:jc w:val="left"/>
+      </w:pPr>
+      <w:r>
+        <w:br w:type="page"/>
+      </w:r>
+    </w:p>
+    <w:p>
+      <w:pPr>
+        <w:pStyle w:val="Heading7"/>
+      </w:pPr>
+      <w:bookmarkStart w:id="1" w:name="_Toc321062868"/>
+      <w:r>
+        <w:lastRenderedPageBreak/>
+        <w:t>Danh sách bảng</w:t>
+      </w:r>
+      <w:bookmarkEnd w:id="1"/>
     </w:p>
     <w:p>
       <w:pPr>
@@ -7679,13 +7824,22 @@
           <w:szCs w:val="22"/>
         </w:rPr>
       </w:pPr>
-      <w:hyperlink w:anchor="_Toc321012098" w:history="1">
+      <w:r>
+        <w:fldChar w:fldCharType="begin"/>
+      </w:r>
+      <w:r>
+        <w:instrText xml:space="preserve"> TOC \h \z \c "Bảng" </w:instrText>
+      </w:r>
+      <w:r>
+        <w:fldChar w:fldCharType="separate"/>
+      </w:r>
+      <w:hyperlink w:anchor="_Toc321062694" w:history="1">
         <w:r>
           <w:rPr>
             <w:rStyle w:val="Hyperlink"/>
             <w:noProof/>
           </w:rPr>
-          <w:t>Bảng 3</w:t>
+          <w:t>Bảng 1</w:t>
         </w:r>
         <w:r>
           <w:rPr>
@@ -7693,7 +7847,7 @@
             <w:noProof/>
           </w:rPr>
           <w:noBreakHyphen/>
-          <w:t>1: Yêu cầu chức năng</w:t>
+          <w:t>1: Kế hoạch thực hiện</w:t>
         </w:r>
         <w:r>
           <w:rPr>
@@ -7714,7 +7868,7 @@
             <w:noProof/>
             <w:webHidden/>
           </w:rPr>
-          <w:instrText xml:space="preserve"> PAGEREF _Toc321012098 \h </w:instrText>
+          <w:instrText xml:space="preserve"> PAGEREF _Toc321062694 \h </w:instrText>
         </w:r>
         <w:r>
           <w:rPr>
@@ -7734,7 +7888,7 @@
             <w:noProof/>
             <w:webHidden/>
           </w:rPr>
-          <w:t>55</w:t>
+          <w:t>2</w:t>
         </w:r>
         <w:r>
           <w:rPr>
@@ -7758,7 +7912,86 @@
           <w:szCs w:val="22"/>
         </w:rPr>
       </w:pPr>
-      <w:hyperlink w:anchor="_Toc321012099" w:history="1">
+      <w:hyperlink w:anchor="_Toc321062695" w:history="1">
+        <w:r>
+          <w:rPr>
+            <w:rStyle w:val="Hyperlink"/>
+            <w:noProof/>
+          </w:rPr>
+          <w:t>Bảng 3</w:t>
+        </w:r>
+        <w:r>
+          <w:rPr>
+            <w:rStyle w:val="Hyperlink"/>
+            <w:noProof/>
+          </w:rPr>
+          <w:noBreakHyphen/>
+          <w:t>1: Yêu cầu chức năng</w:t>
+        </w:r>
+        <w:r>
+          <w:rPr>
+            <w:noProof/>
+            <w:webHidden/>
+          </w:rPr>
+          <w:tab/>
+        </w:r>
+        <w:r>
+          <w:rPr>
+            <w:noProof/>
+            <w:webHidden/>
+          </w:rPr>
+          <w:fldChar w:fldCharType="begin"/>
+        </w:r>
+        <w:r>
+          <w:rPr>
+            <w:noProof/>
+            <w:webHidden/>
+          </w:rPr>
+          <w:instrText xml:space="preserve"> PAGEREF _Toc321062695 \h </w:instrText>
+        </w:r>
+        <w:r>
+          <w:rPr>
+            <w:noProof/>
+            <w:webHidden/>
+          </w:rPr>
+        </w:r>
+        <w:r>
+          <w:rPr>
+            <w:noProof/>
+            <w:webHidden/>
+          </w:rPr>
+          <w:fldChar w:fldCharType="separate"/>
+        </w:r>
+        <w:r>
+          <w:rPr>
+            <w:noProof/>
+            <w:webHidden/>
+          </w:rPr>
+          <w:t>55</w:t>
+        </w:r>
+        <w:r>
+          <w:rPr>
+            <w:noProof/>
+            <w:webHidden/>
+          </w:rPr>
+          <w:fldChar w:fldCharType="end"/>
+        </w:r>
+      </w:hyperlink>
+    </w:p>
+    <w:p>
+      <w:pPr>
+        <w:pStyle w:val="TableofFigures"/>
+        <w:tabs>
+          <w:tab w:val="right" w:leader="dot" w:pos="9062"/>
+        </w:tabs>
+        <w:rPr>
+          <w:rFonts w:asciiTheme="minorHAnsi" w:eastAsiaTheme="minorEastAsia" w:hAnsiTheme="minorHAnsi" w:cstheme="minorBidi"/>
+          <w:smallCaps w:val="0"/>
+          <w:noProof/>
+          <w:szCs w:val="22"/>
+        </w:rPr>
+      </w:pPr>
+      <w:hyperlink w:anchor="_Toc321062696" w:history="1">
         <w:r>
           <w:rPr>
             <w:rStyle w:val="Hyperlink"/>
@@ -7793,7 +8026,7 @@
             <w:noProof/>
             <w:webHidden/>
           </w:rPr>
-          <w:instrText xml:space="preserve"> PAGEREF _Toc321012099 \h </w:instrText>
+          <w:instrText xml:space="preserve"> PAGEREF _Toc321062696 \h </w:instrText>
         </w:r>
         <w:r>
           <w:rPr>
@@ -7841,12 +8074,12 @@
       <w:pPr>
         <w:pStyle w:val="Heading7"/>
       </w:pPr>
-      <w:bookmarkStart w:id="3" w:name="_Toc321012102"/>
+      <w:bookmarkStart w:id="2" w:name="_Toc321062869"/>
       <w:r>
         <w:lastRenderedPageBreak/>
         <w:t>Danh sách các thuật ngữ</w:t>
       </w:r>
-      <w:bookmarkEnd w:id="3"/>
+      <w:bookmarkEnd w:id="2"/>
     </w:p>
     <w:p>
       <w:pPr>
@@ -8119,7 +8352,7 @@
           <w:noProof/>
         </w:rPr>
         <w:tab/>
-        <w:t>38</w:t>
+        <w:t>37</w:t>
       </w:r>
     </w:p>
     <w:p>
@@ -8143,7 +8376,7 @@
           <w:noProof/>
         </w:rPr>
         <w:tab/>
-        <w:t>2</w:t>
+        <w:t>1</w:t>
       </w:r>
     </w:p>
     <w:p>
@@ -8167,7 +8400,7 @@
           <w:noProof/>
         </w:rPr>
         <w:tab/>
-        <w:t>42</w:t>
+        <w:t>41</w:t>
       </w:r>
     </w:p>
     <w:p>
@@ -8264,7 +8497,7 @@
           <w:noProof/>
         </w:rPr>
         <w:tab/>
-        <w:t>38</w:t>
+        <w:t>37</w:t>
       </w:r>
     </w:p>
     <w:p>
@@ -8288,7 +8521,7 @@
           <w:noProof/>
         </w:rPr>
         <w:tab/>
-        <w:t>41</w:t>
+        <w:t>40</w:t>
       </w:r>
     </w:p>
     <w:p>
@@ -8385,7 +8618,7 @@
           <w:noProof/>
         </w:rPr>
         <w:tab/>
-        <w:t>50</w:t>
+        <w:t>49</w:t>
       </w:r>
     </w:p>
     <w:p>
@@ -8506,7 +8739,7 @@
           <w:noProof/>
         </w:rPr>
         <w:tab/>
-        <w:t>50</w:t>
+        <w:t>49</w:t>
       </w:r>
     </w:p>
     <w:p>
@@ -8530,7 +8763,7 @@
           <w:noProof/>
         </w:rPr>
         <w:tab/>
-        <w:t>46</w:t>
+        <w:t>45</w:t>
       </w:r>
     </w:p>
     <w:p>
@@ -8554,7 +8787,7 @@
           <w:noProof/>
         </w:rPr>
         <w:tab/>
-        <w:t>44</w:t>
+        <w:t>43</w:t>
       </w:r>
     </w:p>
     <w:p>
@@ -8626,7 +8859,7 @@
           <w:noProof/>
         </w:rPr>
         <w:tab/>
-        <w:t>42</w:t>
+        <w:t>41</w:t>
       </w:r>
     </w:p>
     <w:p>
@@ -8746,7 +8979,7 @@
           <w:noProof/>
         </w:rPr>
         <w:tab/>
-        <w:t>42</w:t>
+        <w:t>41</w:t>
       </w:r>
     </w:p>
     <w:p>
@@ -8842,7 +9075,7 @@
           <w:noProof/>
         </w:rPr>
         <w:tab/>
-        <w:t>43</w:t>
+        <w:t>42</w:t>
       </w:r>
     </w:p>
     <w:p>
@@ -8862,12 +9095,12 @@
       <w:pPr>
         <w:pStyle w:val="Heading7"/>
       </w:pPr>
-      <w:bookmarkStart w:id="4" w:name="_Toc321012103"/>
+      <w:bookmarkStart w:id="3" w:name="_Toc321062870"/>
       <w:r>
         <w:lastRenderedPageBreak/>
         <w:t>Tóm tắt</w:t>
       </w:r>
-      <w:bookmarkEnd w:id="4"/>
+      <w:bookmarkEnd w:id="3"/>
     </w:p>
     <w:p>
       <w:r>
@@ -8964,22 +9197,22 @@
           <w:numId w:val="43"/>
         </w:numPr>
       </w:pPr>
-      <w:bookmarkStart w:id="5" w:name="_Toc321012104"/>
+      <w:bookmarkStart w:id="4" w:name="_Toc321062871"/>
       <w:r>
         <w:lastRenderedPageBreak/>
         <w:t>Tổng quan</w:t>
       </w:r>
+      <w:bookmarkEnd w:id="4"/>
+    </w:p>
+    <w:p>
+      <w:pPr>
+        <w:pStyle w:val="Heading2"/>
+      </w:pPr>
+      <w:bookmarkStart w:id="5" w:name="_Toc321062872"/>
+      <w:r>
+        <w:t>Đặt vấn đề</w:t>
+      </w:r>
       <w:bookmarkEnd w:id="5"/>
-    </w:p>
-    <w:p>
-      <w:pPr>
-        <w:pStyle w:val="Heading2"/>
-      </w:pPr>
-      <w:bookmarkStart w:id="6" w:name="_Toc321012105"/>
-      <w:r>
-        <w:t>Đặt vấn đề</w:t>
-      </w:r>
-      <w:bookmarkEnd w:id="6"/>
     </w:p>
     <w:p>
       <w:r>
@@ -9080,11 +9313,11 @@
       <w:pPr>
         <w:pStyle w:val="Heading2"/>
       </w:pPr>
-      <w:bookmarkStart w:id="7" w:name="_Toc321012106"/>
+      <w:bookmarkStart w:id="6" w:name="_Toc321062873"/>
       <w:r>
         <w:t>Lịch sử vấn đề</w:t>
       </w:r>
-      <w:bookmarkEnd w:id="7"/>
+      <w:bookmarkEnd w:id="6"/>
     </w:p>
     <w:p>
       <w:r>
@@ -9132,26 +9365,26 @@
       <w:pPr>
         <w:pStyle w:val="Heading2"/>
       </w:pPr>
-      <w:bookmarkStart w:id="8" w:name="_Toc321012107"/>
+      <w:bookmarkStart w:id="7" w:name="_Toc321062874"/>
       <w:r>
         <w:t>Phạm vi đề tài</w:t>
       </w:r>
+      <w:bookmarkEnd w:id="7"/>
+    </w:p>
+    <w:p>
+      <w:r>
+        <w:t>Mục tiêu của hệ thống GIS cần xây dựng là đáp ứng các yêu cầu quản lý và cung cấp thông tin một cách đầy đủ về hệ thống giao thông nhằm phục vụ công tác quản lý chuyên môn nghiệp vụ của Sở, cũng như phổ biến thông tin của hệ thống giao thông đến cộng đồng phục vụ và phát triển xã hội.</w:t>
+      </w:r>
+    </w:p>
+    <w:p>
+      <w:pPr>
+        <w:pStyle w:val="Heading2"/>
+      </w:pPr>
+      <w:bookmarkStart w:id="8" w:name="_Toc321062875"/>
+      <w:r>
+        <w:t>Kế hoạch thực hiện</w:t>
+      </w:r>
       <w:bookmarkEnd w:id="8"/>
-    </w:p>
-    <w:p>
-      <w:r>
-        <w:t>Mục tiêu của hệ thống GIS cần xây dựng là đáp ứng các yêu cầu quản lý và cung cấp thông tin một cách đầy đủ về hệ thống giao thông nhằm phục vụ công tác quản lý chuyên môn nghiệp vụ của Sở, cũng như phổ biến thông tin của hệ thống giao thông đến cộng đồng phục vụ và phát triển xã hội.</w:t>
-      </w:r>
-    </w:p>
-    <w:p>
-      <w:pPr>
-        <w:pStyle w:val="Heading2"/>
-      </w:pPr>
-      <w:bookmarkStart w:id="9" w:name="_Toc321012108"/>
-      <w:r>
-        <w:t>Kế hoạch thực hiện</w:t>
-      </w:r>
-      <w:bookmarkEnd w:id="9"/>
     </w:p>
     <w:tbl>
       <w:tblPr>
@@ -9713,7 +9946,7 @@
       <w:pPr>
         <w:pStyle w:val="Caption"/>
       </w:pPr>
-      <w:bookmarkStart w:id="10" w:name="_Toc321012097"/>
+      <w:bookmarkStart w:id="9" w:name="_Toc321062694"/>
       <w:r>
         <w:t xml:space="preserve">Bảng </w:t>
       </w:r>
@@ -9739,27 +9972,27 @@
       <w:r>
         <w:t>: Kế hoạch thực hiện</w:t>
       </w:r>
+      <w:bookmarkEnd w:id="9"/>
+    </w:p>
+    <w:p>
+      <w:pPr>
+        <w:pStyle w:val="Heading2"/>
+      </w:pPr>
+      <w:bookmarkStart w:id="10" w:name="_Toc321062876"/>
+      <w:r>
+        <w:t>Phương pháp thực hiện</w:t>
+      </w:r>
       <w:bookmarkEnd w:id="10"/>
     </w:p>
     <w:p>
       <w:pPr>
-        <w:pStyle w:val="Heading2"/>
-      </w:pPr>
-      <w:bookmarkStart w:id="11" w:name="_Toc321012109"/>
-      <w:r>
-        <w:t>Phương pháp thực hiện</w:t>
+        <w:pStyle w:val="Heading3"/>
+      </w:pPr>
+      <w:bookmarkStart w:id="11" w:name="_Toc321062877"/>
+      <w:r>
+        <w:t>Tìm hiểu lý thuyết</w:t>
       </w:r>
       <w:bookmarkEnd w:id="11"/>
-    </w:p>
-    <w:p>
-      <w:pPr>
-        <w:pStyle w:val="Heading3"/>
-      </w:pPr>
-      <w:bookmarkStart w:id="12" w:name="_Toc321012110"/>
-      <w:r>
-        <w:t>Tìm hiểu lý thuyết</w:t>
-      </w:r>
-      <w:bookmarkEnd w:id="12"/>
     </w:p>
     <w:p>
       <w:r>
@@ -9819,11 +10052,11 @@
       <w:pPr>
         <w:pStyle w:val="Heading3"/>
       </w:pPr>
-      <w:bookmarkStart w:id="13" w:name="_Toc321012111"/>
+      <w:bookmarkStart w:id="12" w:name="_Toc321062878"/>
       <w:r>
         <w:t>Phân tích yêu cầu và thiết kế mô hình</w:t>
       </w:r>
-      <w:bookmarkEnd w:id="13"/>
+      <w:bookmarkEnd w:id="12"/>
     </w:p>
     <w:p>
       <w:pPr>
@@ -9889,11 +10122,11 @@
       <w:pPr>
         <w:pStyle w:val="Heading3"/>
       </w:pPr>
-      <w:bookmarkStart w:id="14" w:name="_Toc321012112"/>
+      <w:bookmarkStart w:id="13" w:name="_Toc321062879"/>
       <w:r>
         <w:t>Cài đặt chương trình</w:t>
       </w:r>
-      <w:bookmarkEnd w:id="14"/>
+      <w:bookmarkEnd w:id="13"/>
     </w:p>
     <w:p>
       <w:r>
@@ -10004,35 +10237,35 @@
       <w:pPr>
         <w:pStyle w:val="Heading1"/>
       </w:pPr>
-      <w:bookmarkStart w:id="15" w:name="_Toc321012113"/>
+      <w:bookmarkStart w:id="14" w:name="_Toc321062880"/>
       <w:r>
         <w:lastRenderedPageBreak/>
         <w:t>Cơ sở lý thuyết</w:t>
       </w:r>
+      <w:bookmarkEnd w:id="14"/>
+    </w:p>
+    <w:p>
+      <w:pPr>
+        <w:pStyle w:val="Heading2"/>
+      </w:pPr>
+      <w:bookmarkStart w:id="15" w:name="_Toc321062881"/>
+      <w:r>
+        <w:t xml:space="preserve">Hệ thống thông tin địa lý </w:t>
+      </w:r>
+      <w:r>
+        <w:t>– GIS</w:t>
+      </w:r>
       <w:bookmarkEnd w:id="15"/>
     </w:p>
     <w:p>
       <w:pPr>
-        <w:pStyle w:val="Heading2"/>
-      </w:pPr>
-      <w:bookmarkStart w:id="16" w:name="_Toc321012114"/>
-      <w:r>
-        <w:t xml:space="preserve">Hệ thống thông tin địa lý </w:t>
-      </w:r>
-      <w:r>
-        <w:t>– GIS</w:t>
+        <w:pStyle w:val="Heading3"/>
+      </w:pPr>
+      <w:bookmarkStart w:id="16" w:name="_Toc321062882"/>
+      <w:r>
+        <w:t>Thông tin địa lý</w:t>
       </w:r>
       <w:bookmarkEnd w:id="16"/>
-    </w:p>
-    <w:p>
-      <w:pPr>
-        <w:pStyle w:val="Heading3"/>
-      </w:pPr>
-      <w:bookmarkStart w:id="17" w:name="_Toc321012115"/>
-      <w:r>
-        <w:t>Thông tin địa lý</w:t>
-      </w:r>
-      <w:bookmarkEnd w:id="17"/>
     </w:p>
     <w:p>
       <w:r>
@@ -10088,11 +10321,11 @@
       <w:pPr>
         <w:pStyle w:val="Heading3"/>
       </w:pPr>
-      <w:bookmarkStart w:id="18" w:name="_Toc321012116"/>
+      <w:bookmarkStart w:id="17" w:name="_Toc321062883"/>
       <w:r>
         <w:t>Bản đồ</w:t>
       </w:r>
-      <w:bookmarkEnd w:id="18"/>
+      <w:bookmarkEnd w:id="17"/>
     </w:p>
     <w:p>
       <w:r>
@@ -10219,7 +10452,7 @@
       <w:pPr>
         <w:pStyle w:val="Caption"/>
       </w:pPr>
-      <w:bookmarkStart w:id="19" w:name="_Toc321012057"/>
+      <w:bookmarkStart w:id="18" w:name="_Toc321062702"/>
       <w:r>
         <w:t xml:space="preserve">Hình </w:t>
       </w:r>
@@ -10245,7 +10478,7 @@
       <w:r>
         <w:t>: Biểu diễn bằng điểm, đường, đa giác</w:t>
       </w:r>
-      <w:bookmarkEnd w:id="19"/>
+      <w:bookmarkEnd w:id="18"/>
     </w:p>
     <w:p>
       <w:r>
@@ -10360,7 +10593,7 @@
       <w:pPr>
         <w:pStyle w:val="Caption"/>
       </w:pPr>
-      <w:bookmarkStart w:id="20" w:name="_Toc321012058"/>
+      <w:bookmarkStart w:id="19" w:name="_Toc321062703"/>
       <w:r>
         <w:t xml:space="preserve">Hình </w:t>
       </w:r>
@@ -10386,7 +10619,7 @@
       <w:r>
         <w:t>: Biểu diễn bằng ảnh Rasters</w:t>
       </w:r>
-      <w:bookmarkEnd w:id="20"/>
+      <w:bookmarkEnd w:id="19"/>
     </w:p>
     <w:p>
       <w:r>
@@ -10466,7 +10699,7 @@
       <w:pPr>
         <w:pStyle w:val="Caption"/>
       </w:pPr>
-      <w:bookmarkStart w:id="21" w:name="_Toc321012059"/>
+      <w:bookmarkStart w:id="20" w:name="_Toc321062704"/>
       <w:r>
         <w:t xml:space="preserve">Hình </w:t>
       </w:r>
@@ -10492,7 +10725,7 @@
       <w:r>
         <w:t>: Biểu diễn các mặt</w:t>
       </w:r>
-      <w:bookmarkEnd w:id="21"/>
+      <w:bookmarkEnd w:id="20"/>
     </w:p>
     <w:p>
       <w:r>
@@ -11091,7 +11324,7 @@
       <w:pPr>
         <w:pStyle w:val="Caption"/>
       </w:pPr>
-      <w:bookmarkStart w:id="22" w:name="_Toc321012060"/>
+      <w:bookmarkStart w:id="21" w:name="_Toc321062705"/>
       <w:r>
         <w:t xml:space="preserve">Hình </w:t>
       </w:r>
@@ -11117,7 +11350,7 @@
       <w:r>
         <w:t>: Các biểu tượng điểm</w:t>
       </w:r>
-      <w:bookmarkEnd w:id="22"/>
+      <w:bookmarkEnd w:id="21"/>
     </w:p>
     <w:p>
       <w:r>
@@ -11179,7 +11412,7 @@
       <w:pPr>
         <w:pStyle w:val="Caption"/>
       </w:pPr>
-      <w:bookmarkStart w:id="23" w:name="_Toc321012061"/>
+      <w:bookmarkStart w:id="22" w:name="_Toc321062706"/>
       <w:r>
         <w:t xml:space="preserve">Hình </w:t>
       </w:r>
@@ -11205,7 +11438,7 @@
       <w:r>
         <w:t>: Các biểu tượng đường</w:t>
       </w:r>
-      <w:bookmarkEnd w:id="23"/>
+      <w:bookmarkEnd w:id="22"/>
     </w:p>
     <w:p>
       <w:r>
@@ -11268,7 +11501,7 @@
       <w:pPr>
         <w:pStyle w:val="Caption"/>
       </w:pPr>
-      <w:bookmarkStart w:id="24" w:name="_Toc321012062"/>
+      <w:bookmarkStart w:id="23" w:name="_Toc321062707"/>
       <w:r>
         <w:t xml:space="preserve">Hình </w:t>
       </w:r>
@@ -11294,17 +11527,17 @@
       <w:r>
         <w:t>: Các mẫu tô màu</w:t>
       </w:r>
+      <w:bookmarkEnd w:id="23"/>
+    </w:p>
+    <w:p>
+      <w:pPr>
+        <w:pStyle w:val="Heading3"/>
+      </w:pPr>
+      <w:bookmarkStart w:id="24" w:name="_Toc321062884"/>
+      <w:r>
+        <w:t>Khái niệm hệ thống thông tin địa lý</w:t>
+      </w:r>
       <w:bookmarkEnd w:id="24"/>
-    </w:p>
-    <w:p>
-      <w:pPr>
-        <w:pStyle w:val="Heading3"/>
-      </w:pPr>
-      <w:bookmarkStart w:id="25" w:name="_Toc321012117"/>
-      <w:r>
-        <w:t>Khái niệm hệ thống thông tin địa lý</w:t>
-      </w:r>
-      <w:bookmarkEnd w:id="25"/>
     </w:p>
     <w:p>
       <w:pPr>
@@ -11412,8 +11645,8 @@
       <w:pPr>
         <w:pStyle w:val="Caption"/>
       </w:pPr>
-      <w:bookmarkStart w:id="26" w:name="_Ref320977360"/>
-      <w:bookmarkStart w:id="27" w:name="_Toc321012063"/>
+      <w:bookmarkStart w:id="25" w:name="_Ref320977360"/>
+      <w:bookmarkStart w:id="26" w:name="_Toc321062708"/>
       <w:r>
         <w:t xml:space="preserve">Hình </w:t>
       </w:r>
@@ -11436,11 +11669,11 @@
           <w:t>7</w:t>
         </w:r>
       </w:fldSimple>
+      <w:bookmarkEnd w:id="25"/>
+      <w:r>
+        <w:t>: Hệ thống thông tin địa lý trong hệ thống thông tin nói chung</w:t>
+      </w:r>
       <w:bookmarkEnd w:id="26"/>
-      <w:r>
-        <w:t>: Hệ thống thông tin địa lý trong hệ thống thông tin nói chung</w:t>
-      </w:r>
-      <w:bookmarkEnd w:id="27"/>
     </w:p>
     <w:p>
       <w:r>
@@ -11991,11 +12224,11 @@
       <w:pPr>
         <w:pStyle w:val="Heading3"/>
       </w:pPr>
-      <w:bookmarkStart w:id="28" w:name="_Toc321012118"/>
+      <w:bookmarkStart w:id="27" w:name="_Toc321062885"/>
       <w:r>
         <w:t>Quan hệ giữa GIS và các ngành khoa học khác</w:t>
       </w:r>
-      <w:bookmarkEnd w:id="28"/>
+      <w:bookmarkEnd w:id="27"/>
     </w:p>
     <w:p>
       <w:r>
@@ -12109,11 +12342,11 @@
       <w:pPr>
         <w:pStyle w:val="Heading3"/>
       </w:pPr>
-      <w:bookmarkStart w:id="29" w:name="_Toc321012119"/>
+      <w:bookmarkStart w:id="28" w:name="_Toc321062886"/>
       <w:r>
         <w:t>Ứng dụng của GIS</w:t>
       </w:r>
-      <w:bookmarkEnd w:id="29"/>
+      <w:bookmarkEnd w:id="28"/>
     </w:p>
     <w:p>
       <w:r>
@@ -12459,11 +12692,11 @@
       <w:pPr>
         <w:pStyle w:val="Heading3"/>
       </w:pPr>
-      <w:bookmarkStart w:id="30" w:name="_Toc321012120"/>
+      <w:bookmarkStart w:id="29" w:name="_Toc321062887"/>
       <w:r>
         <w:t>Cấu trúc dữ liệu</w:t>
       </w:r>
-      <w:bookmarkEnd w:id="30"/>
+      <w:bookmarkEnd w:id="29"/>
     </w:p>
     <w:p>
       <w:r>
@@ -12599,8 +12832,8 @@
       <w:pPr>
         <w:pStyle w:val="Caption"/>
       </w:pPr>
-      <w:bookmarkStart w:id="31" w:name="_Ref320979556"/>
-      <w:bookmarkStart w:id="32" w:name="_Toc321012064"/>
+      <w:bookmarkStart w:id="30" w:name="_Ref320979556"/>
+      <w:bookmarkStart w:id="31" w:name="_Toc321062709"/>
       <w:r>
         <w:t xml:space="preserve">Hình </w:t>
       </w:r>
@@ -12623,11 +12856,11 @@
           <w:t>8</w:t>
         </w:r>
       </w:fldSimple>
+      <w:bookmarkEnd w:id="30"/>
+      <w:r>
+        <w:t>: Đối tượng không gian dạng điểm, đường, vùng</w:t>
+      </w:r>
       <w:bookmarkEnd w:id="31"/>
-      <w:r>
-        <w:t>: Đối tượng không gian dạng điểm, đường, vùng</w:t>
-      </w:r>
-      <w:bookmarkEnd w:id="32"/>
     </w:p>
     <w:p>
       <w:r>
@@ -12755,7 +12988,7 @@
       <w:pPr>
         <w:pStyle w:val="Caption"/>
       </w:pPr>
-      <w:bookmarkStart w:id="33" w:name="_Toc321012065"/>
+      <w:bookmarkStart w:id="32" w:name="_Toc321062710"/>
       <w:r>
         <w:t xml:space="preserve">Hình </w:t>
       </w:r>
@@ -12781,7 +13014,7 @@
       <w:r>
         <w:t>: Hệ tọa độ phẳng x, y</w:t>
       </w:r>
-      <w:bookmarkEnd w:id="33"/>
+      <w:bookmarkEnd w:id="32"/>
     </w:p>
     <w:p>
       <w:r>
@@ -12879,7 +13112,7 @@
       <w:pPr>
         <w:pStyle w:val="Caption"/>
       </w:pPr>
-      <w:bookmarkStart w:id="34" w:name="_Toc321012066"/>
+      <w:bookmarkStart w:id="33" w:name="_Toc321062711"/>
       <w:r>
         <w:t xml:space="preserve">Hình </w:t>
       </w:r>
@@ -12905,7 +13138,7 @@
       <w:r>
         <w:t>: Biểu diễn đối tượng với định danh</w:t>
       </w:r>
-      <w:bookmarkEnd w:id="34"/>
+      <w:bookmarkEnd w:id="33"/>
     </w:p>
     <w:p>
       <w:r>
@@ -13060,17 +13293,18 @@
         <w:t>Raster được hiểu là ô hình vuông có kích thước nhất định gọi là cell hoặc pixel (picture element), cấu trúc raster là cấu trúc hình ảnh. Mỗi ô vuông có chứa thông tin về một đối tượng hay một sự hợp phần của đối tượng. Vị trí của đối tượng được xác định bởi vị trí của các ô vuong theo trật tự hàng và cột. Cấu trúc dữ liệu Raster đơn giản nhất là cấu trúc dạng bảng, ở đó có chứa các thông tin về tọa độ và thuộc tính phi không gian. Thông tin về vị trí được thể hiện ở tọa độ theo hàng và cột, tính theo trật tự sắp xếp của dữ liệu. Trường hợp có nhiều tính chất thì có thể gọi là thông tin nhiều chiều. Bảng thuộc tính hai chiều của đối tượng được gọi là bảng một chiều hay còn gọi là bảng thuộc tính Raster mở rộng (expanded Raster table). Cấu trúc raster đầy đủ là cấu trúc có đầy đủ số lượng các pixel sắp xếp theo những vị trí xác định. Cấu trúc raster rất tiện lợi cho việc áp dụng các chức nằng xử lý không gian dựa trên nguyên tắc chồng xếp thông tin nhiều lớp.  Các đặc điểm không gian có thông tin về địa lý, nghĩa là chúng có thể được trình bày trên bất cứ một bản đồ nào của một hệ tọa độ đã biết. Cấu trúc raster yêu cầu mỗi một đặc điểm phải được trình bày thành dạng đơn vị hình ảnh. Trong trường hợp này một bản đồ được phân chia thành nhiều pixels, mỗi pixel có vị trí theo hàng và cột. Một điểm nhỏ nhất được trình bày bởi một pixel đơn lẻ và nó chiếm một diện tích bằng kích thước của một pixel.</w:t>
       </w:r>
     </w:p>
-    <w:bookmarkStart w:id="35" w:name="_MON_1073717353"/>
-    <w:bookmarkStart w:id="36" w:name="_MON_1073719496"/>
-    <w:bookmarkStart w:id="37" w:name="_MON_1112701073"/>
-    <w:bookmarkStart w:id="38" w:name="_MON_1112702776"/>
-    <w:bookmarkStart w:id="39" w:name="_MON_1115875698"/>
-    <w:bookmarkStart w:id="40" w:name="_MON_1115875873"/>
-    <w:bookmarkStart w:id="41" w:name="_MON_1115876037"/>
-    <w:bookmarkStart w:id="42" w:name="_MON_1115876212"/>
-    <w:bookmarkStart w:id="43" w:name="_MON_1115876409"/>
-    <w:bookmarkStart w:id="44" w:name="_MON_1115876530"/>
-    <w:bookmarkStart w:id="45" w:name="_MON_1119383566"/>
+    <w:bookmarkStart w:id="34" w:name="_MON_1112701073"/>
+    <w:bookmarkStart w:id="35" w:name="_MON_1112702776"/>
+    <w:bookmarkStart w:id="36" w:name="_MON_1115875698"/>
+    <w:bookmarkStart w:id="37" w:name="_MON_1115875873"/>
+    <w:bookmarkStart w:id="38" w:name="_MON_1115876037"/>
+    <w:bookmarkStart w:id="39" w:name="_MON_1115876212"/>
+    <w:bookmarkStart w:id="40" w:name="_MON_1115876409"/>
+    <w:bookmarkStart w:id="41" w:name="_MON_1115876530"/>
+    <w:bookmarkStart w:id="42" w:name="_MON_1119383566"/>
+    <w:bookmarkStart w:id="43" w:name="_MON_1073481694"/>
+    <w:bookmarkStart w:id="44" w:name="_MON_1073717353"/>
+    <w:bookmarkEnd w:id="34"/>
     <w:bookmarkEnd w:id="35"/>
     <w:bookmarkEnd w:id="36"/>
     <w:bookmarkEnd w:id="37"/>
@@ -13081,9 +13315,8 @@
     <w:bookmarkEnd w:id="42"/>
     <w:bookmarkEnd w:id="43"/>
     <w:bookmarkEnd w:id="44"/>
+    <w:bookmarkStart w:id="45" w:name="_MON_1073719496"/>
     <w:bookmarkEnd w:id="45"/>
-    <w:bookmarkStart w:id="46" w:name="_MON_1073481694"/>
-    <w:bookmarkEnd w:id="46"/>
     <w:p>
       <w:pPr>
         <w:jc w:val="center"/>
@@ -13116,7 +13349,7 @@
             <w10:borderbottom type="single" width="4"/>
             <w10:borderright type="single" width="4"/>
           </v:shape>
-          <o:OLEObject Type="Embed" ProgID="Word.Picture.8" ShapeID="_x0000_i1025" DrawAspect="Content" ObjectID="_1394753933" r:id="rId27"/>
+          <o:OLEObject Type="Embed" ProgID="Word.Picture.8" ShapeID="_x0000_i1025" DrawAspect="Content" ObjectID="_1394810896" r:id="rId27"/>
         </w:object>
       </w:r>
     </w:p>
@@ -13124,7 +13357,7 @@
       <w:pPr>
         <w:pStyle w:val="Caption"/>
       </w:pPr>
-      <w:bookmarkStart w:id="47" w:name="_Toc321012067"/>
+      <w:bookmarkStart w:id="46" w:name="_Toc321062712"/>
       <w:r>
         <w:lastRenderedPageBreak/>
         <w:t xml:space="preserve">Hình </w:t>
@@ -13151,7 +13384,7 @@
       <w:r>
         <w:t>: Một đường có thể tổ chức trong cấu trúc Vector (A) và Raster (B)</w:t>
       </w:r>
-      <w:bookmarkEnd w:id="47"/>
+      <w:bookmarkEnd w:id="46"/>
     </w:p>
     <w:p/>
     <w:p>
@@ -13216,7 +13449,7 @@
       <w:pPr>
         <w:pStyle w:val="Caption"/>
       </w:pPr>
-      <w:bookmarkStart w:id="48" w:name="_Toc321012068"/>
+      <w:bookmarkStart w:id="47" w:name="_Toc321062713"/>
       <w:r>
         <w:t xml:space="preserve">Hình </w:t>
       </w:r>
@@ -13242,7 +13475,7 @@
       <w:r>
         <w:t>: Đối tượng đường dạng raster</w:t>
       </w:r>
-      <w:bookmarkEnd w:id="48"/>
+      <w:bookmarkEnd w:id="47"/>
     </w:p>
     <w:p>
       <w:r>
@@ -13464,7 +13697,7 @@
       <w:pPr>
         <w:pStyle w:val="Caption"/>
       </w:pPr>
-      <w:bookmarkStart w:id="49" w:name="_Toc321012069"/>
+      <w:bookmarkStart w:id="48" w:name="_Toc321062714"/>
       <w:r>
         <w:t xml:space="preserve">Hình </w:t>
       </w:r>
@@ -13490,7 +13723,7 @@
       <w:r>
         <w:t>: Mô phỏng cách  thể hiện các khoanh vi theo cấu trúc Raster</w:t>
       </w:r>
-      <w:bookmarkEnd w:id="49"/>
+      <w:bookmarkEnd w:id="48"/>
     </w:p>
     <w:p>
       <w:pPr>
@@ -13637,12 +13870,12 @@
       <w:pPr>
         <w:pStyle w:val="Heading3"/>
       </w:pPr>
-      <w:bookmarkStart w:id="50" w:name="_Toc321012121"/>
+      <w:bookmarkStart w:id="49" w:name="_Toc321062888"/>
       <w:r>
         <w:lastRenderedPageBreak/>
         <w:t>Cấu trúc cơ sở dữ liệu</w:t>
       </w:r>
-      <w:bookmarkEnd w:id="50"/>
+      <w:bookmarkEnd w:id="49"/>
     </w:p>
     <w:p>
       <w:r>
@@ -13866,7 +14099,7 @@
       <w:pPr>
         <w:pStyle w:val="Caption"/>
       </w:pPr>
-      <w:bookmarkStart w:id="51" w:name="_Toc321012070"/>
+      <w:bookmarkStart w:id="50" w:name="_Toc321062715"/>
       <w:r>
         <w:t xml:space="preserve">Hình </w:t>
       </w:r>
@@ -13892,7 +14125,7 @@
       <w:r>
         <w:t>: Tiếp giáp không gian giữa các đối tượng</w:t>
       </w:r>
-      <w:bookmarkEnd w:id="51"/>
+      <w:bookmarkEnd w:id="50"/>
     </w:p>
     <w:p>
       <w:r>
@@ -13962,7 +14195,7 @@
       <w:pPr>
         <w:pStyle w:val="Caption"/>
       </w:pPr>
-      <w:bookmarkStart w:id="52" w:name="_Toc321012071"/>
+      <w:bookmarkStart w:id="51" w:name="_Toc321062716"/>
       <w:r>
         <w:t xml:space="preserve">Hình </w:t>
       </w:r>
@@ -13988,7 +14221,7 @@
       <w:r>
         <w:t>: Tiếp nối không gian giữa các đối tượng</w:t>
       </w:r>
-      <w:bookmarkEnd w:id="52"/>
+      <w:bookmarkEnd w:id="51"/>
     </w:p>
     <w:p>
       <w:r>
@@ -14057,7 +14290,7 @@
       <w:pPr>
         <w:pStyle w:val="Caption"/>
       </w:pPr>
-      <w:bookmarkStart w:id="53" w:name="_Toc321012072"/>
+      <w:bookmarkStart w:id="52" w:name="_Toc321062717"/>
       <w:r>
         <w:t xml:space="preserve">Hình </w:t>
       </w:r>
@@ -14083,7 +14316,7 @@
       <w:r>
         <w:t>: Lồng ghép không gian giữa các đối tượng</w:t>
       </w:r>
-      <w:bookmarkEnd w:id="53"/>
+      <w:bookmarkEnd w:id="52"/>
     </w:p>
     <w:p>
       <w:r>
@@ -14152,7 +14385,7 @@
       <w:pPr>
         <w:pStyle w:val="Caption"/>
       </w:pPr>
-      <w:bookmarkStart w:id="54" w:name="_Toc321012073"/>
+      <w:bookmarkStart w:id="53" w:name="_Toc321062718"/>
       <w:r>
         <w:lastRenderedPageBreak/>
         <w:t xml:space="preserve">Hình </w:t>
@@ -14179,7 +14412,7 @@
       <w:r>
         <w:t>: Tương quan không gian giữa các đối tượng</w:t>
       </w:r>
-      <w:bookmarkEnd w:id="54"/>
+      <w:bookmarkEnd w:id="53"/>
     </w:p>
     <w:p>
       <w:r>
@@ -14294,7 +14527,7 @@
       <w:pPr>
         <w:pStyle w:val="Caption"/>
       </w:pPr>
-      <w:bookmarkStart w:id="55" w:name="_Toc321012074"/>
+      <w:bookmarkStart w:id="54" w:name="_Toc321062719"/>
       <w:r>
         <w:t xml:space="preserve">Hình </w:t>
       </w:r>
@@ -14320,7 +14553,7 @@
       <w:r>
         <w:t>: Danh sách cung - nút</w:t>
       </w:r>
-      <w:bookmarkEnd w:id="55"/>
+      <w:bookmarkEnd w:id="54"/>
     </w:p>
     <w:p/>
     <w:p>
@@ -14386,7 +14619,7 @@
       <w:pPr>
         <w:pStyle w:val="Caption"/>
       </w:pPr>
-      <w:bookmarkStart w:id="56" w:name="_Toc321012075"/>
+      <w:bookmarkStart w:id="55" w:name="_Toc321062720"/>
       <w:r>
         <w:t xml:space="preserve">Hình </w:t>
       </w:r>
@@ -14412,7 +14645,7 @@
       <w:r>
         <w:t>: Dạng Cung - Nút giữa các đối tượng</w:t>
       </w:r>
-      <w:bookmarkEnd w:id="56"/>
+      <w:bookmarkEnd w:id="55"/>
     </w:p>
     <w:p>
       <w:r>
@@ -14486,7 +14719,7 @@
       <w:pPr>
         <w:pStyle w:val="Caption"/>
       </w:pPr>
-      <w:bookmarkStart w:id="57" w:name="_Toc321012076"/>
+      <w:bookmarkStart w:id="56" w:name="_Toc321062721"/>
       <w:r>
         <w:t xml:space="preserve">Hình </w:t>
       </w:r>
@@ -14512,7 +14745,7 @@
       <w:r>
         <w:t>: Danh sách vùng cung</w:t>
       </w:r>
-      <w:bookmarkEnd w:id="57"/>
+      <w:bookmarkEnd w:id="56"/>
     </w:p>
     <w:p>
       <w:r>
@@ -14597,7 +14830,7 @@
       <w:pPr>
         <w:pStyle w:val="Caption"/>
       </w:pPr>
-      <w:bookmarkStart w:id="58" w:name="_Toc321012077"/>
+      <w:bookmarkStart w:id="57" w:name="_Toc321062722"/>
       <w:r>
         <w:t xml:space="preserve">Hình </w:t>
       </w:r>
@@ -14623,7 +14856,7 @@
       <w:r>
         <w:t>: Danh sách trái phải</w:t>
       </w:r>
-      <w:bookmarkEnd w:id="58"/>
+      <w:bookmarkEnd w:id="57"/>
     </w:p>
     <w:p>
       <w:r>
@@ -14818,7 +15051,7 @@
       <w:pPr>
         <w:pStyle w:val="Caption"/>
       </w:pPr>
-      <w:bookmarkStart w:id="59" w:name="_Toc321012078"/>
+      <w:bookmarkStart w:id="58" w:name="_Toc321062723"/>
       <w:r>
         <w:lastRenderedPageBreak/>
         <w:t xml:space="preserve">Hình </w:t>
@@ -14845,7 +15078,7 @@
       <w:r>
         <w:t>: Mã hóa theo khối</w:t>
       </w:r>
-      <w:bookmarkEnd w:id="59"/>
+      <w:bookmarkEnd w:id="58"/>
     </w:p>
     <w:p>
       <w:r>
@@ -15074,7 +15307,7 @@
       <w:pPr>
         <w:pStyle w:val="Caption"/>
       </w:pPr>
-      <w:bookmarkStart w:id="60" w:name="_Toc321012079"/>
+      <w:bookmarkStart w:id="59" w:name="_Toc321062724"/>
       <w:r>
         <w:t xml:space="preserve">Hình </w:t>
       </w:r>
@@ -15100,7 +15333,7 @@
       <w:r>
         <w:t>: Mã hóa kiểu chia bốn</w:t>
       </w:r>
-      <w:bookmarkEnd w:id="60"/>
+      <w:bookmarkEnd w:id="59"/>
     </w:p>
     <w:p>
       <w:pPr>
@@ -15297,7 +15530,7 @@
       <w:pPr>
         <w:pStyle w:val="Caption"/>
       </w:pPr>
-      <w:bookmarkStart w:id="61" w:name="_Toc321012080"/>
+      <w:bookmarkStart w:id="60" w:name="_Toc321062725"/>
       <w:r>
         <w:t xml:space="preserve">Hình </w:t>
       </w:r>
@@ -15323,7 +15556,7 @@
       <w:r>
         <w:t>: Hệ quản trị CSDL phân cấp</w:t>
       </w:r>
-      <w:bookmarkEnd w:id="61"/>
+      <w:bookmarkEnd w:id="60"/>
     </w:p>
     <w:p>
       <w:pPr>
@@ -15439,7 +15672,7 @@
       <w:pPr>
         <w:pStyle w:val="Caption"/>
       </w:pPr>
-      <w:bookmarkStart w:id="62" w:name="_Toc321012081"/>
+      <w:bookmarkStart w:id="61" w:name="_Toc321062726"/>
       <w:r>
         <w:t xml:space="preserve">Hình </w:t>
       </w:r>
@@ -15465,7 +15698,7 @@
       <w:r>
         <w:t>: Hệ quản trị CSDL mạng</w:t>
       </w:r>
-      <w:bookmarkEnd w:id="62"/>
+      <w:bookmarkEnd w:id="61"/>
     </w:p>
     <w:p>
       <w:pPr>
@@ -15544,7 +15777,7 @@
       <w:pPr>
         <w:pStyle w:val="Caption"/>
       </w:pPr>
-      <w:bookmarkStart w:id="63" w:name="_Toc321012082"/>
+      <w:bookmarkStart w:id="62" w:name="_Toc321062727"/>
       <w:r>
         <w:t xml:space="preserve">Hình </w:t>
       </w:r>
@@ -15570,7 +15803,7 @@
       <w:r>
         <w:t>: Hệ quản trị CSDL quan hệ</w:t>
       </w:r>
-      <w:bookmarkEnd w:id="63"/>
+      <w:bookmarkEnd w:id="62"/>
     </w:p>
     <w:p>
       <w:pPr>
@@ -15717,7 +15950,7 @@
       <w:pPr>
         <w:pStyle w:val="Caption"/>
       </w:pPr>
-      <w:bookmarkStart w:id="64" w:name="_Toc321012083"/>
+      <w:bookmarkStart w:id="63" w:name="_Toc321062728"/>
       <w:r>
         <w:t xml:space="preserve">Hình </w:t>
       </w:r>
@@ -15743,7 +15976,7 @@
       <w:r>
         <w:t>: Hệ quản trị CSDL dạng bảng</w:t>
       </w:r>
-      <w:bookmarkEnd w:id="64"/>
+      <w:bookmarkEnd w:id="63"/>
     </w:p>
     <w:p>
       <w:pPr>
@@ -15783,7 +16016,7 @@
       <w:pPr>
         <w:pStyle w:val="Heading2"/>
       </w:pPr>
-      <w:bookmarkStart w:id="65" w:name="_Toc321012122"/>
+      <w:bookmarkStart w:id="64" w:name="_Toc321062889"/>
       <w:r>
         <w:t>Chuẩn</w:t>
       </w:r>
@@ -15796,66 +16029,66 @@
       <w:r>
         <w:t>GIS</w:t>
       </w:r>
+      <w:bookmarkEnd w:id="64"/>
+    </w:p>
+    <w:p>
+      <w:pPr>
+        <w:pStyle w:val="Heading3"/>
+      </w:pPr>
+      <w:bookmarkStart w:id="65" w:name="_Toc321062890"/>
+      <w:r>
+        <w:t>Tổng quan về OGC</w:t>
+      </w:r>
       <w:bookmarkEnd w:id="65"/>
     </w:p>
     <w:p>
+      <w:r>
+        <w:t>OGC</w:t>
+      </w:r>
+      <w:r>
+        <w:fldChar w:fldCharType="begin"/>
+      </w:r>
+      <w:r>
+        <w:instrText xml:space="preserve"> TA \l "</w:instrText>
+      </w:r>
+      <w:r>
+        <w:instrText>OGC: Open GIS Consortium</w:instrText>
+      </w:r>
+      <w:r>
+        <w:instrText xml:space="preserve">" \s "OGC" \c 1 </w:instrText>
+      </w:r>
+      <w:r>
+        <w:fldChar w:fldCharType="end"/>
+      </w:r>
+      <w:r>
+        <w:t xml:space="preserve"> được thành lập vào ngày 25 tháng 09 năm 1994 với 8 thành viên chủ chốt. Những thành viên đó bao gồm: Camber Corporation, University of Arkansas-CAST, Center for Environment Design Research at California University, Intergraph Corporation, PCI Remote Sensing, QUBA, USACERL và USDA Soil Conservation Service. Intergraph là thành viên nguyên tắc thương mại đầu tiên của OGC, sau này Intergraph đóng góp rất nhiều nỗ lực để phát triển các đặc tả của OGC. Hiện nay Intergraph là thành viên chiến lược của OGC.</w:t>
+      </w:r>
+    </w:p>
+    <w:p>
+      <w:r>
+        <w:t>OGC là một tổ chức xây dựng các chuẩn với tính chất đồng tâm, tự nguyện, có tính toàn cầu và phi lợi nhuận. OGC dẫn dắt việc phát triển các chuẩn cho các dịch vụ trên cơ sở vị trí và không gian địa lý. OGC hoạt động với chính quyền, các nhà nông nghiệp GIS và các viện nghiên cứu để tạo ra các giao tiếp ứng dụng mở cho các hệ thống thông tin địa lý và các công nghệ chính yếu khác có liên quan.</w:t>
+      </w:r>
+    </w:p>
+    <w:p>
+      <w:r>
+        <w:t>Ngày nay, OGC là một tổ chức quốc tế của 438 công ty (số liệu ngày 23/03/2012), các tổ chức chính phủ và các trường đại học tham gia vào quá trình tìm tiếng nói chung để phát triển các đặc tả giao tiếp cho cộng đồng. Chúng ta thường gọi đó là các đặc tả OPENGIS (OpenGIS Specifications). Các đặc tả OpenGIS hỗ trợ các giải pháp đồng vận hành, tích hợp làm cho dữ liệu địa lý luôn sẵn sàng phục vụ cho Web, các dịch vụ trên nền tảng định vị, các dịch vụ không dây và phù hợp với các xu hướng chính của công nghệ thông tin. Các đặc tả sẽ tăng cường sức manh cho các nhà phát triển công nghệ nhằm biến các dịch vụ và thông tin không gian phức tạp trở nên dễ dàng truy cập và hữu ích bới hầu hết các loại ứng dụng.</w:t>
+      </w:r>
+    </w:p>
+    <w:p>
+      <w:r>
+        <w:t>Số thành viên tham gia vào OGC ngày càng tăng với mọi thành phần: tư nhân, nhà nước và các trung tâm nghiên cứu dưới nhiều hình thức khác nhau. Việc tham gia vào OGC là cơ hội nắm bắt được các xu thế phát triển của công nghệ GIS đồng thời là nơi để nhận được các tư vấn, hỗ trợ cần thiết để hoạch định các chính sách phát triển GIS và các kinh nghiệm quý báu từ các dự án GIS trên toàn thế giới theo chuẩn OpenGIS nhằm thực thi hiệu quả khả năng đồng vận hành, tích hợp dữ liệu giữa các hệ thống khác nhau.</w:t>
+      </w:r>
+    </w:p>
+    <w:p>
       <w:pPr>
         <w:pStyle w:val="Heading3"/>
       </w:pPr>
-      <w:bookmarkStart w:id="66" w:name="_Toc321012123"/>
-      <w:r>
-        <w:t>Tổng quan về OGC</w:t>
-      </w:r>
-      <w:bookmarkEnd w:id="66"/>
-    </w:p>
-    <w:p>
-      <w:r>
-        <w:t>OGC</w:t>
-      </w:r>
-      <w:r>
-        <w:fldChar w:fldCharType="begin"/>
-      </w:r>
-      <w:r>
-        <w:instrText xml:space="preserve"> TA \l "</w:instrText>
-      </w:r>
-      <w:r>
-        <w:instrText>OGC: Open GIS Consortium</w:instrText>
-      </w:r>
-      <w:r>
-        <w:instrText xml:space="preserve">" \s "OGC" \c 1 </w:instrText>
-      </w:r>
-      <w:r>
-        <w:fldChar w:fldCharType="end"/>
-      </w:r>
-      <w:r>
-        <w:t xml:space="preserve"> được thành lập vào ngày 25 tháng 09 năm 1994 với 8 thành viên chủ chốt. Những thành viên đó bao gồm: Camber Corporation, University of Arkansas-CAST, Center for Environment Design Research at California University, Intergraph Corporation, PCI Remote Sensing, QUBA, USACERL và USDA Soil Conservation Service. Intergraph là thành viên nguyên tắc thương mại đầu tiên của OGC, sau này Intergraph đóng góp rất nhiều nỗ lực để phát triển các đặc tả của OGC. Hiện nay Intergraph là thành viên chiến lược của OGC.</w:t>
-      </w:r>
-    </w:p>
-    <w:p>
-      <w:r>
-        <w:t>OGC là một tổ chức xây dựng các chuẩn với tính chất đồng tâm, tự nguyện, có tính toàn cầu và phi lợi nhuận. OGC dẫn dắt việc phát triển các chuẩn cho các dịch vụ trên cơ sở vị trí và không gian địa lý. OGC hoạt động với chính quyền, các nhà nông nghiệp GIS và các viện nghiên cứu để tạo ra các giao tiếp ứng dụng mở cho các hệ thống thông tin địa lý và các công nghệ chính yếu khác có liên quan.</w:t>
-      </w:r>
-    </w:p>
-    <w:p>
-      <w:r>
-        <w:t>Ngày nay, OGC là một tổ chức quốc tế của 438 công ty (số liệu ngày 23/03/2012), các tổ chức chính phủ và các trường đại học tham gia vào quá trình tìm tiếng nói chung để phát triển các đặc tả giao tiếp cho cộng đồng. Chúng ta thường gọi đó là các đặc tả OPENGIS (OpenGIS Specifications). Các đặc tả OpenGIS hỗ trợ các giải pháp đồng vận hành, tích hợp làm cho dữ liệu địa lý luôn sẵn sàng phục vụ cho Web, các dịch vụ trên nền tảng định vị, các dịch vụ không dây và phù hợp với các xu hướng chính của công nghệ thông tin. Các đặc tả sẽ tăng cường sức manh cho các nhà phát triển công nghệ nhằm biến các dịch vụ và thông tin không gian phức tạp trở nên dễ dàng truy cập và hữu ích bới hầu hết các loại ứng dụng.</w:t>
-      </w:r>
-    </w:p>
-    <w:p>
-      <w:r>
-        <w:t>Số thành viên tham gia vào OGC ngày càng tăng với mọi thành phần: tư nhân, nhà nước và các trung tâm nghiên cứu dưới nhiều hình thức khác nhau. Việc tham gia vào OGC là cơ hội nắm bắt được các xu thế phát triển của công nghệ GIS đồng thời là nơi để nhận được các tư vấn, hỗ trợ cần thiết để hoạch định các chính sách phát triển GIS và các kinh nghiệm quý báu từ các dự án GIS trên toàn thế giới theo chuẩn OpenGIS nhằm thực thi hiệu quả khả năng đồng vận hành, tích hợp dữ liệu giữa các hệ thống khác nhau.</w:t>
-      </w:r>
-    </w:p>
-    <w:p>
-      <w:pPr>
-        <w:pStyle w:val="Heading3"/>
-      </w:pPr>
-      <w:bookmarkStart w:id="67" w:name="_Toc321012124"/>
+      <w:bookmarkStart w:id="66" w:name="_Toc321062891"/>
       <w:r>
         <w:lastRenderedPageBreak/>
         <w:t>Các dịch vụ hỗ trợ bởi OpenGIS</w:t>
       </w:r>
-      <w:bookmarkEnd w:id="67"/>
+      <w:bookmarkEnd w:id="66"/>
     </w:p>
     <w:p>
       <w:r>
@@ -16180,7 +16413,7 @@
       <w:pPr>
         <w:pStyle w:val="Heading2"/>
       </w:pPr>
-      <w:bookmarkStart w:id="68" w:name="_Toc321012125"/>
+      <w:bookmarkStart w:id="67" w:name="_Toc321062892"/>
       <w:r>
         <w:lastRenderedPageBreak/>
         <w:t>Giới thiệu</w:t>
@@ -16194,22 +16427,22 @@
       <w:r>
         <w:t>GIS</w:t>
       </w:r>
+      <w:bookmarkEnd w:id="67"/>
+    </w:p>
+    <w:p>
+      <w:r>
+        <w:t>Phần mềm GIS đã cho phép người dùng quan sát dữ liệu không gian với định dạng riêng biệt của nó. Kết quả là, việc biểu diển dữ liệu không gian trở nên dễ dàng và ngày càng dễ hiểu. Đáng tiếc là, không phải ai cũng có thể truy cập vào hệ thống GIS hoặc là sẽ mất một khoảng thời gian cần thiết để sử dụng nó một cách hiệu quả. WebGIS trở thành một giải pháp rẻ tiền và đơn giản để biểu diển dữ liệu không gian địa lý và các công cụ xử lý. Nhiều tổ chức cũng quan tâm đến việc phân phối bản đồ và các công cụ xử lý đến người sử dụng mà không có bất cứ hạn chế nào về thời gian và vị trí. Công nghệ WebGIS cho phép phát hành, tiếp cận, truy vấn thông tin không gian trong một môi trường mở như Internet đã cho phép phát huy các tiềm năng chưa được đánh thức của các hệ thống thông tin địa lý, không gian và đưa ứng dụng lên một tầm cao mới.. Việc ứng dụng các chuẩn mở cũng ngày càng được quan tâm bởi tính đồng nhất và toàn cầu hóa trong giao tiếp và chia sẻ dữ liệu GIS giữa các hệ thống với nhau. Việc kết hợp WebGIS với chuẩn mở OpenGIS hứa hẹn đem lại nguồn sinh khí mới cho các ứng dụng WebGIS trong bối cảnh toàn cầu hóa hiện nay.</w:t>
+      </w:r>
+    </w:p>
+    <w:p>
+      <w:pPr>
+        <w:pStyle w:val="Heading3"/>
+      </w:pPr>
+      <w:bookmarkStart w:id="68" w:name="_Toc321062893"/>
+      <w:r>
+        <w:t>Xây dựng WebGIS Server</w:t>
+      </w:r>
       <w:bookmarkEnd w:id="68"/>
-    </w:p>
-    <w:p>
-      <w:r>
-        <w:t>Phần mềm GIS đã cho phép người dùng quan sát dữ liệu không gian với định dạng riêng biệt của nó. Kết quả là, việc biểu diển dữ liệu không gian trở nên dễ dàng và ngày càng dễ hiểu. Đáng tiếc là, không phải ai cũng có thể truy cập vào hệ thống GIS hoặc là sẽ mất một khoảng thời gian cần thiết để sử dụng nó một cách hiệu quả. WebGIS trở thành một giải pháp rẻ tiền và đơn giản để biểu diển dữ liệu không gian địa lý và các công cụ xử lý. Nhiều tổ chức cũng quan tâm đến việc phân phối bản đồ và các công cụ xử lý đến người sử dụng mà không có bất cứ hạn chế nào về thời gian và vị trí. Công nghệ WebGIS cho phép phát hành, tiếp cận, truy vấn thông tin không gian trong một môi trường mở như Internet đã cho phép phát huy các tiềm năng chưa được đánh thức của các hệ thống thông tin địa lý, không gian và đưa ứng dụng lên một tầm cao mới.. Việc ứng dụng các chuẩn mở cũng ngày càng được quan tâm bởi tính đồng nhất và toàn cầu hóa trong giao tiếp và chia sẻ dữ liệu GIS giữa các hệ thống với nhau. Việc kết hợp WebGIS với chuẩn mở OpenGIS hứa hẹn đem lại nguồn sinh khí mới cho các ứng dụng WebGIS trong bối cảnh toàn cầu hóa hiện nay.</w:t>
-      </w:r>
-    </w:p>
-    <w:p>
-      <w:pPr>
-        <w:pStyle w:val="Heading3"/>
-      </w:pPr>
-      <w:bookmarkStart w:id="69" w:name="_Toc321012126"/>
-      <w:r>
-        <w:t>Xây dựng WebGIS Server</w:t>
-      </w:r>
-      <w:bookmarkEnd w:id="69"/>
     </w:p>
     <w:p>
       <w:r>
@@ -17923,7 +18156,7 @@
       <w:pPr>
         <w:pStyle w:val="Caption"/>
       </w:pPr>
-      <w:bookmarkStart w:id="70" w:name="_Toc321012084"/>
+      <w:bookmarkStart w:id="69" w:name="_Toc321062729"/>
       <w:r>
         <w:lastRenderedPageBreak/>
         <w:t xml:space="preserve">Hình </w:t>
@@ -17950,47 +18183,47 @@
       <w:r>
         <w:t>: Mô hình WebGIS Server</w:t>
       </w:r>
+      <w:bookmarkEnd w:id="69"/>
+    </w:p>
+    <w:p>
+      <w:r>
+        <w:t>Diễn giải mô hình:</w:t>
+      </w:r>
+    </w:p>
+    <w:p>
+      <w:r>
+        <w:t>WFS: cho phép một client nhận và cập nhật dữ liệu không gian được mã hóa trong GML từ nhiều WFS khác nhau. Nguồn dữ liệu do WFS cung cấp được lấy từ 2 nguồn là Spatial data và Web Services.</w:t>
+      </w:r>
+    </w:p>
+    <w:p>
+      <w:r>
+        <w:t>WMS: là một dịch vụ giúp tạo ra các bản đồ dựa trên các dữ liệu địa lý. Nguồn dữ liệu do WMS cung cấp được lấy từ WFS và Spatial data.</w:t>
+      </w:r>
+    </w:p>
+    <w:p>
+      <w:r>
+        <w:t>WCS: có tính năng tương đương với WFS nhưng nó làm việc với dữ liệu Raster. Nguồn dữ liệu do WCS cung cấp được lấy từ WMS và Spatial data (Raster).</w:t>
+      </w:r>
+    </w:p>
+    <w:p>
+      <w:r>
+        <w:t>Web Services: cung cấp dữ liệu phi địa lý từ nhiều lĩnh vực khác nhau nhằm thể hiện các thông tin về hiện trạng, mật độ, mức độ lên bản đồ.</w:t>
+      </w:r>
+    </w:p>
+    <w:p>
+      <w:r>
+        <w:t>Spatial data: trong ngữ cảnh của mô hình đề xuất, spatial data cho phép lưu trữ dữ liệu không gian. Các dữ liệu này có thể được lưu trữ trong một tập tin hoặc một hệ cơ sở dữ liệu có hỗ trợ lưu trữ dữ liệu không gian.</w:t>
+      </w:r>
+    </w:p>
+    <w:p>
+      <w:pPr>
+        <w:pStyle w:val="Heading3"/>
+      </w:pPr>
+      <w:bookmarkStart w:id="70" w:name="_Toc321062894"/>
+      <w:r>
+        <w:t>Xây dựng WebGIS Client</w:t>
+      </w:r>
       <w:bookmarkEnd w:id="70"/>
-    </w:p>
-    <w:p>
-      <w:r>
-        <w:t>Diễn giải mô hình:</w:t>
-      </w:r>
-    </w:p>
-    <w:p>
-      <w:r>
-        <w:t>WFS: cho phép một client nhận và cập nhật dữ liệu không gian được mã hóa trong GML từ nhiều WFS khác nhau. Nguồn dữ liệu do WFS cung cấp được lấy từ 2 nguồn là Spatial data và Web Services.</w:t>
-      </w:r>
-    </w:p>
-    <w:p>
-      <w:r>
-        <w:t>WMS: là một dịch vụ giúp tạo ra các bản đồ dựa trên các dữ liệu địa lý. Nguồn dữ liệu do WMS cung cấp được lấy từ WFS và Spatial data.</w:t>
-      </w:r>
-    </w:p>
-    <w:p>
-      <w:r>
-        <w:t>WCS: có tính năng tương đương với WFS nhưng nó làm việc với dữ liệu Raster. Nguồn dữ liệu do WCS cung cấp được lấy từ WMS và Spatial data (Raster).</w:t>
-      </w:r>
-    </w:p>
-    <w:p>
-      <w:r>
-        <w:t>Web Services: cung cấp dữ liệu phi địa lý từ nhiều lĩnh vực khác nhau nhằm thể hiện các thông tin về hiện trạng, mật độ, mức độ lên bản đồ.</w:t>
-      </w:r>
-    </w:p>
-    <w:p>
-      <w:r>
-        <w:t>Spatial data: trong ngữ cảnh của mô hình đề xuất, spatial data cho phép lưu trữ dữ liệu không gian. Các dữ liệu này có thể được lưu trữ trong một tập tin hoặc một hệ cơ sở dữ liệu có hỗ trợ lưu trữ dữ liệu không gian.</w:t>
-      </w:r>
-    </w:p>
-    <w:p>
-      <w:pPr>
-        <w:pStyle w:val="Heading3"/>
-      </w:pPr>
-      <w:bookmarkStart w:id="71" w:name="_Toc321012127"/>
-      <w:r>
-        <w:t>Xây dựng WebGIS Client</w:t>
-      </w:r>
-      <w:bookmarkEnd w:id="71"/>
     </w:p>
     <w:p>
       <w:r>
@@ -19082,7 +19315,7 @@
       <w:pPr>
         <w:pStyle w:val="Caption"/>
       </w:pPr>
-      <w:bookmarkStart w:id="72" w:name="_Toc321012085"/>
+      <w:bookmarkStart w:id="71" w:name="_Toc321062730"/>
       <w:r>
         <w:t xml:space="preserve">Hình </w:t>
       </w:r>
@@ -19108,7 +19341,7 @@
       <w:r>
         <w:t>: Mô hình WebGIS Client</w:t>
       </w:r>
-      <w:bookmarkEnd w:id="72"/>
+      <w:bookmarkEnd w:id="71"/>
     </w:p>
     <w:p>
       <w:r>
@@ -19845,7 +20078,7 @@
       <w:pPr>
         <w:pStyle w:val="Caption"/>
       </w:pPr>
-      <w:bookmarkStart w:id="73" w:name="_Toc321012086"/>
+      <w:bookmarkStart w:id="72" w:name="_Toc321062731"/>
       <w:r>
         <w:t xml:space="preserve">Hình </w:t>
       </w:r>
@@ -19874,7 +20107,7 @@
       <w:r>
         <w:t>Mô hình tương tác giữa WebGIS Server và WebGIS Client</w:t>
       </w:r>
-      <w:bookmarkEnd w:id="73"/>
+      <w:bookmarkEnd w:id="72"/>
     </w:p>
     <w:p>
       <w:r>
@@ -20651,7 +20884,7 @@
       <w:pPr>
         <w:pStyle w:val="Caption"/>
       </w:pPr>
-      <w:bookmarkStart w:id="74" w:name="_Toc321012087"/>
+      <w:bookmarkStart w:id="73" w:name="_Toc321062732"/>
       <w:r>
         <w:t xml:space="preserve">Hình </w:t>
       </w:r>
@@ -20680,7 +20913,7 @@
       <w:r>
         <w:t>Phân tích dữ liệu phía Web Client</w:t>
       </w:r>
-      <w:bookmarkEnd w:id="74"/>
+      <w:bookmarkEnd w:id="73"/>
     </w:p>
     <w:p>
       <w:pPr>
@@ -21889,7 +22122,7 @@
       <w:pPr>
         <w:pStyle w:val="Caption"/>
       </w:pPr>
-      <w:bookmarkStart w:id="75" w:name="_Toc321012088"/>
+      <w:bookmarkStart w:id="74" w:name="_Toc321062733"/>
       <w:r>
         <w:t xml:space="preserve">Hình </w:t>
       </w:r>
@@ -21918,32 +22151,32 @@
       <w:r>
         <w:t>Cơ chế hiển thị và chồng lớp dữ liệu</w:t>
       </w:r>
+      <w:bookmarkEnd w:id="74"/>
+    </w:p>
+    <w:p>
+      <w:r>
+        <w:t>Do tính chất của dữ liệu trả về từ WebGIS Server là vector nên việc hiển thị, tô màu chủ yếu thực hiện phía Client. Kỹ thuật tô màu cho các đối tượng trên bản đồ phía client có thể thực hiện theo nhiều cách thức khác nhau, tuy nhiên việc tuân theo một chuẩn tô màu hoặc thể hiện các đối tượng địa lý cũng mang ý nghĩa quan trọng trong quá trình giao tiếp cũng như khả năng sử dụng lại. OpenGIS đưa ra đặc tả SLD (Styled Layer Descriptor) mô tả qui tắc cũng như cách thức chung cho việc thể hiện và tô màu cho các đối tượng địa lý.</w:t>
+      </w:r>
+    </w:p>
+    <w:p>
+      <w:r>
+        <w:t xml:space="preserve">Đối với trường hợp dữ liệu trả về là dạng ảnh đối với trường hợp sử dụng dịch vụ WMS thì WebGIS Client chỉ việc hiển thị các ảnh trả về từ Server. </w:t>
+      </w:r>
+    </w:p>
+    <w:p>
+      <w:r>
+        <w:t>Việc chồng lớp bản đồ được thực hiện khá đơn giản, các lớp bản đồ được chia ra thành các đối tượng riêng biệt và được ghép nối với nhau thông qua thẻ &lt;div&gt;.</w:t>
+      </w:r>
+    </w:p>
+    <w:p>
+      <w:pPr>
+        <w:pStyle w:val="Heading3"/>
+      </w:pPr>
+      <w:bookmarkStart w:id="75" w:name="_Toc321062895"/>
+      <w:r>
+        <w:t>Định hướng lựa chọn công nghệ</w:t>
+      </w:r>
       <w:bookmarkEnd w:id="75"/>
-    </w:p>
-    <w:p>
-      <w:r>
-        <w:t>Do tính chất của dữ liệu trả về từ WebGIS Server là vector nên việc hiển thị, tô màu chủ yếu thực hiện phía Client. Kỹ thuật tô màu cho các đối tượng trên bản đồ phía client có thể thực hiện theo nhiều cách thức khác nhau, tuy nhiên việc tuân theo một chuẩn tô màu hoặc thể hiện các đối tượng địa lý cũng mang ý nghĩa quan trọng trong quá trình giao tiếp cũng như khả năng sử dụng lại. OpenGIS đưa ra đặc tả SLD (Styled Layer Descriptor) mô tả qui tắc cũng như cách thức chung cho việc thể hiện và tô màu cho các đối tượng địa lý.</w:t>
-      </w:r>
-    </w:p>
-    <w:p>
-      <w:r>
-        <w:t xml:space="preserve">Đối với trường hợp dữ liệu trả về là dạng ảnh đối với trường hợp sử dụng dịch vụ WMS thì WebGIS Client chỉ việc hiển thị các ảnh trả về từ Server. </w:t>
-      </w:r>
-    </w:p>
-    <w:p>
-      <w:r>
-        <w:t>Việc chồng lớp bản đồ được thực hiện khá đơn giản, các lớp bản đồ được chia ra thành các đối tượng riêng biệt và được ghép nối với nhau thông qua thẻ &lt;div&gt;.</w:t>
-      </w:r>
-    </w:p>
-    <w:p>
-      <w:pPr>
-        <w:pStyle w:val="Heading3"/>
-      </w:pPr>
-      <w:bookmarkStart w:id="76" w:name="_Toc321012128"/>
-      <w:r>
-        <w:t>Định hướng lựa chọn công nghệ</w:t>
-      </w:r>
-      <w:bookmarkEnd w:id="76"/>
     </w:p>
     <w:p>
       <w:r>
@@ -22168,7 +22401,7 @@
       <w:pPr>
         <w:pStyle w:val="Caption"/>
       </w:pPr>
-      <w:bookmarkStart w:id="77" w:name="_Toc321012089"/>
+      <w:bookmarkStart w:id="76" w:name="_Toc321062734"/>
       <w:r>
         <w:t xml:space="preserve">Hình </w:t>
       </w:r>
@@ -22194,7 +22427,7 @@
       <w:r>
         <w:t>: Các sản phẩm của ESRI và mô hình triển khai của ESRI</w:t>
       </w:r>
-      <w:bookmarkEnd w:id="77"/>
+      <w:bookmarkEnd w:id="76"/>
     </w:p>
     <w:p>
       <w:r>
@@ -23119,7 +23352,7 @@
       <w:pPr>
         <w:pStyle w:val="Caption"/>
       </w:pPr>
-      <w:bookmarkStart w:id="78" w:name="_Toc321012090"/>
+      <w:bookmarkStart w:id="77" w:name="_Toc321062735"/>
       <w:r>
         <w:t xml:space="preserve">Hình </w:t>
       </w:r>
@@ -23145,7 +23378,7 @@
       <w:r>
         <w:t>: Kiến trúc của các phần mềm nguồn mở</w:t>
       </w:r>
-      <w:bookmarkEnd w:id="78"/>
+      <w:bookmarkEnd w:id="77"/>
     </w:p>
     <w:p>
       <w:r>
@@ -23185,7 +23418,7 @@
       <w:pPr>
         <w:pStyle w:val="Heading2"/>
       </w:pPr>
-      <w:bookmarkStart w:id="79" w:name="_Toc321012129"/>
+      <w:bookmarkStart w:id="78" w:name="_Toc321062896"/>
       <w:r>
         <w:t>Hệ quản trị cơ sở dữ liệu</w:t>
       </w:r>
@@ -23204,7 +23437,7 @@
       <w:r>
         <w:t>GIS</w:t>
       </w:r>
-      <w:bookmarkEnd w:id="79"/>
+      <w:bookmarkEnd w:id="78"/>
     </w:p>
     <w:p>
       <w:r>
@@ -23433,7 +23666,7 @@
       <w:pPr>
         <w:pStyle w:val="Heading2"/>
       </w:pPr>
-      <w:bookmarkStart w:id="80" w:name="_Toc321012130"/>
+      <w:bookmarkStart w:id="79" w:name="_Toc321062897"/>
       <w:r>
         <w:t>Giới thiệu máy chủ</w:t>
       </w:r>
@@ -23449,7 +23682,7 @@
       <w:r>
         <w:t>erver</w:t>
       </w:r>
-      <w:bookmarkEnd w:id="80"/>
+      <w:bookmarkEnd w:id="79"/>
     </w:p>
     <w:p>
       <w:r>
@@ -23519,7 +23752,7 @@
       <w:pPr>
         <w:pStyle w:val="Caption"/>
       </w:pPr>
-      <w:bookmarkStart w:id="81" w:name="_Toc321012091"/>
+      <w:bookmarkStart w:id="80" w:name="_Toc321062736"/>
       <w:r>
         <w:t xml:space="preserve">Hình </w:t>
       </w:r>
@@ -23545,7 +23778,7 @@
       <w:r>
         <w:t>: Kiến trúc của GeoServer</w:t>
       </w:r>
-      <w:bookmarkEnd w:id="81"/>
+      <w:bookmarkEnd w:id="80"/>
     </w:p>
     <w:p>
       <w:r>
@@ -23581,7 +23814,7 @@
       <w:pPr>
         <w:pStyle w:val="Heading2"/>
       </w:pPr>
-      <w:bookmarkStart w:id="82" w:name="_Toc321012131"/>
+      <w:bookmarkStart w:id="81" w:name="_Toc321062898"/>
       <w:r>
         <w:lastRenderedPageBreak/>
         <w:t>Giới thiệu</w:t>
@@ -23598,7 +23831,7 @@
       <w:r>
         <w:t>ayers</w:t>
       </w:r>
-      <w:bookmarkEnd w:id="82"/>
+      <w:bookmarkEnd w:id="81"/>
     </w:p>
     <w:p>
       <w:r>
@@ -23736,7 +23969,7 @@
       <w:pPr>
         <w:pStyle w:val="Caption"/>
       </w:pPr>
-      <w:bookmarkStart w:id="83" w:name="_Toc321012092"/>
+      <w:bookmarkStart w:id="82" w:name="_Toc321062737"/>
       <w:r>
         <w:t xml:space="preserve">Hình </w:t>
       </w:r>
@@ -23762,7 +23995,7 @@
       <w:r>
         <w:t>: OpenLayers có thể giao tiếp thông qua nhiều giao thức</w:t>
       </w:r>
-      <w:bookmarkEnd w:id="83"/>
+      <w:bookmarkEnd w:id="82"/>
     </w:p>
     <w:p>
       <w:pPr>
@@ -23781,32 +24014,32 @@
       <w:pPr>
         <w:pStyle w:val="Heading1"/>
       </w:pPr>
-      <w:bookmarkStart w:id="84" w:name="_Toc321012132"/>
+      <w:bookmarkStart w:id="83" w:name="_Toc321062899"/>
       <w:r>
         <w:lastRenderedPageBreak/>
         <w:t>Nội dung và Kết quả thực hiện</w:t>
       </w:r>
+      <w:bookmarkEnd w:id="83"/>
+    </w:p>
+    <w:p>
+      <w:pPr>
+        <w:pStyle w:val="Heading2"/>
+      </w:pPr>
+      <w:bookmarkStart w:id="84" w:name="_Toc321062900"/>
+      <w:r>
+        <w:t>Đặc tả yêu cầu hệ thống</w:t>
+      </w:r>
       <w:bookmarkEnd w:id="84"/>
     </w:p>
     <w:p>
       <w:pPr>
-        <w:pStyle w:val="Heading2"/>
-      </w:pPr>
-      <w:bookmarkStart w:id="85" w:name="_Toc321012133"/>
-      <w:r>
-        <w:t>Đặc tả yêu cầu hệ thống</w:t>
+        <w:pStyle w:val="Heading3"/>
+      </w:pPr>
+      <w:bookmarkStart w:id="85" w:name="_Toc321062901"/>
+      <w:r>
+        <w:t>Yêu cầu xây dựng hệ thống</w:t>
       </w:r>
       <w:bookmarkEnd w:id="85"/>
-    </w:p>
-    <w:p>
-      <w:pPr>
-        <w:pStyle w:val="Heading3"/>
-      </w:pPr>
-      <w:bookmarkStart w:id="86" w:name="_Toc321012134"/>
-      <w:r>
-        <w:t>Yêu cầu xây dựng hệ thống</w:t>
-      </w:r>
-      <w:bookmarkEnd w:id="86"/>
     </w:p>
     <w:p>
       <w:r>
@@ -23911,11 +24144,11 @@
       <w:pPr>
         <w:pStyle w:val="Heading3"/>
       </w:pPr>
-      <w:bookmarkStart w:id="87" w:name="_Toc321012135"/>
+      <w:bookmarkStart w:id="86" w:name="_Toc321062902"/>
       <w:r>
         <w:t>Yêu cầu chức năng</w:t>
       </w:r>
-      <w:bookmarkEnd w:id="87"/>
+      <w:bookmarkEnd w:id="86"/>
     </w:p>
     <w:p>
       <w:r>
@@ -24439,7 +24672,7 @@
       <w:pPr>
         <w:pStyle w:val="Caption"/>
       </w:pPr>
-      <w:bookmarkStart w:id="88" w:name="_Toc321012098"/>
+      <w:bookmarkStart w:id="87" w:name="_Toc321062695"/>
       <w:r>
         <w:t xml:space="preserve">Bảng </w:t>
       </w:r>
@@ -24465,17 +24698,17 @@
       <w:r>
         <w:t>: Yêu cầu chức năng</w:t>
       </w:r>
+      <w:bookmarkEnd w:id="87"/>
+    </w:p>
+    <w:p>
+      <w:pPr>
+        <w:pStyle w:val="Heading3"/>
+      </w:pPr>
+      <w:bookmarkStart w:id="88" w:name="_Toc321062903"/>
+      <w:r>
+        <w:t>Yêu cầu dữ liệu</w:t>
+      </w:r>
       <w:bookmarkEnd w:id="88"/>
-    </w:p>
-    <w:p>
-      <w:pPr>
-        <w:pStyle w:val="Heading3"/>
-      </w:pPr>
-      <w:bookmarkStart w:id="89" w:name="_Toc321012136"/>
-      <w:r>
-        <w:t>Yêu cầu dữ liệu</w:t>
-      </w:r>
-      <w:bookmarkEnd w:id="89"/>
     </w:p>
     <w:p>
       <w:pPr>
@@ -25505,11 +25738,11 @@
       <w:pPr>
         <w:pStyle w:val="Heading3"/>
       </w:pPr>
-      <w:bookmarkStart w:id="90" w:name="_Toc321012137"/>
+      <w:bookmarkStart w:id="89" w:name="_Toc321062904"/>
       <w:r>
         <w:t>Yêu cầu về các lớp dữ liệu</w:t>
       </w:r>
-      <w:bookmarkEnd w:id="90"/>
+      <w:bookmarkEnd w:id="89"/>
     </w:p>
     <w:tbl>
       <w:tblPr>
@@ -26505,7 +26738,7 @@
       <w:pPr>
         <w:pStyle w:val="Caption"/>
       </w:pPr>
-      <w:bookmarkStart w:id="91" w:name="_Toc321012099"/>
+      <w:bookmarkStart w:id="90" w:name="_Toc321062696"/>
       <w:r>
         <w:t xml:space="preserve">Bảng </w:t>
       </w:r>
@@ -26531,28 +26764,28 @@
       <w:r>
         <w:t>: Yêu cầu các lớp dữ liệu</w:t>
       </w:r>
-      <w:bookmarkEnd w:id="91"/>
+      <w:bookmarkEnd w:id="90"/>
     </w:p>
     <w:p>
       <w:pPr>
         <w:pStyle w:val="Heading2"/>
       </w:pPr>
-      <w:bookmarkStart w:id="92" w:name="_Toc321012138"/>
+      <w:bookmarkStart w:id="91" w:name="_Toc321062905"/>
       <w:r>
         <w:lastRenderedPageBreak/>
         <w:t>Phân tích hệ thống</w:t>
       </w:r>
+      <w:bookmarkEnd w:id="91"/>
+    </w:p>
+    <w:p>
+      <w:pPr>
+        <w:pStyle w:val="Heading3"/>
+      </w:pPr>
+      <w:bookmarkStart w:id="92" w:name="_Toc321062906"/>
+      <w:r>
+        <w:t>Mô hình Use Case</w:t>
+      </w:r>
       <w:bookmarkEnd w:id="92"/>
-    </w:p>
-    <w:p>
-      <w:pPr>
-        <w:pStyle w:val="Heading3"/>
-      </w:pPr>
-      <w:bookmarkStart w:id="93" w:name="_Toc321012139"/>
-      <w:r>
-        <w:t>Mô hình Use Case</w:t>
-      </w:r>
-      <w:bookmarkEnd w:id="93"/>
     </w:p>
     <w:p>
       <w:pPr>
@@ -26616,7 +26849,7 @@
       <w:pPr>
         <w:pStyle w:val="Caption"/>
       </w:pPr>
-      <w:bookmarkStart w:id="94" w:name="_Toc321012093"/>
+      <w:bookmarkStart w:id="93" w:name="_Toc321062738"/>
       <w:r>
         <w:t xml:space="preserve">Hình </w:t>
       </w:r>
@@ -26642,7 +26875,7 @@
       <w:r>
         <w:t>: Quản trị hệ thống</w:t>
       </w:r>
-      <w:bookmarkEnd w:id="94"/>
+      <w:bookmarkEnd w:id="93"/>
     </w:p>
     <w:p>
       <w:pPr>
@@ -26707,7 +26940,7 @@
       <w:pPr>
         <w:pStyle w:val="Caption"/>
       </w:pPr>
-      <w:bookmarkStart w:id="95" w:name="_Toc321012094"/>
+      <w:bookmarkStart w:id="94" w:name="_Toc321062739"/>
       <w:r>
         <w:t xml:space="preserve">Hình </w:t>
       </w:r>
@@ -26733,7 +26966,7 @@
       <w:r>
         <w:t>: Quản lý và khai thác</w:t>
       </w:r>
-      <w:bookmarkEnd w:id="95"/>
+      <w:bookmarkEnd w:id="94"/>
     </w:p>
     <w:p>
       <w:pPr>
@@ -26798,7 +27031,7 @@
       <w:pPr>
         <w:pStyle w:val="Caption"/>
       </w:pPr>
-      <w:bookmarkStart w:id="96" w:name="_Toc321012095"/>
+      <w:bookmarkStart w:id="95" w:name="_Toc321062740"/>
       <w:r>
         <w:t xml:space="preserve">Hình </w:t>
       </w:r>
@@ -26824,18 +27057,18 @@
       <w:r>
         <w:t>: Lập báo cáo thống kê</w:t>
       </w:r>
-      <w:bookmarkEnd w:id="96"/>
+      <w:bookmarkEnd w:id="95"/>
     </w:p>
     <w:p>
       <w:pPr>
         <w:pStyle w:val="Heading3"/>
       </w:pPr>
-      <w:bookmarkStart w:id="97" w:name="_Toc321012140"/>
+      <w:bookmarkStart w:id="96" w:name="_Toc321062907"/>
       <w:r>
         <w:lastRenderedPageBreak/>
         <w:t>Sơ đồ lớp</w:t>
       </w:r>
-      <w:bookmarkEnd w:id="97"/>
+      <w:bookmarkEnd w:id="96"/>
     </w:p>
     <w:p>
       <w:pPr>
@@ -26899,7 +27132,7 @@
       <w:pPr>
         <w:pStyle w:val="Caption"/>
       </w:pPr>
-      <w:bookmarkStart w:id="98" w:name="_Toc321012096"/>
+      <w:bookmarkStart w:id="97" w:name="_Toc321062741"/>
       <w:r>
         <w:t xml:space="preserve">Hình </w:t>
       </w:r>
@@ -26925,28 +27158,128 @@
       <w:r>
         <w:t>: Sơ đồ lớp</w:t>
       </w:r>
+      <w:bookmarkEnd w:id="97"/>
+    </w:p>
+    <w:p>
+      <w:pPr>
+        <w:pStyle w:val="Heading2"/>
+      </w:pPr>
+      <w:bookmarkStart w:id="98" w:name="_Toc321062908"/>
+      <w:r>
+        <w:lastRenderedPageBreak/>
+        <w:t>Phân tích thiết kế chương trình</w:t>
+      </w:r>
       <w:bookmarkEnd w:id="98"/>
     </w:p>
     <w:p>
       <w:pPr>
+        <w:pStyle w:val="Heading3"/>
+      </w:pPr>
+      <w:bookmarkStart w:id="99" w:name="_Toc321062909"/>
+      <w:r>
+        <w:t>Sơ đồ chức năng</w:t>
+      </w:r>
+      <w:bookmarkEnd w:id="99"/>
+    </w:p>
+    <w:p>
+      <w:pPr>
+        <w:keepNext/>
+      </w:pPr>
+      <w:r>
+        <w:rPr>
+          <w:noProof/>
+        </w:rPr>
+        <w:drawing>
+          <wp:inline distT="0" distB="0" distL="0" distR="0" wp14:anchorId="0D168025" wp14:editId="333ECDC1">
+            <wp:extent cx="5755717" cy="7019925"/>
+            <wp:effectExtent l="0" t="0" r="0" b="0"/>
+            <wp:docPr id="231" name="Picture 231"/>
+            <wp:cNvGraphicFramePr>
+              <a:graphicFrameLocks xmlns:a="http://schemas.openxmlformats.org/drawingml/2006/main" noChangeAspect="1"/>
+            </wp:cNvGraphicFramePr>
+            <a:graphic xmlns:a="http://schemas.openxmlformats.org/drawingml/2006/main">
+              <a:graphicData uri="http://schemas.openxmlformats.org/drawingml/2006/picture">
+                <pic:pic xmlns:pic="http://schemas.openxmlformats.org/drawingml/2006/picture">
+                  <pic:nvPicPr>
+                    <pic:cNvPr id="0" name="Picture 4"/>
+                    <pic:cNvPicPr>
+                      <a:picLocks noChangeAspect="1" noChangeArrowheads="1"/>
+                    </pic:cNvPicPr>
+                  </pic:nvPicPr>
+                  <pic:blipFill>
+                    <a:blip r:embed="rId59">
+                      <a:extLst>
+                        <a:ext uri="{28A0092B-C50C-407E-A947-70E740481C1C}">
+                          <a14:useLocalDpi xmlns:a14="http://schemas.microsoft.com/office/drawing/2010/main" val="0"/>
+                        </a:ext>
+                      </a:extLst>
+                    </a:blip>
+                    <a:srcRect/>
+                    <a:stretch>
+                      <a:fillRect/>
+                    </a:stretch>
+                  </pic:blipFill>
+                  <pic:spPr bwMode="auto">
+                    <a:xfrm>
+                      <a:off x="0" y="0"/>
+                      <a:ext cx="5758265" cy="7023033"/>
+                    </a:xfrm>
+                    <a:prstGeom prst="rect">
+                      <a:avLst/>
+                    </a:prstGeom>
+                    <a:noFill/>
+                  </pic:spPr>
+                </pic:pic>
+              </a:graphicData>
+            </a:graphic>
+          </wp:inline>
+        </w:drawing>
+      </w:r>
+    </w:p>
+    <w:p>
+      <w:pPr>
+        <w:pStyle w:val="Caption"/>
+      </w:pPr>
+      <w:bookmarkStart w:id="100" w:name="_Toc321062742"/>
+      <w:r>
+        <w:t xml:space="preserve">Hình </w:t>
+      </w:r>
+      <w:fldSimple w:instr=" STYLEREF 1 \s ">
+        <w:r>
+          <w:t>3</w:t>
+        </w:r>
+      </w:fldSimple>
+      <w:r>
+        <w:noBreakHyphen/>
+      </w:r>
+      <w:fldSimple w:instr=" SEQ Hình \* ARABIC \s 1 ">
+        <w:r>
+          <w:t>5</w:t>
+        </w:r>
+      </w:fldSimple>
+      <w:r>
+        <w:t>: Sơ đồ chức năng</w:t>
+      </w:r>
+      <w:bookmarkEnd w:id="100"/>
+    </w:p>
+    <w:p>
+      <w:pPr>
+        <w:pStyle w:val="Heading3"/>
+      </w:pPr>
+      <w:r>
+        <w:t>Lưu đồ giải thuật</w:t>
+      </w:r>
+    </w:p>
+    <w:p/>
+    <w:p>
+      <w:pPr>
         <w:pStyle w:val="Heading2"/>
       </w:pPr>
-      <w:bookmarkStart w:id="99" w:name="_Toc321012141"/>
-      <w:r>
-        <w:t>Phân tích thiết kế chương trình</w:t>
-      </w:r>
-      <w:bookmarkEnd w:id="99"/>
-    </w:p>
-    <w:p/>
-    <w:p>
-      <w:pPr>
-        <w:pStyle w:val="Heading2"/>
-      </w:pPr>
-      <w:bookmarkStart w:id="100" w:name="_Toc321012142"/>
-      <w:r>
-        <w:t>Demo</w:t>
-      </w:r>
-      <w:bookmarkEnd w:id="100"/>
+      <w:bookmarkStart w:id="101" w:name="_Toc321062910"/>
+      <w:r>
+        <w:t>Giới thiệu chương trình</w:t>
+      </w:r>
+      <w:bookmarkEnd w:id="101"/>
     </w:p>
     <w:p/>
     <w:p>
@@ -26965,14 +27298,285 @@
       <w:pPr>
         <w:pStyle w:val="Heading1"/>
       </w:pPr>
-      <w:bookmarkStart w:id="101" w:name="_Toc321012143"/>
+      <w:bookmarkStart w:id="102" w:name="_Toc321062911"/>
       <w:r>
         <w:lastRenderedPageBreak/>
         <w:t>Kết luận và Hướng phát triển</w:t>
       </w:r>
-      <w:bookmarkEnd w:id="101"/>
+      <w:bookmarkEnd w:id="102"/>
+    </w:p>
+    <w:p>
+      <w:pPr>
+        <w:pStyle w:val="Heading2"/>
+      </w:pPr>
+      <w:r>
+        <w:t>Kết quả đạt được</w:t>
+      </w:r>
+    </w:p>
+    <w:p>
+      <w:pPr>
+        <w:pStyle w:val="Heading3"/>
+      </w:pPr>
+      <w:r>
+        <w:t>Kết quả ứng dụng</w:t>
+      </w:r>
+    </w:p>
+    <w:p>
+      <w:r>
+        <w:t xml:space="preserve">Sau khoảng 4 tháng thực hiện đề tài, với hơn một nửa thời gian dành cho việc đọc </w:t>
+      </w:r>
+      <w:r>
+        <w:t xml:space="preserve">các </w:t>
+      </w:r>
+      <w:r>
+        <w:t>tài liệu, nghiên cứu lý thuyết đến nay đã xây dựng được một hệ thống WebGIS</w:t>
+      </w:r>
+      <w:r>
+        <w:t xml:space="preserve"> phục vụ cho quản lý giao thông bộ Tp. Cần Thơ với các chức năng như sau:</w:t>
+      </w:r>
+    </w:p>
+    <w:p>
+      <w:pPr>
+        <w:pStyle w:val="ListParagraph"/>
+        <w:numPr>
+          <w:ilvl w:val="0"/>
+          <w:numId w:val="42"/>
+        </w:numPr>
+      </w:pPr>
+      <w:r>
+        <w:t>Đầy đủ các tính năng hiển thị và thao tác bản đồ như:</w:t>
+      </w:r>
+    </w:p>
+    <w:p>
+      <w:pPr>
+        <w:pStyle w:val="ListParagraph"/>
+        <w:numPr>
+          <w:ilvl w:val="1"/>
+          <w:numId w:val="42"/>
+        </w:numPr>
+      </w:pPr>
+      <w:r>
+        <w:t>Chồng lớp bản đồ</w:t>
+      </w:r>
+    </w:p>
+    <w:p>
+      <w:pPr>
+        <w:pStyle w:val="ListParagraph"/>
+        <w:numPr>
+          <w:ilvl w:val="1"/>
+          <w:numId w:val="42"/>
+        </w:numPr>
+      </w:pPr>
+      <w:r>
+        <w:t>Phóng to, thu nhỏ bản đồ</w:t>
+      </w:r>
+    </w:p>
+    <w:p>
+      <w:pPr>
+        <w:pStyle w:val="ListParagraph"/>
+        <w:numPr>
+          <w:ilvl w:val="1"/>
+          <w:numId w:val="42"/>
+        </w:numPr>
+      </w:pPr>
+      <w:r>
+        <w:t>Di chuyển trên bản đồ…</w:t>
+      </w:r>
+    </w:p>
+    <w:p>
+      <w:pPr>
+        <w:pStyle w:val="ListParagraph"/>
+        <w:numPr>
+          <w:ilvl w:val="0"/>
+          <w:numId w:val="42"/>
+        </w:numPr>
+      </w:pPr>
+      <w:r>
+        <w:t>Tìm kiếm các đối tượng trên bản đồ dựa vào tên của đối tượng</w:t>
+      </w:r>
+    </w:p>
+    <w:p>
+      <w:pPr>
+        <w:pStyle w:val="ListParagraph"/>
+        <w:numPr>
+          <w:ilvl w:val="0"/>
+          <w:numId w:val="42"/>
+        </w:numPr>
+      </w:pPr>
+      <w:r>
+        <w:t>Hiển thị thông tin của đối tượng khi click vào đối tượng trên bản đồ</w:t>
+      </w:r>
+    </w:p>
+    <w:p>
+      <w:pPr>
+        <w:pStyle w:val="ListParagraph"/>
+        <w:numPr>
+          <w:ilvl w:val="0"/>
+          <w:numId w:val="42"/>
+        </w:numPr>
+      </w:pPr>
+      <w:r>
+        <w:t>Đo khoảng cách, diện tích các đối tượng trên bản đồ</w:t>
+      </w:r>
+    </w:p>
+    <w:p>
+      <w:pPr>
+        <w:pStyle w:val="ListParagraph"/>
+        <w:numPr>
+          <w:ilvl w:val="0"/>
+          <w:numId w:val="42"/>
+        </w:numPr>
+      </w:pPr>
+      <w:r>
+        <w:t>Xuất bản đồ: In bản đồ hoặc xuất ra file PDF</w:t>
+      </w:r>
+    </w:p>
+    <w:p>
+      <w:pPr>
+        <w:pStyle w:val="ListParagraph"/>
+        <w:numPr>
+          <w:ilvl w:val="0"/>
+          <w:numId w:val="42"/>
+        </w:numPr>
+      </w:pPr>
+      <w:r>
+        <w:t>Thống kê báo cáo:</w:t>
+      </w:r>
+    </w:p>
+    <w:p>
+      <w:pPr>
+        <w:pStyle w:val="ListParagraph"/>
+        <w:numPr>
+          <w:ilvl w:val="1"/>
+          <w:numId w:val="42"/>
+        </w:numPr>
+      </w:pPr>
+      <w:r>
+        <w:t>Hiện trạng cầu, đường…</w:t>
+      </w:r>
+    </w:p>
+    <w:p>
+      <w:pPr>
+        <w:pStyle w:val="ListParagraph"/>
+        <w:numPr>
+          <w:ilvl w:val="1"/>
+          <w:numId w:val="42"/>
+        </w:numPr>
+      </w:pPr>
+      <w:r>
+        <w:t>Duy tu, nâng cấp, sửa chửa, xây mới…</w:t>
+      </w:r>
+    </w:p>
+    <w:p>
+      <w:pPr>
+        <w:pStyle w:val="ListParagraph"/>
+        <w:numPr>
+          <w:ilvl w:val="0"/>
+          <w:numId w:val="42"/>
+        </w:numPr>
+      </w:pPr>
+      <w:r>
+        <w:t>Cập nhật dữ liệu thuộc tính</w:t>
+      </w:r>
+    </w:p>
+    <w:p>
+      <w:pPr>
+        <w:pStyle w:val="ListParagraph"/>
+        <w:numPr>
+          <w:ilvl w:val="0"/>
+          <w:numId w:val="42"/>
+        </w:numPr>
+      </w:pPr>
+      <w:r>
+        <w:t>Các chức năng quản trị:</w:t>
+      </w:r>
+    </w:p>
+    <w:p>
+      <w:pPr>
+        <w:pStyle w:val="ListParagraph"/>
+        <w:numPr>
+          <w:ilvl w:val="1"/>
+          <w:numId w:val="42"/>
+        </w:numPr>
+      </w:pPr>
+      <w:r>
+        <w:t>Quản trị người dùng, nhóm người dùng</w:t>
+      </w:r>
+    </w:p>
+    <w:p>
+      <w:pPr>
+        <w:pStyle w:val="ListParagraph"/>
+        <w:numPr>
+          <w:ilvl w:val="1"/>
+          <w:numId w:val="42"/>
+        </w:numPr>
+      </w:pPr>
+      <w:r>
+        <w:t>Phân quyền người dùng, nhóm người dùng</w:t>
+      </w:r>
+    </w:p>
+    <w:p>
+      <w:pPr>
+        <w:pStyle w:val="ListParagraph"/>
+        <w:numPr>
+          <w:ilvl w:val="1"/>
+          <w:numId w:val="42"/>
+        </w:numPr>
+      </w:pPr>
+      <w:r>
+        <w:t>Đăng nhập, đăng xuất hệ thống</w:t>
+      </w:r>
+      <w:bookmarkStart w:id="103" w:name="_GoBack"/>
+      <w:bookmarkEnd w:id="103"/>
+    </w:p>
+    <w:p>
+      <w:r>
+        <w:t>Giao diện của hệ thống tương đối thân thiện và dễ sử dụng. Giao diện được thiết kế theo phong cách thiết kế web hiện đại, dùng hoàn toàn CSS để trang trí, trình bày giao diện. Do đó khả năng tùy biến giao diện là rất linh hoạt.</w:t>
+      </w:r>
+    </w:p>
+    <w:p>
+      <w:pPr>
+        <w:pStyle w:val="Heading3"/>
+      </w:pPr>
+      <w:r>
+        <w:t>Kiến thức đạt được</w:t>
+      </w:r>
     </w:p>
     <w:p/>
+    <w:p>
+      <w:pPr>
+        <w:pStyle w:val="Heading2"/>
+      </w:pPr>
+      <w:r>
+        <w:t>Hạn chế và khó khăn</w:t>
+      </w:r>
+    </w:p>
+    <w:p>
+      <w:pPr>
+        <w:pStyle w:val="Heading3"/>
+      </w:pPr>
+      <w:r>
+        <w:t>Hạn chế</w:t>
+      </w:r>
+    </w:p>
+    <w:p/>
+    <w:p>
+      <w:pPr>
+        <w:pStyle w:val="Heading3"/>
+      </w:pPr>
+      <w:r>
+        <w:t>Khó khăn</w:t>
+      </w:r>
+    </w:p>
+    <w:p/>
+    <w:p>
+      <w:pPr>
+        <w:pStyle w:val="Heading2"/>
+      </w:pPr>
+      <w:r>
+        <w:t>Hướng phát triển</w:t>
+      </w:r>
+    </w:p>
     <w:p/>
     <w:p>
       <w:pPr>
@@ -26989,12 +27593,12 @@
       <w:pPr>
         <w:pStyle w:val="Heading7"/>
       </w:pPr>
-      <w:bookmarkStart w:id="102" w:name="_Toc321012144"/>
+      <w:bookmarkStart w:id="104" w:name="_Toc321062912"/>
       <w:r>
         <w:lastRenderedPageBreak/>
         <w:t>Tài liệu tham khảo</w:t>
       </w:r>
-      <w:bookmarkEnd w:id="102"/>
+      <w:bookmarkEnd w:id="104"/>
     </w:p>
     <w:p>
       <w:pPr>
@@ -27086,7 +27690,7 @@
           <w:noProof/>
           <w:lang w:val="vi-VN"/>
         </w:rPr>
-        <w:t>Chuyên đề 2.</w:t>
+        <w:t>Chuyên đề 2: Tìm hiểu yêu cầu hệ thống thông tin về cơ sở hạ tầng giao thông TPCT.</w:t>
       </w:r>
       <w:r>
         <w:rPr>
@@ -27204,10 +27808,21 @@
         <w:br w:type="page"/>
       </w:r>
     </w:p>
+    <w:p>
+      <w:pPr>
+        <w:pStyle w:val="Heading7"/>
+      </w:pPr>
+      <w:bookmarkStart w:id="105" w:name="_Toc321062913"/>
+      <w:r>
+        <w:lastRenderedPageBreak/>
+        <w:t>Phụ lục</w:t>
+      </w:r>
+      <w:bookmarkEnd w:id="105"/>
+    </w:p>
     <w:p/>
     <w:sectPr>
-      <w:headerReference w:type="default" r:id="rId59"/>
-      <w:footerReference w:type="default" r:id="rId60"/>
+      <w:headerReference w:type="default" r:id="rId60"/>
+      <w:footerReference w:type="default" r:id="rId61"/>
       <w:pgSz w:w="11907" w:h="16839" w:code="9"/>
       <w:pgMar w:top="1134" w:right="1134" w:bottom="1134" w:left="1701" w:header="720" w:footer="720" w:gutter="0"/>
       <w:cols w:space="720"/>
@@ -27310,7 +27925,7 @@
         <w:rPr>
           <w:noProof/>
         </w:rPr>
-        <w:t>Danh sách các thuật ngữ</w:t>
+        <w:t>Tóm tắt</w:t>
       </w:r>
     </w:fldSimple>
     <w:r>
@@ -27329,7 +27944,7 @@
       <w:rPr>
         <w:noProof/>
       </w:rPr>
-      <w:t>vii</w:t>
+      <w:t>viii</w:t>
     </w:r>
     <w:r>
       <w:rPr>
@@ -27384,7 +27999,7 @@
       <w:rPr>
         <w:noProof/>
       </w:rPr>
-      <w:t>62</w:t>
+      <w:t>63</w:t>
     </w:r>
     <w:r>
       <w:rPr>
@@ -27472,7 +28087,7 @@
       <w:rPr>
         <w:noProof/>
       </w:rPr>
-      <w:t>63</w:t>
+      <w:t>64</w:t>
     </w:r>
     <w:r>
       <w:rPr>
@@ -27503,6 +28118,17 @@
     <w:r>
       <w:tab/>
     </w:r>
+    <w:fldSimple w:instr=" STYLEREF  &quot;Heading 7&quot; \l  \* MERGEFORMAT ">
+      <w:r>
+        <w:rPr>
+          <w:noProof/>
+        </w:rPr>
+        <w:t>Phụ lục</w:t>
+      </w:r>
+    </w:fldSimple>
+    <w:r>
+      <w:t xml:space="preserve"> | </w:t>
+    </w:r>
     <w:r>
       <w:fldChar w:fldCharType="begin"/>
     </w:r>
@@ -27516,7 +28142,7 @@
       <w:rPr>
         <w:noProof/>
       </w:rPr>
-      <w:t>64</w:t>
+      <w:t>66</w:t>
     </w:r>
     <w:r>
       <w:rPr>
@@ -27577,7 +28203,7 @@
         <w:rPr>
           <w:noProof/>
         </w:rPr>
-        <w:t>Demo</w:t>
+        <w:t>Giới thiệu chương trình</w:t>
       </w:r>
     </w:fldSimple>
   </w:p>
@@ -31519,7 +32145,7 @@
   <w:abstractNum w:abstractNumId="35">
     <w:nsid w:val="655F42D2"/>
     <w:multiLevelType w:val="hybridMultilevel"/>
-    <w:tmpl w:val="4DB80C66"/>
+    <w:tmpl w:val="9FFAAA98"/>
     <w:lvl w:ilvl="0" w:tplc="04090001">
       <w:start w:val="1"/>
       <w:numFmt w:val="bullet"/>
@@ -31532,7 +32158,7 @@
         <w:rFonts w:ascii="Symbol" w:hAnsi="Symbol" w:hint="default"/>
       </w:rPr>
     </w:lvl>
-    <w:lvl w:ilvl="1" w:tplc="04090003" w:tentative="1">
+    <w:lvl w:ilvl="1" w:tplc="04090003">
       <w:start w:val="1"/>
       <w:numFmt w:val="bullet"/>
       <w:lvlText w:val="o"/>
@@ -34822,26 +35448,6 @@
     <b:RefOrder>4</b:RefOrder>
   </b:Source>
   <b:Source>
-    <b:Tag>khoacntt</b:Tag>
-    <b:SourceType>Report</b:SourceType>
-    <b:Guid>{8EA5ABA7-D596-44C3-8A4B-9A257404EF74}</b:Guid>
-    <b:Title>Chuyên đề 2</b:Title>
-    <b:Year>2011</b:Year>
-    <b:Publisher>Đại học Cần Thơ</b:Publisher>
-    <b:City>Cần Thơ</b:City>
-    <b:Author>
-      <b:Author>
-        <b:NameList>
-          <b:Person>
-            <b:Last>Khoa CNTT &amp; TT</b:Last>
-          </b:Person>
-        </b:NameList>
-      </b:Author>
-    </b:Author>
-    <b:LCID>vi-VN</b:LCID>
-    <b:RefOrder>5</b:RefOrder>
-  </b:Source>
-  <b:Source>
     <b:Tag>nnthach</b:Tag>
     <b:SourceType>Book</b:SourceType>
     <b:Guid>{1CDB6FC2-44CB-4D75-AB24-3D6B4C6415DD}</b:Guid>
@@ -34861,7 +35467,7 @@
     </b:Author>
     <b:LCID>vi-VN</b:LCID>
     <b:Year>2003</b:Year>
-    <b:RefOrder>6</b:RefOrder>
+    <b:RefOrder>5</b:RefOrder>
   </b:Source>
   <b:Source>
     <b:Tag>ESRI1995</b:Tag>
@@ -34881,11 +35487,31 @@
     <b:City>Redlands</b:City>
     <b:RefOrder>3</b:RefOrder>
   </b:Source>
+  <b:Source>
+    <b:Tag>khoacntt</b:Tag>
+    <b:SourceType>Report</b:SourceType>
+    <b:Guid>{B5103E3C-B5D4-48D4-918E-0CCAB0E9EB34}</b:Guid>
+    <b:Title>Chuyên đề 2: Tìm hiểu yêu cầu hệ thống thông tin về cơ sở hạ tầng giao thông TPCT</b:Title>
+    <b:Year>2011</b:Year>
+    <b:Publisher>Đại học Cần Thơ</b:Publisher>
+    <b:City>Cần Thơ</b:City>
+    <b:Author>
+      <b:Author>
+        <b:NameList>
+          <b:Person>
+            <b:Last>Khoa CNTT &amp; TT</b:Last>
+          </b:Person>
+        </b:NameList>
+      </b:Author>
+    </b:Author>
+    <b:LCID>vi-VN</b:LCID>
+    <b:RefOrder>6</b:RefOrder>
+  </b:Source>
 </b:Sources>
 </file>
 
 <file path=customXml/itemProps1.xml><?xml version="1.0" encoding="utf-8"?>
-<ds:datastoreItem xmlns:ds="http://schemas.openxmlformats.org/officeDocument/2006/customXml" ds:itemID="{E049B820-790C-4BC5-B091-806AC325E2F7}">
+<ds:datastoreItem xmlns:ds="http://schemas.openxmlformats.org/officeDocument/2006/customXml" ds:itemID="{017EF98E-74B0-4AA8-8955-27B099ED3D85}">
   <ds:schemaRefs>
     <ds:schemaRef ds:uri="http://schemas.openxmlformats.org/officeDocument/2006/bibliography"/>
   </ds:schemaRefs>

</xml_diff>

<commit_message>
Tạm xong chương 4
</commit_message>
<xml_diff>
--- a/Reports/Noi dung v2.docx
+++ b/Reports/Noi dung v2.docx
@@ -554,6 +554,8 @@
         <w:t>MỤC LỤC</w:t>
       </w:r>
     </w:p>
+    <w:bookmarkStart w:id="0" w:name="_GoBack"/>
+    <w:bookmarkEnd w:id="0"/>
     <w:p>
       <w:pPr>
         <w:pStyle w:val="TOC1"/>
@@ -575,7 +577,7 @@
       <w:r>
         <w:fldChar w:fldCharType="separate"/>
       </w:r>
-      <w:hyperlink w:anchor="_Toc321062867" w:history="1">
+      <w:hyperlink w:anchor="_Toc321167942" w:history="1">
         <w:r>
           <w:rPr>
             <w:rStyle w:val="Hyperlink"/>
@@ -602,7 +604,7 @@
             <w:noProof/>
             <w:webHidden/>
           </w:rPr>
-          <w:instrText xml:space="preserve"> PAGEREF _Toc321062867 \h </w:instrText>
+          <w:instrText xml:space="preserve"> PAGEREF _Toc321167942 \h </w:instrText>
         </w:r>
         <w:r>
           <w:rPr>
@@ -645,7 +647,7 @@
           <w:sz w:val="22"/>
         </w:rPr>
       </w:pPr>
-      <w:hyperlink w:anchor="_Toc321062868" w:history="1">
+      <w:hyperlink w:anchor="_Toc321167943" w:history="1">
         <w:r>
           <w:rPr>
             <w:rStyle w:val="Hyperlink"/>
@@ -672,7 +674,7 @@
             <w:noProof/>
             <w:webHidden/>
           </w:rPr>
-          <w:instrText xml:space="preserve"> PAGEREF _Toc321062868 \h </w:instrText>
+          <w:instrText xml:space="preserve"> PAGEREF _Toc321167943 \h </w:instrText>
         </w:r>
         <w:r>
           <w:rPr>
@@ -715,7 +717,7 @@
           <w:sz w:val="22"/>
         </w:rPr>
       </w:pPr>
-      <w:hyperlink w:anchor="_Toc321062869" w:history="1">
+      <w:hyperlink w:anchor="_Toc321167944" w:history="1">
         <w:r>
           <w:rPr>
             <w:rStyle w:val="Hyperlink"/>
@@ -742,7 +744,7 @@
             <w:noProof/>
             <w:webHidden/>
           </w:rPr>
-          <w:instrText xml:space="preserve"> PAGEREF _Toc321062869 \h </w:instrText>
+          <w:instrText xml:space="preserve"> PAGEREF _Toc321167944 \h </w:instrText>
         </w:r>
         <w:r>
           <w:rPr>
@@ -785,7 +787,7 @@
           <w:sz w:val="22"/>
         </w:rPr>
       </w:pPr>
-      <w:hyperlink w:anchor="_Toc321062870" w:history="1">
+      <w:hyperlink w:anchor="_Toc321167945" w:history="1">
         <w:r>
           <w:rPr>
             <w:rStyle w:val="Hyperlink"/>
@@ -812,7 +814,7 @@
             <w:noProof/>
             <w:webHidden/>
           </w:rPr>
-          <w:instrText xml:space="preserve"> PAGEREF _Toc321062870 \h </w:instrText>
+          <w:instrText xml:space="preserve"> PAGEREF _Toc321167945 \h </w:instrText>
         </w:r>
         <w:r>
           <w:rPr>
@@ -856,7 +858,7 @@
           <w:sz w:val="22"/>
         </w:rPr>
       </w:pPr>
-      <w:hyperlink w:anchor="_Toc321062871" w:history="1">
+      <w:hyperlink w:anchor="_Toc321167946" w:history="1">
         <w:r>
           <w:rPr>
             <w:rStyle w:val="Hyperlink"/>
@@ -898,7 +900,7 @@
             <w:noProof/>
             <w:webHidden/>
           </w:rPr>
-          <w:instrText xml:space="preserve"> PAGEREF _Toc321062871 \h </w:instrText>
+          <w:instrText xml:space="preserve"> PAGEREF _Toc321167946 \h </w:instrText>
         </w:r>
         <w:r>
           <w:rPr>
@@ -942,7 +944,7 @@
           <w:sz w:val="22"/>
         </w:rPr>
       </w:pPr>
-      <w:hyperlink w:anchor="_Toc321062872" w:history="1">
+      <w:hyperlink w:anchor="_Toc321167947" w:history="1">
         <w:r>
           <w:rPr>
             <w:rStyle w:val="Hyperlink"/>
@@ -984,7 +986,7 @@
             <w:noProof/>
             <w:webHidden/>
           </w:rPr>
-          <w:instrText xml:space="preserve"> PAGEREF _Toc321062872 \h </w:instrText>
+          <w:instrText xml:space="preserve"> PAGEREF _Toc321167947 \h </w:instrText>
         </w:r>
         <w:r>
           <w:rPr>
@@ -1028,7 +1030,7 @@
           <w:sz w:val="22"/>
         </w:rPr>
       </w:pPr>
-      <w:hyperlink w:anchor="_Toc321062873" w:history="1">
+      <w:hyperlink w:anchor="_Toc321167948" w:history="1">
         <w:r>
           <w:rPr>
             <w:rStyle w:val="Hyperlink"/>
@@ -1070,7 +1072,7 @@
             <w:noProof/>
             <w:webHidden/>
           </w:rPr>
-          <w:instrText xml:space="preserve"> PAGEREF _Toc321062873 \h </w:instrText>
+          <w:instrText xml:space="preserve"> PAGEREF _Toc321167948 \h </w:instrText>
         </w:r>
         <w:r>
           <w:rPr>
@@ -1114,7 +1116,7 @@
           <w:sz w:val="22"/>
         </w:rPr>
       </w:pPr>
-      <w:hyperlink w:anchor="_Toc321062874" w:history="1">
+      <w:hyperlink w:anchor="_Toc321167949" w:history="1">
         <w:r>
           <w:rPr>
             <w:rStyle w:val="Hyperlink"/>
@@ -1156,7 +1158,7 @@
             <w:noProof/>
             <w:webHidden/>
           </w:rPr>
-          <w:instrText xml:space="preserve"> PAGEREF _Toc321062874 \h </w:instrText>
+          <w:instrText xml:space="preserve"> PAGEREF _Toc321167949 \h </w:instrText>
         </w:r>
         <w:r>
           <w:rPr>
@@ -1200,7 +1202,7 @@
           <w:sz w:val="22"/>
         </w:rPr>
       </w:pPr>
-      <w:hyperlink w:anchor="_Toc321062875" w:history="1">
+      <w:hyperlink w:anchor="_Toc321167950" w:history="1">
         <w:r>
           <w:rPr>
             <w:rStyle w:val="Hyperlink"/>
@@ -1242,7 +1244,7 @@
             <w:noProof/>
             <w:webHidden/>
           </w:rPr>
-          <w:instrText xml:space="preserve"> PAGEREF _Toc321062875 \h </w:instrText>
+          <w:instrText xml:space="preserve"> PAGEREF _Toc321167950 \h </w:instrText>
         </w:r>
         <w:r>
           <w:rPr>
@@ -1286,7 +1288,7 @@
           <w:sz w:val="22"/>
         </w:rPr>
       </w:pPr>
-      <w:hyperlink w:anchor="_Toc321062876" w:history="1">
+      <w:hyperlink w:anchor="_Toc321167951" w:history="1">
         <w:r>
           <w:rPr>
             <w:rStyle w:val="Hyperlink"/>
@@ -1328,7 +1330,7 @@
             <w:noProof/>
             <w:webHidden/>
           </w:rPr>
-          <w:instrText xml:space="preserve"> PAGEREF _Toc321062876 \h </w:instrText>
+          <w:instrText xml:space="preserve"> PAGEREF _Toc321167951 \h </w:instrText>
         </w:r>
         <w:r>
           <w:rPr>
@@ -1372,7 +1374,7 @@
           <w:sz w:val="22"/>
         </w:rPr>
       </w:pPr>
-      <w:hyperlink w:anchor="_Toc321062877" w:history="1">
+      <w:hyperlink w:anchor="_Toc321167952" w:history="1">
         <w:r>
           <w:rPr>
             <w:rStyle w:val="Hyperlink"/>
@@ -1414,7 +1416,7 @@
             <w:noProof/>
             <w:webHidden/>
           </w:rPr>
-          <w:instrText xml:space="preserve"> PAGEREF _Toc321062877 \h </w:instrText>
+          <w:instrText xml:space="preserve"> PAGEREF _Toc321167952 \h </w:instrText>
         </w:r>
         <w:r>
           <w:rPr>
@@ -1458,7 +1460,7 @@
           <w:sz w:val="22"/>
         </w:rPr>
       </w:pPr>
-      <w:hyperlink w:anchor="_Toc321062878" w:history="1">
+      <w:hyperlink w:anchor="_Toc321167953" w:history="1">
         <w:r>
           <w:rPr>
             <w:rStyle w:val="Hyperlink"/>
@@ -1500,7 +1502,7 @@
             <w:noProof/>
             <w:webHidden/>
           </w:rPr>
-          <w:instrText xml:space="preserve"> PAGEREF _Toc321062878 \h </w:instrText>
+          <w:instrText xml:space="preserve"> PAGEREF _Toc321167953 \h </w:instrText>
         </w:r>
         <w:r>
           <w:rPr>
@@ -1544,7 +1546,7 @@
           <w:sz w:val="22"/>
         </w:rPr>
       </w:pPr>
-      <w:hyperlink w:anchor="_Toc321062879" w:history="1">
+      <w:hyperlink w:anchor="_Toc321167954" w:history="1">
         <w:r>
           <w:rPr>
             <w:rStyle w:val="Hyperlink"/>
@@ -1586,7 +1588,7 @@
             <w:noProof/>
             <w:webHidden/>
           </w:rPr>
-          <w:instrText xml:space="preserve"> PAGEREF _Toc321062879 \h </w:instrText>
+          <w:instrText xml:space="preserve"> PAGEREF _Toc321167954 \h </w:instrText>
         </w:r>
         <w:r>
           <w:rPr>
@@ -1630,7 +1632,7 @@
           <w:sz w:val="22"/>
         </w:rPr>
       </w:pPr>
-      <w:hyperlink w:anchor="_Toc321062880" w:history="1">
+      <w:hyperlink w:anchor="_Toc321167955" w:history="1">
         <w:r>
           <w:rPr>
             <w:rStyle w:val="Hyperlink"/>
@@ -1672,7 +1674,7 @@
             <w:noProof/>
             <w:webHidden/>
           </w:rPr>
-          <w:instrText xml:space="preserve"> PAGEREF _Toc321062880 \h </w:instrText>
+          <w:instrText xml:space="preserve"> PAGEREF _Toc321167955 \h </w:instrText>
         </w:r>
         <w:r>
           <w:rPr>
@@ -1716,7 +1718,7 @@
           <w:sz w:val="22"/>
         </w:rPr>
       </w:pPr>
-      <w:hyperlink w:anchor="_Toc321062881" w:history="1">
+      <w:hyperlink w:anchor="_Toc321167956" w:history="1">
         <w:r>
           <w:rPr>
             <w:rStyle w:val="Hyperlink"/>
@@ -1758,7 +1760,7 @@
             <w:noProof/>
             <w:webHidden/>
           </w:rPr>
-          <w:instrText xml:space="preserve"> PAGEREF _Toc321062881 \h </w:instrText>
+          <w:instrText xml:space="preserve"> PAGEREF _Toc321167956 \h </w:instrText>
         </w:r>
         <w:r>
           <w:rPr>
@@ -1802,7 +1804,7 @@
           <w:sz w:val="22"/>
         </w:rPr>
       </w:pPr>
-      <w:hyperlink w:anchor="_Toc321062882" w:history="1">
+      <w:hyperlink w:anchor="_Toc321167957" w:history="1">
         <w:r>
           <w:rPr>
             <w:rStyle w:val="Hyperlink"/>
@@ -1844,7 +1846,7 @@
             <w:noProof/>
             <w:webHidden/>
           </w:rPr>
-          <w:instrText xml:space="preserve"> PAGEREF _Toc321062882 \h </w:instrText>
+          <w:instrText xml:space="preserve"> PAGEREF _Toc321167957 \h </w:instrText>
         </w:r>
         <w:r>
           <w:rPr>
@@ -1888,7 +1890,7 @@
           <w:sz w:val="22"/>
         </w:rPr>
       </w:pPr>
-      <w:hyperlink w:anchor="_Toc321062883" w:history="1">
+      <w:hyperlink w:anchor="_Toc321167958" w:history="1">
         <w:r>
           <w:rPr>
             <w:rStyle w:val="Hyperlink"/>
@@ -1930,7 +1932,7 @@
             <w:noProof/>
             <w:webHidden/>
           </w:rPr>
-          <w:instrText xml:space="preserve"> PAGEREF _Toc321062883 \h </w:instrText>
+          <w:instrText xml:space="preserve"> PAGEREF _Toc321167958 \h </w:instrText>
         </w:r>
         <w:r>
           <w:rPr>
@@ -1974,7 +1976,7 @@
           <w:sz w:val="22"/>
         </w:rPr>
       </w:pPr>
-      <w:hyperlink w:anchor="_Toc321062884" w:history="1">
+      <w:hyperlink w:anchor="_Toc321167959" w:history="1">
         <w:r>
           <w:rPr>
             <w:rStyle w:val="Hyperlink"/>
@@ -2016,7 +2018,7 @@
             <w:noProof/>
             <w:webHidden/>
           </w:rPr>
-          <w:instrText xml:space="preserve"> PAGEREF _Toc321062884 \h </w:instrText>
+          <w:instrText xml:space="preserve"> PAGEREF _Toc321167959 \h </w:instrText>
         </w:r>
         <w:r>
           <w:rPr>
@@ -2060,7 +2062,7 @@
           <w:sz w:val="22"/>
         </w:rPr>
       </w:pPr>
-      <w:hyperlink w:anchor="_Toc321062885" w:history="1">
+      <w:hyperlink w:anchor="_Toc321167960" w:history="1">
         <w:r>
           <w:rPr>
             <w:rStyle w:val="Hyperlink"/>
@@ -2102,7 +2104,7 @@
             <w:noProof/>
             <w:webHidden/>
           </w:rPr>
-          <w:instrText xml:space="preserve"> PAGEREF _Toc321062885 \h </w:instrText>
+          <w:instrText xml:space="preserve"> PAGEREF _Toc321167960 \h </w:instrText>
         </w:r>
         <w:r>
           <w:rPr>
@@ -2146,7 +2148,7 @@
           <w:sz w:val="22"/>
         </w:rPr>
       </w:pPr>
-      <w:hyperlink w:anchor="_Toc321062886" w:history="1">
+      <w:hyperlink w:anchor="_Toc321167961" w:history="1">
         <w:r>
           <w:rPr>
             <w:rStyle w:val="Hyperlink"/>
@@ -2188,7 +2190,7 @@
             <w:noProof/>
             <w:webHidden/>
           </w:rPr>
-          <w:instrText xml:space="preserve"> PAGEREF _Toc321062886 \h </w:instrText>
+          <w:instrText xml:space="preserve"> PAGEREF _Toc321167961 \h </w:instrText>
         </w:r>
         <w:r>
           <w:rPr>
@@ -2232,7 +2234,7 @@
           <w:sz w:val="22"/>
         </w:rPr>
       </w:pPr>
-      <w:hyperlink w:anchor="_Toc321062887" w:history="1">
+      <w:hyperlink w:anchor="_Toc321167962" w:history="1">
         <w:r>
           <w:rPr>
             <w:rStyle w:val="Hyperlink"/>
@@ -2274,7 +2276,7 @@
             <w:noProof/>
             <w:webHidden/>
           </w:rPr>
-          <w:instrText xml:space="preserve"> PAGEREF _Toc321062887 \h </w:instrText>
+          <w:instrText xml:space="preserve"> PAGEREF _Toc321167962 \h </w:instrText>
         </w:r>
         <w:r>
           <w:rPr>
@@ -2318,7 +2320,7 @@
           <w:sz w:val="22"/>
         </w:rPr>
       </w:pPr>
-      <w:hyperlink w:anchor="_Toc321062888" w:history="1">
+      <w:hyperlink w:anchor="_Toc321167963" w:history="1">
         <w:r>
           <w:rPr>
             <w:rStyle w:val="Hyperlink"/>
@@ -2360,7 +2362,7 @@
             <w:noProof/>
             <w:webHidden/>
           </w:rPr>
-          <w:instrText xml:space="preserve"> PAGEREF _Toc321062888 \h </w:instrText>
+          <w:instrText xml:space="preserve"> PAGEREF _Toc321167963 \h </w:instrText>
         </w:r>
         <w:r>
           <w:rPr>
@@ -2404,7 +2406,7 @@
           <w:sz w:val="22"/>
         </w:rPr>
       </w:pPr>
-      <w:hyperlink w:anchor="_Toc321062889" w:history="1">
+      <w:hyperlink w:anchor="_Toc321167964" w:history="1">
         <w:r>
           <w:rPr>
             <w:rStyle w:val="Hyperlink"/>
@@ -2446,7 +2448,7 @@
             <w:noProof/>
             <w:webHidden/>
           </w:rPr>
-          <w:instrText xml:space="preserve"> PAGEREF _Toc321062889 \h </w:instrText>
+          <w:instrText xml:space="preserve"> PAGEREF _Toc321167964 \h </w:instrText>
         </w:r>
         <w:r>
           <w:rPr>
@@ -2466,7 +2468,7 @@
             <w:noProof/>
             <w:webHidden/>
           </w:rPr>
-          <w:t>41</w:t>
+          <w:t>40</w:t>
         </w:r>
         <w:r>
           <w:rPr>
@@ -2490,7 +2492,7 @@
           <w:sz w:val="22"/>
         </w:rPr>
       </w:pPr>
-      <w:hyperlink w:anchor="_Toc321062890" w:history="1">
+      <w:hyperlink w:anchor="_Toc321167965" w:history="1">
         <w:r>
           <w:rPr>
             <w:rStyle w:val="Hyperlink"/>
@@ -2532,7 +2534,7 @@
             <w:noProof/>
             <w:webHidden/>
           </w:rPr>
-          <w:instrText xml:space="preserve"> PAGEREF _Toc321062890 \h </w:instrText>
+          <w:instrText xml:space="preserve"> PAGEREF _Toc321167965 \h </w:instrText>
         </w:r>
         <w:r>
           <w:rPr>
@@ -2552,7 +2554,7 @@
             <w:noProof/>
             <w:webHidden/>
           </w:rPr>
-          <w:t>41</w:t>
+          <w:t>40</w:t>
         </w:r>
         <w:r>
           <w:rPr>
@@ -2576,7 +2578,7 @@
           <w:sz w:val="22"/>
         </w:rPr>
       </w:pPr>
-      <w:hyperlink w:anchor="_Toc321062891" w:history="1">
+      <w:hyperlink w:anchor="_Toc321167966" w:history="1">
         <w:r>
           <w:rPr>
             <w:rStyle w:val="Hyperlink"/>
@@ -2618,7 +2620,7 @@
             <w:noProof/>
             <w:webHidden/>
           </w:rPr>
-          <w:instrText xml:space="preserve"> PAGEREF _Toc321062891 \h </w:instrText>
+          <w:instrText xml:space="preserve"> PAGEREF _Toc321167966 \h </w:instrText>
         </w:r>
         <w:r>
           <w:rPr>
@@ -2662,7 +2664,7 @@
           <w:sz w:val="22"/>
         </w:rPr>
       </w:pPr>
-      <w:hyperlink w:anchor="_Toc321062892" w:history="1">
+      <w:hyperlink w:anchor="_Toc321167967" w:history="1">
         <w:r>
           <w:rPr>
             <w:rStyle w:val="Hyperlink"/>
@@ -2704,7 +2706,7 @@
             <w:noProof/>
             <w:webHidden/>
           </w:rPr>
-          <w:instrText xml:space="preserve"> PAGEREF _Toc321062892 \h </w:instrText>
+          <w:instrText xml:space="preserve"> PAGEREF _Toc321167967 \h </w:instrText>
         </w:r>
         <w:r>
           <w:rPr>
@@ -2748,7 +2750,7 @@
           <w:sz w:val="22"/>
         </w:rPr>
       </w:pPr>
-      <w:hyperlink w:anchor="_Toc321062893" w:history="1">
+      <w:hyperlink w:anchor="_Toc321167968" w:history="1">
         <w:r>
           <w:rPr>
             <w:rStyle w:val="Hyperlink"/>
@@ -2790,7 +2792,7 @@
             <w:noProof/>
             <w:webHidden/>
           </w:rPr>
-          <w:instrText xml:space="preserve"> PAGEREF _Toc321062893 \h </w:instrText>
+          <w:instrText xml:space="preserve"> PAGEREF _Toc321167968 \h </w:instrText>
         </w:r>
         <w:r>
           <w:rPr>
@@ -2810,7 +2812,7 @@
             <w:noProof/>
             <w:webHidden/>
           </w:rPr>
-          <w:t>44</w:t>
+          <w:t>43</w:t>
         </w:r>
         <w:r>
           <w:rPr>
@@ -2834,7 +2836,7 @@
           <w:sz w:val="22"/>
         </w:rPr>
       </w:pPr>
-      <w:hyperlink w:anchor="_Toc321062894" w:history="1">
+      <w:hyperlink w:anchor="_Toc321167969" w:history="1">
         <w:r>
           <w:rPr>
             <w:rStyle w:val="Hyperlink"/>
@@ -2876,7 +2878,7 @@
             <w:noProof/>
             <w:webHidden/>
           </w:rPr>
-          <w:instrText xml:space="preserve"> PAGEREF _Toc321062894 \h </w:instrText>
+          <w:instrText xml:space="preserve"> PAGEREF _Toc321167969 \h </w:instrText>
         </w:r>
         <w:r>
           <w:rPr>
@@ -2896,7 +2898,7 @@
             <w:noProof/>
             <w:webHidden/>
           </w:rPr>
-          <w:t>45</w:t>
+          <w:t>44</w:t>
         </w:r>
         <w:r>
           <w:rPr>
@@ -2920,7 +2922,7 @@
           <w:sz w:val="22"/>
         </w:rPr>
       </w:pPr>
-      <w:hyperlink w:anchor="_Toc321062895" w:history="1">
+      <w:hyperlink w:anchor="_Toc321167970" w:history="1">
         <w:r>
           <w:rPr>
             <w:rStyle w:val="Hyperlink"/>
@@ -2962,7 +2964,7 @@
             <w:noProof/>
             <w:webHidden/>
           </w:rPr>
-          <w:instrText xml:space="preserve"> PAGEREF _Toc321062895 \h </w:instrText>
+          <w:instrText xml:space="preserve"> PAGEREF _Toc321167970 \h </w:instrText>
         </w:r>
         <w:r>
           <w:rPr>
@@ -2982,7 +2984,7 @@
             <w:noProof/>
             <w:webHidden/>
           </w:rPr>
-          <w:t>47</w:t>
+          <w:t>46</w:t>
         </w:r>
         <w:r>
           <w:rPr>
@@ -3006,7 +3008,7 @@
           <w:sz w:val="22"/>
         </w:rPr>
       </w:pPr>
-      <w:hyperlink w:anchor="_Toc321062896" w:history="1">
+      <w:hyperlink w:anchor="_Toc321167971" w:history="1">
         <w:r>
           <w:rPr>
             <w:rStyle w:val="Hyperlink"/>
@@ -3048,7 +3050,7 @@
             <w:noProof/>
             <w:webHidden/>
           </w:rPr>
-          <w:instrText xml:space="preserve"> PAGEREF _Toc321062896 \h </w:instrText>
+          <w:instrText xml:space="preserve"> PAGEREF _Toc321167971 \h </w:instrText>
         </w:r>
         <w:r>
           <w:rPr>
@@ -3068,7 +3070,7 @@
             <w:noProof/>
             <w:webHidden/>
           </w:rPr>
-          <w:t>51</w:t>
+          <w:t>50</w:t>
         </w:r>
         <w:r>
           <w:rPr>
@@ -3092,7 +3094,7 @@
           <w:sz w:val="22"/>
         </w:rPr>
       </w:pPr>
-      <w:hyperlink w:anchor="_Toc321062897" w:history="1">
+      <w:hyperlink w:anchor="_Toc321167972" w:history="1">
         <w:r>
           <w:rPr>
             <w:rStyle w:val="Hyperlink"/>
@@ -3134,7 +3136,7 @@
             <w:noProof/>
             <w:webHidden/>
           </w:rPr>
-          <w:instrText xml:space="preserve"> PAGEREF _Toc321062897 \h </w:instrText>
+          <w:instrText xml:space="preserve"> PAGEREF _Toc321167972 \h </w:instrText>
         </w:r>
         <w:r>
           <w:rPr>
@@ -3154,7 +3156,7 @@
             <w:noProof/>
             <w:webHidden/>
           </w:rPr>
-          <w:t>52</w:t>
+          <w:t>51</w:t>
         </w:r>
         <w:r>
           <w:rPr>
@@ -3178,7 +3180,7 @@
           <w:sz w:val="22"/>
         </w:rPr>
       </w:pPr>
-      <w:hyperlink w:anchor="_Toc321062898" w:history="1">
+      <w:hyperlink w:anchor="_Toc321167973" w:history="1">
         <w:r>
           <w:rPr>
             <w:rStyle w:val="Hyperlink"/>
@@ -3220,7 +3222,7 @@
             <w:noProof/>
             <w:webHidden/>
           </w:rPr>
-          <w:instrText xml:space="preserve"> PAGEREF _Toc321062898 \h </w:instrText>
+          <w:instrText xml:space="preserve"> PAGEREF _Toc321167973 \h </w:instrText>
         </w:r>
         <w:r>
           <w:rPr>
@@ -3240,7 +3242,7 @@
             <w:noProof/>
             <w:webHidden/>
           </w:rPr>
-          <w:t>54</w:t>
+          <w:t>53</w:t>
         </w:r>
         <w:r>
           <w:rPr>
@@ -3264,7 +3266,7 @@
           <w:sz w:val="22"/>
         </w:rPr>
       </w:pPr>
-      <w:hyperlink w:anchor="_Toc321062899" w:history="1">
+      <w:hyperlink w:anchor="_Toc321167974" w:history="1">
         <w:r>
           <w:rPr>
             <w:rStyle w:val="Hyperlink"/>
@@ -3306,7 +3308,7 @@
             <w:noProof/>
             <w:webHidden/>
           </w:rPr>
-          <w:instrText xml:space="preserve"> PAGEREF _Toc321062899 \h </w:instrText>
+          <w:instrText xml:space="preserve"> PAGEREF _Toc321167974 \h </w:instrText>
         </w:r>
         <w:r>
           <w:rPr>
@@ -3326,7 +3328,7 @@
             <w:noProof/>
             <w:webHidden/>
           </w:rPr>
-          <w:t>55</w:t>
+          <w:t>54</w:t>
         </w:r>
         <w:r>
           <w:rPr>
@@ -3350,7 +3352,7 @@
           <w:sz w:val="22"/>
         </w:rPr>
       </w:pPr>
-      <w:hyperlink w:anchor="_Toc321062900" w:history="1">
+      <w:hyperlink w:anchor="_Toc321167975" w:history="1">
         <w:r>
           <w:rPr>
             <w:rStyle w:val="Hyperlink"/>
@@ -3392,7 +3394,7 @@
             <w:noProof/>
             <w:webHidden/>
           </w:rPr>
-          <w:instrText xml:space="preserve"> PAGEREF _Toc321062900 \h </w:instrText>
+          <w:instrText xml:space="preserve"> PAGEREF _Toc321167975 \h </w:instrText>
         </w:r>
         <w:r>
           <w:rPr>
@@ -3412,7 +3414,7 @@
             <w:noProof/>
             <w:webHidden/>
           </w:rPr>
-          <w:t>55</w:t>
+          <w:t>54</w:t>
         </w:r>
         <w:r>
           <w:rPr>
@@ -3436,7 +3438,7 @@
           <w:sz w:val="22"/>
         </w:rPr>
       </w:pPr>
-      <w:hyperlink w:anchor="_Toc321062901" w:history="1">
+      <w:hyperlink w:anchor="_Toc321167976" w:history="1">
         <w:r>
           <w:rPr>
             <w:rStyle w:val="Hyperlink"/>
@@ -3478,7 +3480,7 @@
             <w:noProof/>
             <w:webHidden/>
           </w:rPr>
-          <w:instrText xml:space="preserve"> PAGEREF _Toc321062901 \h </w:instrText>
+          <w:instrText xml:space="preserve"> PAGEREF _Toc321167976 \h </w:instrText>
         </w:r>
         <w:r>
           <w:rPr>
@@ -3498,7 +3500,7 @@
             <w:noProof/>
             <w:webHidden/>
           </w:rPr>
-          <w:t>55</w:t>
+          <w:t>54</w:t>
         </w:r>
         <w:r>
           <w:rPr>
@@ -3522,7 +3524,7 @@
           <w:sz w:val="22"/>
         </w:rPr>
       </w:pPr>
-      <w:hyperlink w:anchor="_Toc321062902" w:history="1">
+      <w:hyperlink w:anchor="_Toc321167977" w:history="1">
         <w:r>
           <w:rPr>
             <w:rStyle w:val="Hyperlink"/>
@@ -3564,7 +3566,7 @@
             <w:noProof/>
             <w:webHidden/>
           </w:rPr>
-          <w:instrText xml:space="preserve"> PAGEREF _Toc321062902 \h </w:instrText>
+          <w:instrText xml:space="preserve"> PAGEREF _Toc321167977 \h </w:instrText>
         </w:r>
         <w:r>
           <w:rPr>
@@ -3584,7 +3586,7 @@
             <w:noProof/>
             <w:webHidden/>
           </w:rPr>
-          <w:t>55</w:t>
+          <w:t>54</w:t>
         </w:r>
         <w:r>
           <w:rPr>
@@ -3608,7 +3610,7 @@
           <w:sz w:val="22"/>
         </w:rPr>
       </w:pPr>
-      <w:hyperlink w:anchor="_Toc321062903" w:history="1">
+      <w:hyperlink w:anchor="_Toc321167978" w:history="1">
         <w:r>
           <w:rPr>
             <w:rStyle w:val="Hyperlink"/>
@@ -3650,7 +3652,7 @@
             <w:noProof/>
             <w:webHidden/>
           </w:rPr>
-          <w:instrText xml:space="preserve"> PAGEREF _Toc321062903 \h </w:instrText>
+          <w:instrText xml:space="preserve"> PAGEREF _Toc321167978 \h </w:instrText>
         </w:r>
         <w:r>
           <w:rPr>
@@ -3670,7 +3672,7 @@
             <w:noProof/>
             <w:webHidden/>
           </w:rPr>
-          <w:t>56</w:t>
+          <w:t>55</w:t>
         </w:r>
         <w:r>
           <w:rPr>
@@ -3694,7 +3696,7 @@
           <w:sz w:val="22"/>
         </w:rPr>
       </w:pPr>
-      <w:hyperlink w:anchor="_Toc321062904" w:history="1">
+      <w:hyperlink w:anchor="_Toc321167979" w:history="1">
         <w:r>
           <w:rPr>
             <w:rStyle w:val="Hyperlink"/>
@@ -3736,7 +3738,7 @@
             <w:noProof/>
             <w:webHidden/>
           </w:rPr>
-          <w:instrText xml:space="preserve"> PAGEREF _Toc321062904 \h </w:instrText>
+          <w:instrText xml:space="preserve"> PAGEREF _Toc321167979 \h </w:instrText>
         </w:r>
         <w:r>
           <w:rPr>
@@ -3756,7 +3758,7 @@
             <w:noProof/>
             <w:webHidden/>
           </w:rPr>
-          <w:t>59</w:t>
+          <w:t>58</w:t>
         </w:r>
         <w:r>
           <w:rPr>
@@ -3780,7 +3782,7 @@
           <w:sz w:val="22"/>
         </w:rPr>
       </w:pPr>
-      <w:hyperlink w:anchor="_Toc321062905" w:history="1">
+      <w:hyperlink w:anchor="_Toc321167980" w:history="1">
         <w:r>
           <w:rPr>
             <w:rStyle w:val="Hyperlink"/>
@@ -3822,7 +3824,7 @@
             <w:noProof/>
             <w:webHidden/>
           </w:rPr>
-          <w:instrText xml:space="preserve"> PAGEREF _Toc321062905 \h </w:instrText>
+          <w:instrText xml:space="preserve"> PAGEREF _Toc321167980 \h </w:instrText>
         </w:r>
         <w:r>
           <w:rPr>
@@ -3842,7 +3844,7 @@
             <w:noProof/>
             <w:webHidden/>
           </w:rPr>
-          <w:t>60</w:t>
+          <w:t>59</w:t>
         </w:r>
         <w:r>
           <w:rPr>
@@ -3866,7 +3868,7 @@
           <w:sz w:val="22"/>
         </w:rPr>
       </w:pPr>
-      <w:hyperlink w:anchor="_Toc321062906" w:history="1">
+      <w:hyperlink w:anchor="_Toc321167981" w:history="1">
         <w:r>
           <w:rPr>
             <w:rStyle w:val="Hyperlink"/>
@@ -3908,7 +3910,7 @@
             <w:noProof/>
             <w:webHidden/>
           </w:rPr>
-          <w:instrText xml:space="preserve"> PAGEREF _Toc321062906 \h </w:instrText>
+          <w:instrText xml:space="preserve"> PAGEREF _Toc321167981 \h </w:instrText>
         </w:r>
         <w:r>
           <w:rPr>
@@ -3928,7 +3930,7 @@
             <w:noProof/>
             <w:webHidden/>
           </w:rPr>
-          <w:t>60</w:t>
+          <w:t>59</w:t>
         </w:r>
         <w:r>
           <w:rPr>
@@ -3952,7 +3954,7 @@
           <w:sz w:val="22"/>
         </w:rPr>
       </w:pPr>
-      <w:hyperlink w:anchor="_Toc321062907" w:history="1">
+      <w:hyperlink w:anchor="_Toc321167982" w:history="1">
         <w:r>
           <w:rPr>
             <w:rStyle w:val="Hyperlink"/>
@@ -3994,7 +3996,7 @@
             <w:noProof/>
             <w:webHidden/>
           </w:rPr>
-          <w:instrText xml:space="preserve"> PAGEREF _Toc321062907 \h </w:instrText>
+          <w:instrText xml:space="preserve"> PAGEREF _Toc321167982 \h </w:instrText>
         </w:r>
         <w:r>
           <w:rPr>
@@ -4014,7 +4016,7 @@
             <w:noProof/>
             <w:webHidden/>
           </w:rPr>
-          <w:t>63</w:t>
+          <w:t>62</w:t>
         </w:r>
         <w:r>
           <w:rPr>
@@ -4038,7 +4040,7 @@
           <w:sz w:val="22"/>
         </w:rPr>
       </w:pPr>
-      <w:hyperlink w:anchor="_Toc321062908" w:history="1">
+      <w:hyperlink w:anchor="_Toc321167983" w:history="1">
         <w:r>
           <w:rPr>
             <w:rStyle w:val="Hyperlink"/>
@@ -4080,7 +4082,7 @@
             <w:noProof/>
             <w:webHidden/>
           </w:rPr>
-          <w:instrText xml:space="preserve"> PAGEREF _Toc321062908 \h </w:instrText>
+          <w:instrText xml:space="preserve"> PAGEREF _Toc321167983 \h </w:instrText>
         </w:r>
         <w:r>
           <w:rPr>
@@ -4100,7 +4102,7 @@
             <w:noProof/>
             <w:webHidden/>
           </w:rPr>
-          <w:t>64</w:t>
+          <w:t>63</w:t>
         </w:r>
         <w:r>
           <w:rPr>
@@ -4124,7 +4126,7 @@
           <w:sz w:val="22"/>
         </w:rPr>
       </w:pPr>
-      <w:hyperlink w:anchor="_Toc321062909" w:history="1">
+      <w:hyperlink w:anchor="_Toc321167984" w:history="1">
         <w:r>
           <w:rPr>
             <w:rStyle w:val="Hyperlink"/>
@@ -4166,7 +4168,7 @@
             <w:noProof/>
             <w:webHidden/>
           </w:rPr>
-          <w:instrText xml:space="preserve"> PAGEREF _Toc321062909 \h </w:instrText>
+          <w:instrText xml:space="preserve"> PAGEREF _Toc321167984 \h </w:instrText>
         </w:r>
         <w:r>
           <w:rPr>
@@ -4186,7 +4188,93 @@
             <w:noProof/>
             <w:webHidden/>
           </w:rPr>
-          <w:t>64</w:t>
+          <w:t>63</w:t>
+        </w:r>
+        <w:r>
+          <w:rPr>
+            <w:noProof/>
+            <w:webHidden/>
+          </w:rPr>
+          <w:fldChar w:fldCharType="end"/>
+        </w:r>
+      </w:hyperlink>
+    </w:p>
+    <w:p>
+      <w:pPr>
+        <w:pStyle w:val="TOC3"/>
+        <w:tabs>
+          <w:tab w:val="left" w:pos="1320"/>
+          <w:tab w:val="right" w:leader="dot" w:pos="9062"/>
+        </w:tabs>
+        <w:rPr>
+          <w:rFonts w:asciiTheme="minorHAnsi" w:eastAsiaTheme="minorEastAsia" w:hAnsiTheme="minorHAnsi"/>
+          <w:noProof/>
+          <w:sz w:val="22"/>
+        </w:rPr>
+      </w:pPr>
+      <w:hyperlink w:anchor="_Toc321167985" w:history="1">
+        <w:r>
+          <w:rPr>
+            <w:rStyle w:val="Hyperlink"/>
+            <w:noProof/>
+          </w:rPr>
+          <w:t>3.3.2</w:t>
+        </w:r>
+        <w:r>
+          <w:rPr>
+            <w:rFonts w:asciiTheme="minorHAnsi" w:eastAsiaTheme="minorEastAsia" w:hAnsiTheme="minorHAnsi"/>
+            <w:noProof/>
+            <w:sz w:val="22"/>
+          </w:rPr>
+          <w:tab/>
+        </w:r>
+        <w:r>
+          <w:rPr>
+            <w:rStyle w:val="Hyperlink"/>
+            <w:noProof/>
+          </w:rPr>
+          <w:t>Lưu đồ giải thuật</w:t>
+        </w:r>
+        <w:r>
+          <w:rPr>
+            <w:noProof/>
+            <w:webHidden/>
+          </w:rPr>
+          <w:tab/>
+        </w:r>
+        <w:r>
+          <w:rPr>
+            <w:noProof/>
+            <w:webHidden/>
+          </w:rPr>
+          <w:fldChar w:fldCharType="begin"/>
+        </w:r>
+        <w:r>
+          <w:rPr>
+            <w:noProof/>
+            <w:webHidden/>
+          </w:rPr>
+          <w:instrText xml:space="preserve"> PAGEREF _Toc321167985 \h </w:instrText>
+        </w:r>
+        <w:r>
+          <w:rPr>
+            <w:noProof/>
+            <w:webHidden/>
+          </w:rPr>
+        </w:r>
+        <w:r>
+          <w:rPr>
+            <w:noProof/>
+            <w:webHidden/>
+          </w:rPr>
+          <w:fldChar w:fldCharType="separate"/>
+        </w:r>
+        <w:r>
+          <w:rPr>
+            <w:noProof/>
+            <w:webHidden/>
+          </w:rPr>
+          <w:t>63</w:t>
         </w:r>
         <w:r>
           <w:rPr>
@@ -4210,7 +4298,7 @@
           <w:sz w:val="22"/>
         </w:rPr>
       </w:pPr>
-      <w:hyperlink w:anchor="_Toc321062910" w:history="1">
+      <w:hyperlink w:anchor="_Toc321167986" w:history="1">
         <w:r>
           <w:rPr>
             <w:rStyle w:val="Hyperlink"/>
@@ -4252,7 +4340,7 @@
             <w:noProof/>
             <w:webHidden/>
           </w:rPr>
-          <w:instrText xml:space="preserve"> PAGEREF _Toc321062910 \h </w:instrText>
+          <w:instrText xml:space="preserve"> PAGEREF _Toc321167986 \h </w:instrText>
         </w:r>
         <w:r>
           <w:rPr>
@@ -4272,7 +4360,7 @@
             <w:noProof/>
             <w:webHidden/>
           </w:rPr>
-          <w:t>64</w:t>
+          <w:t>63</w:t>
         </w:r>
         <w:r>
           <w:rPr>
@@ -4296,7 +4384,7 @@
           <w:sz w:val="22"/>
         </w:rPr>
       </w:pPr>
-      <w:hyperlink w:anchor="_Toc321062911" w:history="1">
+      <w:hyperlink w:anchor="_Toc321167987" w:history="1">
         <w:r>
           <w:rPr>
             <w:rStyle w:val="Hyperlink"/>
@@ -4338,7 +4426,609 @@
             <w:noProof/>
             <w:webHidden/>
           </w:rPr>
-          <w:instrText xml:space="preserve"> PAGEREF _Toc321062911 \h </w:instrText>
+          <w:instrText xml:space="preserve"> PAGEREF _Toc321167987 \h </w:instrText>
+        </w:r>
+        <w:r>
+          <w:rPr>
+            <w:noProof/>
+            <w:webHidden/>
+          </w:rPr>
+        </w:r>
+        <w:r>
+          <w:rPr>
+            <w:noProof/>
+            <w:webHidden/>
+          </w:rPr>
+          <w:fldChar w:fldCharType="separate"/>
+        </w:r>
+        <w:r>
+          <w:rPr>
+            <w:noProof/>
+            <w:webHidden/>
+          </w:rPr>
+          <w:t>64</w:t>
+        </w:r>
+        <w:r>
+          <w:rPr>
+            <w:noProof/>
+            <w:webHidden/>
+          </w:rPr>
+          <w:fldChar w:fldCharType="end"/>
+        </w:r>
+      </w:hyperlink>
+    </w:p>
+    <w:p>
+      <w:pPr>
+        <w:pStyle w:val="TOC2"/>
+        <w:tabs>
+          <w:tab w:val="left" w:pos="880"/>
+          <w:tab w:val="right" w:leader="dot" w:pos="9062"/>
+        </w:tabs>
+        <w:rPr>
+          <w:rFonts w:asciiTheme="minorHAnsi" w:eastAsiaTheme="minorEastAsia" w:hAnsiTheme="minorHAnsi"/>
+          <w:noProof/>
+          <w:sz w:val="22"/>
+        </w:rPr>
+      </w:pPr>
+      <w:hyperlink w:anchor="_Toc321167988" w:history="1">
+        <w:r>
+          <w:rPr>
+            <w:rStyle w:val="Hyperlink"/>
+            <w:noProof/>
+          </w:rPr>
+          <w:t>4.1</w:t>
+        </w:r>
+        <w:r>
+          <w:rPr>
+            <w:rFonts w:asciiTheme="minorHAnsi" w:eastAsiaTheme="minorEastAsia" w:hAnsiTheme="minorHAnsi"/>
+            <w:noProof/>
+            <w:sz w:val="22"/>
+          </w:rPr>
+          <w:tab/>
+        </w:r>
+        <w:r>
+          <w:rPr>
+            <w:rStyle w:val="Hyperlink"/>
+            <w:noProof/>
+          </w:rPr>
+          <w:t>Kết quả đạt được</w:t>
+        </w:r>
+        <w:r>
+          <w:rPr>
+            <w:noProof/>
+            <w:webHidden/>
+          </w:rPr>
+          <w:tab/>
+        </w:r>
+        <w:r>
+          <w:rPr>
+            <w:noProof/>
+            <w:webHidden/>
+          </w:rPr>
+          <w:fldChar w:fldCharType="begin"/>
+        </w:r>
+        <w:r>
+          <w:rPr>
+            <w:noProof/>
+            <w:webHidden/>
+          </w:rPr>
+          <w:instrText xml:space="preserve"> PAGEREF _Toc321167988 \h </w:instrText>
+        </w:r>
+        <w:r>
+          <w:rPr>
+            <w:noProof/>
+            <w:webHidden/>
+          </w:rPr>
+        </w:r>
+        <w:r>
+          <w:rPr>
+            <w:noProof/>
+            <w:webHidden/>
+          </w:rPr>
+          <w:fldChar w:fldCharType="separate"/>
+        </w:r>
+        <w:r>
+          <w:rPr>
+            <w:noProof/>
+            <w:webHidden/>
+          </w:rPr>
+          <w:t>64</w:t>
+        </w:r>
+        <w:r>
+          <w:rPr>
+            <w:noProof/>
+            <w:webHidden/>
+          </w:rPr>
+          <w:fldChar w:fldCharType="end"/>
+        </w:r>
+      </w:hyperlink>
+    </w:p>
+    <w:p>
+      <w:pPr>
+        <w:pStyle w:val="TOC3"/>
+        <w:tabs>
+          <w:tab w:val="left" w:pos="1320"/>
+          <w:tab w:val="right" w:leader="dot" w:pos="9062"/>
+        </w:tabs>
+        <w:rPr>
+          <w:rFonts w:asciiTheme="minorHAnsi" w:eastAsiaTheme="minorEastAsia" w:hAnsiTheme="minorHAnsi"/>
+          <w:noProof/>
+          <w:sz w:val="22"/>
+        </w:rPr>
+      </w:pPr>
+      <w:hyperlink w:anchor="_Toc321167989" w:history="1">
+        <w:r>
+          <w:rPr>
+            <w:rStyle w:val="Hyperlink"/>
+            <w:noProof/>
+          </w:rPr>
+          <w:t>4.1.1</w:t>
+        </w:r>
+        <w:r>
+          <w:rPr>
+            <w:rFonts w:asciiTheme="minorHAnsi" w:eastAsiaTheme="minorEastAsia" w:hAnsiTheme="minorHAnsi"/>
+            <w:noProof/>
+            <w:sz w:val="22"/>
+          </w:rPr>
+          <w:tab/>
+        </w:r>
+        <w:r>
+          <w:rPr>
+            <w:rStyle w:val="Hyperlink"/>
+            <w:noProof/>
+          </w:rPr>
+          <w:t>Kết quả ứng dụng</w:t>
+        </w:r>
+        <w:r>
+          <w:rPr>
+            <w:noProof/>
+            <w:webHidden/>
+          </w:rPr>
+          <w:tab/>
+        </w:r>
+        <w:r>
+          <w:rPr>
+            <w:noProof/>
+            <w:webHidden/>
+          </w:rPr>
+          <w:fldChar w:fldCharType="begin"/>
+        </w:r>
+        <w:r>
+          <w:rPr>
+            <w:noProof/>
+            <w:webHidden/>
+          </w:rPr>
+          <w:instrText xml:space="preserve"> PAGEREF _Toc321167989 \h </w:instrText>
+        </w:r>
+        <w:r>
+          <w:rPr>
+            <w:noProof/>
+            <w:webHidden/>
+          </w:rPr>
+        </w:r>
+        <w:r>
+          <w:rPr>
+            <w:noProof/>
+            <w:webHidden/>
+          </w:rPr>
+          <w:fldChar w:fldCharType="separate"/>
+        </w:r>
+        <w:r>
+          <w:rPr>
+            <w:noProof/>
+            <w:webHidden/>
+          </w:rPr>
+          <w:t>64</w:t>
+        </w:r>
+        <w:r>
+          <w:rPr>
+            <w:noProof/>
+            <w:webHidden/>
+          </w:rPr>
+          <w:fldChar w:fldCharType="end"/>
+        </w:r>
+      </w:hyperlink>
+    </w:p>
+    <w:p>
+      <w:pPr>
+        <w:pStyle w:val="TOC3"/>
+        <w:tabs>
+          <w:tab w:val="left" w:pos="1320"/>
+          <w:tab w:val="right" w:leader="dot" w:pos="9062"/>
+        </w:tabs>
+        <w:rPr>
+          <w:rFonts w:asciiTheme="minorHAnsi" w:eastAsiaTheme="minorEastAsia" w:hAnsiTheme="minorHAnsi"/>
+          <w:noProof/>
+          <w:sz w:val="22"/>
+        </w:rPr>
+      </w:pPr>
+      <w:hyperlink w:anchor="_Toc321167990" w:history="1">
+        <w:r>
+          <w:rPr>
+            <w:rStyle w:val="Hyperlink"/>
+            <w:noProof/>
+          </w:rPr>
+          <w:t>4.1.2</w:t>
+        </w:r>
+        <w:r>
+          <w:rPr>
+            <w:rFonts w:asciiTheme="minorHAnsi" w:eastAsiaTheme="minorEastAsia" w:hAnsiTheme="minorHAnsi"/>
+            <w:noProof/>
+            <w:sz w:val="22"/>
+          </w:rPr>
+          <w:tab/>
+        </w:r>
+        <w:r>
+          <w:rPr>
+            <w:rStyle w:val="Hyperlink"/>
+            <w:noProof/>
+          </w:rPr>
+          <w:t>Kiến thức đạt được</w:t>
+        </w:r>
+        <w:r>
+          <w:rPr>
+            <w:noProof/>
+            <w:webHidden/>
+          </w:rPr>
+          <w:tab/>
+        </w:r>
+        <w:r>
+          <w:rPr>
+            <w:noProof/>
+            <w:webHidden/>
+          </w:rPr>
+          <w:fldChar w:fldCharType="begin"/>
+        </w:r>
+        <w:r>
+          <w:rPr>
+            <w:noProof/>
+            <w:webHidden/>
+          </w:rPr>
+          <w:instrText xml:space="preserve"> PAGEREF _Toc321167990 \h </w:instrText>
+        </w:r>
+        <w:r>
+          <w:rPr>
+            <w:noProof/>
+            <w:webHidden/>
+          </w:rPr>
+        </w:r>
+        <w:r>
+          <w:rPr>
+            <w:noProof/>
+            <w:webHidden/>
+          </w:rPr>
+          <w:fldChar w:fldCharType="separate"/>
+        </w:r>
+        <w:r>
+          <w:rPr>
+            <w:noProof/>
+            <w:webHidden/>
+          </w:rPr>
+          <w:t>64</w:t>
+        </w:r>
+        <w:r>
+          <w:rPr>
+            <w:noProof/>
+            <w:webHidden/>
+          </w:rPr>
+          <w:fldChar w:fldCharType="end"/>
+        </w:r>
+      </w:hyperlink>
+    </w:p>
+    <w:p>
+      <w:pPr>
+        <w:pStyle w:val="TOC2"/>
+        <w:tabs>
+          <w:tab w:val="left" w:pos="880"/>
+          <w:tab w:val="right" w:leader="dot" w:pos="9062"/>
+        </w:tabs>
+        <w:rPr>
+          <w:rFonts w:asciiTheme="minorHAnsi" w:eastAsiaTheme="minorEastAsia" w:hAnsiTheme="minorHAnsi"/>
+          <w:noProof/>
+          <w:sz w:val="22"/>
+        </w:rPr>
+      </w:pPr>
+      <w:hyperlink w:anchor="_Toc321167991" w:history="1">
+        <w:r>
+          <w:rPr>
+            <w:rStyle w:val="Hyperlink"/>
+            <w:noProof/>
+          </w:rPr>
+          <w:t>4.2</w:t>
+        </w:r>
+        <w:r>
+          <w:rPr>
+            <w:rFonts w:asciiTheme="minorHAnsi" w:eastAsiaTheme="minorEastAsia" w:hAnsiTheme="minorHAnsi"/>
+            <w:noProof/>
+            <w:sz w:val="22"/>
+          </w:rPr>
+          <w:tab/>
+        </w:r>
+        <w:r>
+          <w:rPr>
+            <w:rStyle w:val="Hyperlink"/>
+            <w:noProof/>
+          </w:rPr>
+          <w:t>Hạn chế và khó khăn</w:t>
+        </w:r>
+        <w:r>
+          <w:rPr>
+            <w:noProof/>
+            <w:webHidden/>
+          </w:rPr>
+          <w:tab/>
+        </w:r>
+        <w:r>
+          <w:rPr>
+            <w:noProof/>
+            <w:webHidden/>
+          </w:rPr>
+          <w:fldChar w:fldCharType="begin"/>
+        </w:r>
+        <w:r>
+          <w:rPr>
+            <w:noProof/>
+            <w:webHidden/>
+          </w:rPr>
+          <w:instrText xml:space="preserve"> PAGEREF _Toc321167991 \h </w:instrText>
+        </w:r>
+        <w:r>
+          <w:rPr>
+            <w:noProof/>
+            <w:webHidden/>
+          </w:rPr>
+        </w:r>
+        <w:r>
+          <w:rPr>
+            <w:noProof/>
+            <w:webHidden/>
+          </w:rPr>
+          <w:fldChar w:fldCharType="separate"/>
+        </w:r>
+        <w:r>
+          <w:rPr>
+            <w:noProof/>
+            <w:webHidden/>
+          </w:rPr>
+          <w:t>65</w:t>
+        </w:r>
+        <w:r>
+          <w:rPr>
+            <w:noProof/>
+            <w:webHidden/>
+          </w:rPr>
+          <w:fldChar w:fldCharType="end"/>
+        </w:r>
+      </w:hyperlink>
+    </w:p>
+    <w:p>
+      <w:pPr>
+        <w:pStyle w:val="TOC3"/>
+        <w:tabs>
+          <w:tab w:val="left" w:pos="1320"/>
+          <w:tab w:val="right" w:leader="dot" w:pos="9062"/>
+        </w:tabs>
+        <w:rPr>
+          <w:rFonts w:asciiTheme="minorHAnsi" w:eastAsiaTheme="minorEastAsia" w:hAnsiTheme="minorHAnsi"/>
+          <w:noProof/>
+          <w:sz w:val="22"/>
+        </w:rPr>
+      </w:pPr>
+      <w:hyperlink w:anchor="_Toc321167992" w:history="1">
+        <w:r>
+          <w:rPr>
+            <w:rStyle w:val="Hyperlink"/>
+            <w:noProof/>
+          </w:rPr>
+          <w:t>4.2.1</w:t>
+        </w:r>
+        <w:r>
+          <w:rPr>
+            <w:rFonts w:asciiTheme="minorHAnsi" w:eastAsiaTheme="minorEastAsia" w:hAnsiTheme="minorHAnsi"/>
+            <w:noProof/>
+            <w:sz w:val="22"/>
+          </w:rPr>
+          <w:tab/>
+        </w:r>
+        <w:r>
+          <w:rPr>
+            <w:rStyle w:val="Hyperlink"/>
+            <w:noProof/>
+          </w:rPr>
+          <w:t>Hạn chế</w:t>
+        </w:r>
+        <w:r>
+          <w:rPr>
+            <w:noProof/>
+            <w:webHidden/>
+          </w:rPr>
+          <w:tab/>
+        </w:r>
+        <w:r>
+          <w:rPr>
+            <w:noProof/>
+            <w:webHidden/>
+          </w:rPr>
+          <w:fldChar w:fldCharType="begin"/>
+        </w:r>
+        <w:r>
+          <w:rPr>
+            <w:noProof/>
+            <w:webHidden/>
+          </w:rPr>
+          <w:instrText xml:space="preserve"> PAGEREF _Toc321167992 \h </w:instrText>
+        </w:r>
+        <w:r>
+          <w:rPr>
+            <w:noProof/>
+            <w:webHidden/>
+          </w:rPr>
+        </w:r>
+        <w:r>
+          <w:rPr>
+            <w:noProof/>
+            <w:webHidden/>
+          </w:rPr>
+          <w:fldChar w:fldCharType="separate"/>
+        </w:r>
+        <w:r>
+          <w:rPr>
+            <w:noProof/>
+            <w:webHidden/>
+          </w:rPr>
+          <w:t>65</w:t>
+        </w:r>
+        <w:r>
+          <w:rPr>
+            <w:noProof/>
+            <w:webHidden/>
+          </w:rPr>
+          <w:fldChar w:fldCharType="end"/>
+        </w:r>
+      </w:hyperlink>
+    </w:p>
+    <w:p>
+      <w:pPr>
+        <w:pStyle w:val="TOC3"/>
+        <w:tabs>
+          <w:tab w:val="left" w:pos="1320"/>
+          <w:tab w:val="right" w:leader="dot" w:pos="9062"/>
+        </w:tabs>
+        <w:rPr>
+          <w:rFonts w:asciiTheme="minorHAnsi" w:eastAsiaTheme="minorEastAsia" w:hAnsiTheme="minorHAnsi"/>
+          <w:noProof/>
+          <w:sz w:val="22"/>
+        </w:rPr>
+      </w:pPr>
+      <w:hyperlink w:anchor="_Toc321167993" w:history="1">
+        <w:r>
+          <w:rPr>
+            <w:rStyle w:val="Hyperlink"/>
+            <w:noProof/>
+          </w:rPr>
+          <w:t>4.2.2</w:t>
+        </w:r>
+        <w:r>
+          <w:rPr>
+            <w:rFonts w:asciiTheme="minorHAnsi" w:eastAsiaTheme="minorEastAsia" w:hAnsiTheme="minorHAnsi"/>
+            <w:noProof/>
+            <w:sz w:val="22"/>
+          </w:rPr>
+          <w:tab/>
+        </w:r>
+        <w:r>
+          <w:rPr>
+            <w:rStyle w:val="Hyperlink"/>
+            <w:noProof/>
+          </w:rPr>
+          <w:t>Khó khăn</w:t>
+        </w:r>
+        <w:r>
+          <w:rPr>
+            <w:noProof/>
+            <w:webHidden/>
+          </w:rPr>
+          <w:tab/>
+        </w:r>
+        <w:r>
+          <w:rPr>
+            <w:noProof/>
+            <w:webHidden/>
+          </w:rPr>
+          <w:fldChar w:fldCharType="begin"/>
+        </w:r>
+        <w:r>
+          <w:rPr>
+            <w:noProof/>
+            <w:webHidden/>
+          </w:rPr>
+          <w:instrText xml:space="preserve"> PAGEREF _Toc321167993 \h </w:instrText>
+        </w:r>
+        <w:r>
+          <w:rPr>
+            <w:noProof/>
+            <w:webHidden/>
+          </w:rPr>
+        </w:r>
+        <w:r>
+          <w:rPr>
+            <w:noProof/>
+            <w:webHidden/>
+          </w:rPr>
+          <w:fldChar w:fldCharType="separate"/>
+        </w:r>
+        <w:r>
+          <w:rPr>
+            <w:noProof/>
+            <w:webHidden/>
+          </w:rPr>
+          <w:t>65</w:t>
+        </w:r>
+        <w:r>
+          <w:rPr>
+            <w:noProof/>
+            <w:webHidden/>
+          </w:rPr>
+          <w:fldChar w:fldCharType="end"/>
+        </w:r>
+      </w:hyperlink>
+    </w:p>
+    <w:p>
+      <w:pPr>
+        <w:pStyle w:val="TOC2"/>
+        <w:tabs>
+          <w:tab w:val="left" w:pos="880"/>
+          <w:tab w:val="right" w:leader="dot" w:pos="9062"/>
+        </w:tabs>
+        <w:rPr>
+          <w:rFonts w:asciiTheme="minorHAnsi" w:eastAsiaTheme="minorEastAsia" w:hAnsiTheme="minorHAnsi"/>
+          <w:noProof/>
+          <w:sz w:val="22"/>
+        </w:rPr>
+      </w:pPr>
+      <w:hyperlink w:anchor="_Toc321167994" w:history="1">
+        <w:r>
+          <w:rPr>
+            <w:rStyle w:val="Hyperlink"/>
+            <w:noProof/>
+          </w:rPr>
+          <w:t>4.3</w:t>
+        </w:r>
+        <w:r>
+          <w:rPr>
+            <w:rFonts w:asciiTheme="minorHAnsi" w:eastAsiaTheme="minorEastAsia" w:hAnsiTheme="minorHAnsi"/>
+            <w:noProof/>
+            <w:sz w:val="22"/>
+          </w:rPr>
+          <w:tab/>
+        </w:r>
+        <w:r>
+          <w:rPr>
+            <w:rStyle w:val="Hyperlink"/>
+            <w:noProof/>
+          </w:rPr>
+          <w:t>Hướng phát triển</w:t>
+        </w:r>
+        <w:r>
+          <w:rPr>
+            <w:noProof/>
+            <w:webHidden/>
+          </w:rPr>
+          <w:tab/>
+        </w:r>
+        <w:r>
+          <w:rPr>
+            <w:noProof/>
+            <w:webHidden/>
+          </w:rPr>
+          <w:fldChar w:fldCharType="begin"/>
+        </w:r>
+        <w:r>
+          <w:rPr>
+            <w:noProof/>
+            <w:webHidden/>
+          </w:rPr>
+          <w:instrText xml:space="preserve"> PAGEREF _Toc321167994 \h </w:instrText>
         </w:r>
         <w:r>
           <w:rPr>
@@ -4381,7 +5071,7 @@
           <w:sz w:val="22"/>
         </w:rPr>
       </w:pPr>
-      <w:hyperlink w:anchor="_Toc321062912" w:history="1">
+      <w:hyperlink w:anchor="_Toc321167995" w:history="1">
         <w:r>
           <w:rPr>
             <w:rStyle w:val="Hyperlink"/>
@@ -4408,7 +5098,7 @@
             <w:noProof/>
             <w:webHidden/>
           </w:rPr>
-          <w:instrText xml:space="preserve"> PAGEREF _Toc321062912 \h </w:instrText>
+          <w:instrText xml:space="preserve"> PAGEREF _Toc321167995 \h </w:instrText>
         </w:r>
         <w:r>
           <w:rPr>
@@ -4451,7 +5141,7 @@
           <w:sz w:val="22"/>
         </w:rPr>
       </w:pPr>
-      <w:hyperlink w:anchor="_Toc321062913" w:history="1">
+      <w:hyperlink w:anchor="_Toc321167996" w:history="1">
         <w:r>
           <w:rPr>
             <w:rStyle w:val="Hyperlink"/>
@@ -4478,7 +5168,7 @@
             <w:noProof/>
             <w:webHidden/>
           </w:rPr>
-          <w:instrText xml:space="preserve"> PAGEREF _Toc321062913 \h </w:instrText>
+          <w:instrText xml:space="preserve"> PAGEREF _Toc321167996 \h </w:instrText>
         </w:r>
         <w:r>
           <w:rPr>
@@ -4532,12 +5222,12 @@
       <w:pPr>
         <w:pStyle w:val="Heading7"/>
       </w:pPr>
-      <w:bookmarkStart w:id="0" w:name="_Toc321062867"/>
+      <w:bookmarkStart w:id="1" w:name="_Toc321167942"/>
       <w:r>
         <w:lastRenderedPageBreak/>
         <w:t>Danh sách hình</w:t>
       </w:r>
-      <w:bookmarkEnd w:id="0"/>
+      <w:bookmarkEnd w:id="1"/>
     </w:p>
     <w:p>
       <w:pPr>
@@ -7804,12 +8494,12 @@
       <w:pPr>
         <w:pStyle w:val="Heading7"/>
       </w:pPr>
-      <w:bookmarkStart w:id="1" w:name="_Toc321062868"/>
+      <w:bookmarkStart w:id="2" w:name="_Toc321167943"/>
       <w:r>
         <w:lastRenderedPageBreak/>
         <w:t>Danh sách bảng</w:t>
       </w:r>
-      <w:bookmarkEnd w:id="1"/>
+      <w:bookmarkEnd w:id="2"/>
     </w:p>
     <w:p>
       <w:pPr>
@@ -8074,12 +8764,12 @@
       <w:pPr>
         <w:pStyle w:val="Heading7"/>
       </w:pPr>
-      <w:bookmarkStart w:id="2" w:name="_Toc321062869"/>
+      <w:bookmarkStart w:id="3" w:name="_Toc321167944"/>
       <w:r>
         <w:lastRenderedPageBreak/>
         <w:t>Danh sách các thuật ngữ</w:t>
       </w:r>
-      <w:bookmarkEnd w:id="2"/>
+      <w:bookmarkEnd w:id="3"/>
     </w:p>
     <w:p>
       <w:pPr>
@@ -9095,12 +9785,12 @@
       <w:pPr>
         <w:pStyle w:val="Heading7"/>
       </w:pPr>
-      <w:bookmarkStart w:id="3" w:name="_Toc321062870"/>
+      <w:bookmarkStart w:id="4" w:name="_Toc321167945"/>
       <w:r>
         <w:lastRenderedPageBreak/>
         <w:t>Tóm tắt</w:t>
       </w:r>
-      <w:bookmarkEnd w:id="3"/>
+      <w:bookmarkEnd w:id="4"/>
     </w:p>
     <w:p>
       <w:r>
@@ -9197,22 +9887,22 @@
           <w:numId w:val="43"/>
         </w:numPr>
       </w:pPr>
-      <w:bookmarkStart w:id="4" w:name="_Toc321062871"/>
+      <w:bookmarkStart w:id="5" w:name="_Toc321167946"/>
       <w:r>
         <w:lastRenderedPageBreak/>
         <w:t>Tổng quan</w:t>
       </w:r>
-      <w:bookmarkEnd w:id="4"/>
+      <w:bookmarkEnd w:id="5"/>
     </w:p>
     <w:p>
       <w:pPr>
         <w:pStyle w:val="Heading2"/>
       </w:pPr>
-      <w:bookmarkStart w:id="5" w:name="_Toc321062872"/>
+      <w:bookmarkStart w:id="6" w:name="_Toc321167947"/>
       <w:r>
         <w:t>Đặt vấn đề</w:t>
       </w:r>
-      <w:bookmarkEnd w:id="5"/>
+      <w:bookmarkEnd w:id="6"/>
     </w:p>
     <w:p>
       <w:r>
@@ -9313,11 +10003,11 @@
       <w:pPr>
         <w:pStyle w:val="Heading2"/>
       </w:pPr>
-      <w:bookmarkStart w:id="6" w:name="_Toc321062873"/>
+      <w:bookmarkStart w:id="7" w:name="_Toc321167948"/>
       <w:r>
         <w:t>Lịch sử vấn đề</w:t>
       </w:r>
-      <w:bookmarkEnd w:id="6"/>
+      <w:bookmarkEnd w:id="7"/>
     </w:p>
     <w:p>
       <w:r>
@@ -9365,11 +10055,11 @@
       <w:pPr>
         <w:pStyle w:val="Heading2"/>
       </w:pPr>
-      <w:bookmarkStart w:id="7" w:name="_Toc321062874"/>
+      <w:bookmarkStart w:id="8" w:name="_Toc321167949"/>
       <w:r>
         <w:t>Phạm vi đề tài</w:t>
       </w:r>
-      <w:bookmarkEnd w:id="7"/>
+      <w:bookmarkEnd w:id="8"/>
     </w:p>
     <w:p>
       <w:r>
@@ -9380,11 +10070,11 @@
       <w:pPr>
         <w:pStyle w:val="Heading2"/>
       </w:pPr>
-      <w:bookmarkStart w:id="8" w:name="_Toc321062875"/>
+      <w:bookmarkStart w:id="9" w:name="_Toc321167950"/>
       <w:r>
         <w:t>Kế hoạch thực hiện</w:t>
       </w:r>
-      <w:bookmarkEnd w:id="8"/>
+      <w:bookmarkEnd w:id="9"/>
     </w:p>
     <w:tbl>
       <w:tblPr>
@@ -9946,7 +10636,7 @@
       <w:pPr>
         <w:pStyle w:val="Caption"/>
       </w:pPr>
-      <w:bookmarkStart w:id="9" w:name="_Toc321062694"/>
+      <w:bookmarkStart w:id="10" w:name="_Toc321062694"/>
       <w:r>
         <w:t xml:space="preserve">Bảng </w:t>
       </w:r>
@@ -9972,27 +10662,27 @@
       <w:r>
         <w:t>: Kế hoạch thực hiện</w:t>
       </w:r>
-      <w:bookmarkEnd w:id="9"/>
+      <w:bookmarkEnd w:id="10"/>
     </w:p>
     <w:p>
       <w:pPr>
         <w:pStyle w:val="Heading2"/>
       </w:pPr>
-      <w:bookmarkStart w:id="10" w:name="_Toc321062876"/>
+      <w:bookmarkStart w:id="11" w:name="_Toc321167951"/>
       <w:r>
         <w:t>Phương pháp thực hiện</w:t>
       </w:r>
-      <w:bookmarkEnd w:id="10"/>
+      <w:bookmarkEnd w:id="11"/>
     </w:p>
     <w:p>
       <w:pPr>
         <w:pStyle w:val="Heading3"/>
       </w:pPr>
-      <w:bookmarkStart w:id="11" w:name="_Toc321062877"/>
+      <w:bookmarkStart w:id="12" w:name="_Toc321167952"/>
       <w:r>
         <w:t>Tìm hiểu lý thuyết</w:t>
       </w:r>
-      <w:bookmarkEnd w:id="11"/>
+      <w:bookmarkEnd w:id="12"/>
     </w:p>
     <w:p>
       <w:r>
@@ -10052,11 +10742,11 @@
       <w:pPr>
         <w:pStyle w:val="Heading3"/>
       </w:pPr>
-      <w:bookmarkStart w:id="12" w:name="_Toc321062878"/>
+      <w:bookmarkStart w:id="13" w:name="_Toc321167953"/>
       <w:r>
         <w:t>Phân tích yêu cầu và thiết kế mô hình</w:t>
       </w:r>
-      <w:bookmarkEnd w:id="12"/>
+      <w:bookmarkEnd w:id="13"/>
     </w:p>
     <w:p>
       <w:pPr>
@@ -10122,11 +10812,11 @@
       <w:pPr>
         <w:pStyle w:val="Heading3"/>
       </w:pPr>
-      <w:bookmarkStart w:id="13" w:name="_Toc321062879"/>
+      <w:bookmarkStart w:id="14" w:name="_Toc321167954"/>
       <w:r>
         <w:t>Cài đặt chương trình</w:t>
       </w:r>
-      <w:bookmarkEnd w:id="13"/>
+      <w:bookmarkEnd w:id="14"/>
     </w:p>
     <w:p>
       <w:r>
@@ -10237,35 +10927,35 @@
       <w:pPr>
         <w:pStyle w:val="Heading1"/>
       </w:pPr>
-      <w:bookmarkStart w:id="14" w:name="_Toc321062880"/>
+      <w:bookmarkStart w:id="15" w:name="_Toc321167955"/>
       <w:r>
         <w:lastRenderedPageBreak/>
         <w:t>Cơ sở lý thuyết</w:t>
       </w:r>
-      <w:bookmarkEnd w:id="14"/>
+      <w:bookmarkEnd w:id="15"/>
     </w:p>
     <w:p>
       <w:pPr>
         <w:pStyle w:val="Heading2"/>
       </w:pPr>
-      <w:bookmarkStart w:id="15" w:name="_Toc321062881"/>
+      <w:bookmarkStart w:id="16" w:name="_Toc321167956"/>
       <w:r>
         <w:t xml:space="preserve">Hệ thống thông tin địa lý </w:t>
       </w:r>
       <w:r>
         <w:t>– GIS</w:t>
       </w:r>
-      <w:bookmarkEnd w:id="15"/>
+      <w:bookmarkEnd w:id="16"/>
     </w:p>
     <w:p>
       <w:pPr>
         <w:pStyle w:val="Heading3"/>
       </w:pPr>
-      <w:bookmarkStart w:id="16" w:name="_Toc321062882"/>
+      <w:bookmarkStart w:id="17" w:name="_Toc321167957"/>
       <w:r>
         <w:t>Thông tin địa lý</w:t>
       </w:r>
-      <w:bookmarkEnd w:id="16"/>
+      <w:bookmarkEnd w:id="17"/>
     </w:p>
     <w:p>
       <w:r>
@@ -10321,11 +11011,11 @@
       <w:pPr>
         <w:pStyle w:val="Heading3"/>
       </w:pPr>
-      <w:bookmarkStart w:id="17" w:name="_Toc321062883"/>
+      <w:bookmarkStart w:id="18" w:name="_Toc321167958"/>
       <w:r>
         <w:t>Bản đồ</w:t>
       </w:r>
-      <w:bookmarkEnd w:id="17"/>
+      <w:bookmarkEnd w:id="18"/>
     </w:p>
     <w:p>
       <w:r>
@@ -10452,7 +11142,7 @@
       <w:pPr>
         <w:pStyle w:val="Caption"/>
       </w:pPr>
-      <w:bookmarkStart w:id="18" w:name="_Toc321062702"/>
+      <w:bookmarkStart w:id="19" w:name="_Toc321062702"/>
       <w:r>
         <w:t xml:space="preserve">Hình </w:t>
       </w:r>
@@ -10478,7 +11168,7 @@
       <w:r>
         <w:t>: Biểu diễn bằng điểm, đường, đa giác</w:t>
       </w:r>
-      <w:bookmarkEnd w:id="18"/>
+      <w:bookmarkEnd w:id="19"/>
     </w:p>
     <w:p>
       <w:r>
@@ -10593,7 +11283,7 @@
       <w:pPr>
         <w:pStyle w:val="Caption"/>
       </w:pPr>
-      <w:bookmarkStart w:id="19" w:name="_Toc321062703"/>
+      <w:bookmarkStart w:id="20" w:name="_Toc321062703"/>
       <w:r>
         <w:t xml:space="preserve">Hình </w:t>
       </w:r>
@@ -10619,7 +11309,7 @@
       <w:r>
         <w:t>: Biểu diễn bằng ảnh Rasters</w:t>
       </w:r>
-      <w:bookmarkEnd w:id="19"/>
+      <w:bookmarkEnd w:id="20"/>
     </w:p>
     <w:p>
       <w:r>
@@ -10699,7 +11389,7 @@
       <w:pPr>
         <w:pStyle w:val="Caption"/>
       </w:pPr>
-      <w:bookmarkStart w:id="20" w:name="_Toc321062704"/>
+      <w:bookmarkStart w:id="21" w:name="_Toc321062704"/>
       <w:r>
         <w:t xml:space="preserve">Hình </w:t>
       </w:r>
@@ -10725,7 +11415,7 @@
       <w:r>
         <w:t>: Biểu diễn các mặt</w:t>
       </w:r>
-      <w:bookmarkEnd w:id="20"/>
+      <w:bookmarkEnd w:id="21"/>
     </w:p>
     <w:p>
       <w:r>
@@ -11324,7 +12014,7 @@
       <w:pPr>
         <w:pStyle w:val="Caption"/>
       </w:pPr>
-      <w:bookmarkStart w:id="21" w:name="_Toc321062705"/>
+      <w:bookmarkStart w:id="22" w:name="_Toc321062705"/>
       <w:r>
         <w:t xml:space="preserve">Hình </w:t>
       </w:r>
@@ -11350,7 +12040,7 @@
       <w:r>
         <w:t>: Các biểu tượng điểm</w:t>
       </w:r>
-      <w:bookmarkEnd w:id="21"/>
+      <w:bookmarkEnd w:id="22"/>
     </w:p>
     <w:p>
       <w:r>
@@ -11412,7 +12102,7 @@
       <w:pPr>
         <w:pStyle w:val="Caption"/>
       </w:pPr>
-      <w:bookmarkStart w:id="22" w:name="_Toc321062706"/>
+      <w:bookmarkStart w:id="23" w:name="_Toc321062706"/>
       <w:r>
         <w:t xml:space="preserve">Hình </w:t>
       </w:r>
@@ -11438,7 +12128,7 @@
       <w:r>
         <w:t>: Các biểu tượng đường</w:t>
       </w:r>
-      <w:bookmarkEnd w:id="22"/>
+      <w:bookmarkEnd w:id="23"/>
     </w:p>
     <w:p>
       <w:r>
@@ -11501,7 +12191,7 @@
       <w:pPr>
         <w:pStyle w:val="Caption"/>
       </w:pPr>
-      <w:bookmarkStart w:id="23" w:name="_Toc321062707"/>
+      <w:bookmarkStart w:id="24" w:name="_Toc321062707"/>
       <w:r>
         <w:t xml:space="preserve">Hình </w:t>
       </w:r>
@@ -11527,17 +12217,17 @@
       <w:r>
         <w:t>: Các mẫu tô màu</w:t>
       </w:r>
-      <w:bookmarkEnd w:id="23"/>
+      <w:bookmarkEnd w:id="24"/>
     </w:p>
     <w:p>
       <w:pPr>
         <w:pStyle w:val="Heading3"/>
       </w:pPr>
-      <w:bookmarkStart w:id="24" w:name="_Toc321062884"/>
+      <w:bookmarkStart w:id="25" w:name="_Toc321167959"/>
       <w:r>
         <w:t>Khái niệm hệ thống thông tin địa lý</w:t>
       </w:r>
-      <w:bookmarkEnd w:id="24"/>
+      <w:bookmarkEnd w:id="25"/>
     </w:p>
     <w:p>
       <w:pPr>
@@ -11645,8 +12335,8 @@
       <w:pPr>
         <w:pStyle w:val="Caption"/>
       </w:pPr>
-      <w:bookmarkStart w:id="25" w:name="_Ref320977360"/>
-      <w:bookmarkStart w:id="26" w:name="_Toc321062708"/>
+      <w:bookmarkStart w:id="26" w:name="_Ref320977360"/>
+      <w:bookmarkStart w:id="27" w:name="_Toc321062708"/>
       <w:r>
         <w:t xml:space="preserve">Hình </w:t>
       </w:r>
@@ -11669,11 +12359,11 @@
           <w:t>7</w:t>
         </w:r>
       </w:fldSimple>
-      <w:bookmarkEnd w:id="25"/>
+      <w:bookmarkEnd w:id="26"/>
       <w:r>
         <w:t>: Hệ thống thông tin địa lý trong hệ thống thông tin nói chung</w:t>
       </w:r>
-      <w:bookmarkEnd w:id="26"/>
+      <w:bookmarkEnd w:id="27"/>
     </w:p>
     <w:p>
       <w:r>
@@ -12224,11 +12914,11 @@
       <w:pPr>
         <w:pStyle w:val="Heading3"/>
       </w:pPr>
-      <w:bookmarkStart w:id="27" w:name="_Toc321062885"/>
+      <w:bookmarkStart w:id="28" w:name="_Toc321167960"/>
       <w:r>
         <w:t>Quan hệ giữa GIS và các ngành khoa học khác</w:t>
       </w:r>
-      <w:bookmarkEnd w:id="27"/>
+      <w:bookmarkEnd w:id="28"/>
     </w:p>
     <w:p>
       <w:r>
@@ -12342,11 +13032,11 @@
       <w:pPr>
         <w:pStyle w:val="Heading3"/>
       </w:pPr>
-      <w:bookmarkStart w:id="28" w:name="_Toc321062886"/>
+      <w:bookmarkStart w:id="29" w:name="_Toc321167961"/>
       <w:r>
         <w:t>Ứng dụng của GIS</w:t>
       </w:r>
-      <w:bookmarkEnd w:id="28"/>
+      <w:bookmarkEnd w:id="29"/>
     </w:p>
     <w:p>
       <w:r>
@@ -12692,11 +13382,11 @@
       <w:pPr>
         <w:pStyle w:val="Heading3"/>
       </w:pPr>
-      <w:bookmarkStart w:id="29" w:name="_Toc321062887"/>
+      <w:bookmarkStart w:id="30" w:name="_Toc321167962"/>
       <w:r>
         <w:t>Cấu trúc dữ liệu</w:t>
       </w:r>
-      <w:bookmarkEnd w:id="29"/>
+      <w:bookmarkEnd w:id="30"/>
     </w:p>
     <w:p>
       <w:r>
@@ -12832,8 +13522,8 @@
       <w:pPr>
         <w:pStyle w:val="Caption"/>
       </w:pPr>
-      <w:bookmarkStart w:id="30" w:name="_Ref320979556"/>
-      <w:bookmarkStart w:id="31" w:name="_Toc321062709"/>
+      <w:bookmarkStart w:id="31" w:name="_Ref320979556"/>
+      <w:bookmarkStart w:id="32" w:name="_Toc321062709"/>
       <w:r>
         <w:t xml:space="preserve">Hình </w:t>
       </w:r>
@@ -12856,11 +13546,11 @@
           <w:t>8</w:t>
         </w:r>
       </w:fldSimple>
-      <w:bookmarkEnd w:id="30"/>
+      <w:bookmarkEnd w:id="31"/>
       <w:r>
         <w:t>: Đối tượng không gian dạng điểm, đường, vùng</w:t>
       </w:r>
-      <w:bookmarkEnd w:id="31"/>
+      <w:bookmarkEnd w:id="32"/>
     </w:p>
     <w:p>
       <w:r>
@@ -12988,7 +13678,7 @@
       <w:pPr>
         <w:pStyle w:val="Caption"/>
       </w:pPr>
-      <w:bookmarkStart w:id="32" w:name="_Toc321062710"/>
+      <w:bookmarkStart w:id="33" w:name="_Toc321062710"/>
       <w:r>
         <w:t xml:space="preserve">Hình </w:t>
       </w:r>
@@ -13014,7 +13704,7 @@
       <w:r>
         <w:t>: Hệ tọa độ phẳng x, y</w:t>
       </w:r>
-      <w:bookmarkEnd w:id="32"/>
+      <w:bookmarkEnd w:id="33"/>
     </w:p>
     <w:p>
       <w:r>
@@ -13112,7 +13802,7 @@
       <w:pPr>
         <w:pStyle w:val="Caption"/>
       </w:pPr>
-      <w:bookmarkStart w:id="33" w:name="_Toc321062711"/>
+      <w:bookmarkStart w:id="34" w:name="_Toc321062711"/>
       <w:r>
         <w:t xml:space="preserve">Hình </w:t>
       </w:r>
@@ -13138,7 +13828,7 @@
       <w:r>
         <w:t>: Biểu diễn đối tượng với định danh</w:t>
       </w:r>
-      <w:bookmarkEnd w:id="33"/>
+      <w:bookmarkEnd w:id="34"/>
     </w:p>
     <w:p>
       <w:r>
@@ -13293,7 +13983,6 @@
         <w:t>Raster được hiểu là ô hình vuông có kích thước nhất định gọi là cell hoặc pixel (picture element), cấu trúc raster là cấu trúc hình ảnh. Mỗi ô vuông có chứa thông tin về một đối tượng hay một sự hợp phần của đối tượng. Vị trí của đối tượng được xác định bởi vị trí của các ô vuong theo trật tự hàng và cột. Cấu trúc dữ liệu Raster đơn giản nhất là cấu trúc dạng bảng, ở đó có chứa các thông tin về tọa độ và thuộc tính phi không gian. Thông tin về vị trí được thể hiện ở tọa độ theo hàng và cột, tính theo trật tự sắp xếp của dữ liệu. Trường hợp có nhiều tính chất thì có thể gọi là thông tin nhiều chiều. Bảng thuộc tính hai chiều của đối tượng được gọi là bảng một chiều hay còn gọi là bảng thuộc tính Raster mở rộng (expanded Raster table). Cấu trúc raster đầy đủ là cấu trúc có đầy đủ số lượng các pixel sắp xếp theo những vị trí xác định. Cấu trúc raster rất tiện lợi cho việc áp dụng các chức nằng xử lý không gian dựa trên nguyên tắc chồng xếp thông tin nhiều lớp.  Các đặc điểm không gian có thông tin về địa lý, nghĩa là chúng có thể được trình bày trên bất cứ một bản đồ nào của một hệ tọa độ đã biết. Cấu trúc raster yêu cầu mỗi một đặc điểm phải được trình bày thành dạng đơn vị hình ảnh. Trong trường hợp này một bản đồ được phân chia thành nhiều pixels, mỗi pixel có vị trí theo hàng và cột. Một điểm nhỏ nhất được trình bày bởi một pixel đơn lẻ và nó chiếm một diện tích bằng kích thước của một pixel.</w:t>
       </w:r>
     </w:p>
-    <w:bookmarkStart w:id="34" w:name="_MON_1112701073"/>
     <w:bookmarkStart w:id="35" w:name="_MON_1112702776"/>
     <w:bookmarkStart w:id="36" w:name="_MON_1115875698"/>
     <w:bookmarkStart w:id="37" w:name="_MON_1115875873"/>
@@ -13304,7 +13993,7 @@
     <w:bookmarkStart w:id="42" w:name="_MON_1119383566"/>
     <w:bookmarkStart w:id="43" w:name="_MON_1073481694"/>
     <w:bookmarkStart w:id="44" w:name="_MON_1073717353"/>
-    <w:bookmarkEnd w:id="34"/>
+    <w:bookmarkStart w:id="45" w:name="_MON_1073719496"/>
     <w:bookmarkEnd w:id="35"/>
     <w:bookmarkEnd w:id="36"/>
     <w:bookmarkEnd w:id="37"/>
@@ -13315,8 +14004,9 @@
     <w:bookmarkEnd w:id="42"/>
     <w:bookmarkEnd w:id="43"/>
     <w:bookmarkEnd w:id="44"/>
-    <w:bookmarkStart w:id="45" w:name="_MON_1073719496"/>
     <w:bookmarkEnd w:id="45"/>
+    <w:bookmarkStart w:id="46" w:name="_MON_1112701073"/>
+    <w:bookmarkEnd w:id="46"/>
     <w:p>
       <w:pPr>
         <w:jc w:val="center"/>
@@ -13349,7 +14039,7 @@
             <w10:borderbottom type="single" width="4"/>
             <w10:borderright type="single" width="4"/>
           </v:shape>
-          <o:OLEObject Type="Embed" ProgID="Word.Picture.8" ShapeID="_x0000_i1025" DrawAspect="Content" ObjectID="_1394810896" r:id="rId27"/>
+          <o:OLEObject Type="Embed" ProgID="Word.Picture.8" ShapeID="_x0000_i1025" DrawAspect="Content" ObjectID="_1394909787" r:id="rId27"/>
         </w:object>
       </w:r>
     </w:p>
@@ -13357,7 +14047,7 @@
       <w:pPr>
         <w:pStyle w:val="Caption"/>
       </w:pPr>
-      <w:bookmarkStart w:id="46" w:name="_Toc321062712"/>
+      <w:bookmarkStart w:id="47" w:name="_Toc321062712"/>
       <w:r>
         <w:lastRenderedPageBreak/>
         <w:t xml:space="preserve">Hình </w:t>
@@ -13384,7 +14074,7 @@
       <w:r>
         <w:t>: Một đường có thể tổ chức trong cấu trúc Vector (A) và Raster (B)</w:t>
       </w:r>
-      <w:bookmarkEnd w:id="46"/>
+      <w:bookmarkEnd w:id="47"/>
     </w:p>
     <w:p/>
     <w:p>
@@ -13449,7 +14139,7 @@
       <w:pPr>
         <w:pStyle w:val="Caption"/>
       </w:pPr>
-      <w:bookmarkStart w:id="47" w:name="_Toc321062713"/>
+      <w:bookmarkStart w:id="48" w:name="_Toc321062713"/>
       <w:r>
         <w:t xml:space="preserve">Hình </w:t>
       </w:r>
@@ -13475,7 +14165,7 @@
       <w:r>
         <w:t>: Đối tượng đường dạng raster</w:t>
       </w:r>
-      <w:bookmarkEnd w:id="47"/>
+      <w:bookmarkEnd w:id="48"/>
     </w:p>
     <w:p>
       <w:r>
@@ -13697,7 +14387,7 @@
       <w:pPr>
         <w:pStyle w:val="Caption"/>
       </w:pPr>
-      <w:bookmarkStart w:id="48" w:name="_Toc321062714"/>
+      <w:bookmarkStart w:id="49" w:name="_Toc321062714"/>
       <w:r>
         <w:t xml:space="preserve">Hình </w:t>
       </w:r>
@@ -13723,7 +14413,7 @@
       <w:r>
         <w:t>: Mô phỏng cách  thể hiện các khoanh vi theo cấu trúc Raster</w:t>
       </w:r>
-      <w:bookmarkEnd w:id="48"/>
+      <w:bookmarkEnd w:id="49"/>
     </w:p>
     <w:p>
       <w:pPr>
@@ -13870,12 +14560,12 @@
       <w:pPr>
         <w:pStyle w:val="Heading3"/>
       </w:pPr>
-      <w:bookmarkStart w:id="49" w:name="_Toc321062888"/>
+      <w:bookmarkStart w:id="50" w:name="_Toc321167963"/>
       <w:r>
         <w:lastRenderedPageBreak/>
         <w:t>Cấu trúc cơ sở dữ liệu</w:t>
       </w:r>
-      <w:bookmarkEnd w:id="49"/>
+      <w:bookmarkEnd w:id="50"/>
     </w:p>
     <w:p>
       <w:r>
@@ -14099,7 +14789,7 @@
       <w:pPr>
         <w:pStyle w:val="Caption"/>
       </w:pPr>
-      <w:bookmarkStart w:id="50" w:name="_Toc321062715"/>
+      <w:bookmarkStart w:id="51" w:name="_Toc321062715"/>
       <w:r>
         <w:t xml:space="preserve">Hình </w:t>
       </w:r>
@@ -14125,7 +14815,7 @@
       <w:r>
         <w:t>: Tiếp giáp không gian giữa các đối tượng</w:t>
       </w:r>
-      <w:bookmarkEnd w:id="50"/>
+      <w:bookmarkEnd w:id="51"/>
     </w:p>
     <w:p>
       <w:r>
@@ -14195,7 +14885,7 @@
       <w:pPr>
         <w:pStyle w:val="Caption"/>
       </w:pPr>
-      <w:bookmarkStart w:id="51" w:name="_Toc321062716"/>
+      <w:bookmarkStart w:id="52" w:name="_Toc321062716"/>
       <w:r>
         <w:t xml:space="preserve">Hình </w:t>
       </w:r>
@@ -14221,7 +14911,7 @@
       <w:r>
         <w:t>: Tiếp nối không gian giữa các đối tượng</w:t>
       </w:r>
-      <w:bookmarkEnd w:id="51"/>
+      <w:bookmarkEnd w:id="52"/>
     </w:p>
     <w:p>
       <w:r>
@@ -14290,7 +14980,7 @@
       <w:pPr>
         <w:pStyle w:val="Caption"/>
       </w:pPr>
-      <w:bookmarkStart w:id="52" w:name="_Toc321062717"/>
+      <w:bookmarkStart w:id="53" w:name="_Toc321062717"/>
       <w:r>
         <w:t xml:space="preserve">Hình </w:t>
       </w:r>
@@ -14316,7 +15006,7 @@
       <w:r>
         <w:t>: Lồng ghép không gian giữa các đối tượng</w:t>
       </w:r>
-      <w:bookmarkEnd w:id="52"/>
+      <w:bookmarkEnd w:id="53"/>
     </w:p>
     <w:p>
       <w:r>
@@ -14385,7 +15075,7 @@
       <w:pPr>
         <w:pStyle w:val="Caption"/>
       </w:pPr>
-      <w:bookmarkStart w:id="53" w:name="_Toc321062718"/>
+      <w:bookmarkStart w:id="54" w:name="_Toc321062718"/>
       <w:r>
         <w:lastRenderedPageBreak/>
         <w:t xml:space="preserve">Hình </w:t>
@@ -14412,7 +15102,7 @@
       <w:r>
         <w:t>: Tương quan không gian giữa các đối tượng</w:t>
       </w:r>
-      <w:bookmarkEnd w:id="53"/>
+      <w:bookmarkEnd w:id="54"/>
     </w:p>
     <w:p>
       <w:r>
@@ -14527,7 +15217,7 @@
       <w:pPr>
         <w:pStyle w:val="Caption"/>
       </w:pPr>
-      <w:bookmarkStart w:id="54" w:name="_Toc321062719"/>
+      <w:bookmarkStart w:id="55" w:name="_Toc321062719"/>
       <w:r>
         <w:t xml:space="preserve">Hình </w:t>
       </w:r>
@@ -14553,7 +15243,7 @@
       <w:r>
         <w:t>: Danh sách cung - nút</w:t>
       </w:r>
-      <w:bookmarkEnd w:id="54"/>
+      <w:bookmarkEnd w:id="55"/>
     </w:p>
     <w:p/>
     <w:p>
@@ -14619,7 +15309,7 @@
       <w:pPr>
         <w:pStyle w:val="Caption"/>
       </w:pPr>
-      <w:bookmarkStart w:id="55" w:name="_Toc321062720"/>
+      <w:bookmarkStart w:id="56" w:name="_Toc321062720"/>
       <w:r>
         <w:t xml:space="preserve">Hình </w:t>
       </w:r>
@@ -14645,7 +15335,7 @@
       <w:r>
         <w:t>: Dạng Cung - Nút giữa các đối tượng</w:t>
       </w:r>
-      <w:bookmarkEnd w:id="55"/>
+      <w:bookmarkEnd w:id="56"/>
     </w:p>
     <w:p>
       <w:r>
@@ -14719,7 +15409,7 @@
       <w:pPr>
         <w:pStyle w:val="Caption"/>
       </w:pPr>
-      <w:bookmarkStart w:id="56" w:name="_Toc321062721"/>
+      <w:bookmarkStart w:id="57" w:name="_Toc321062721"/>
       <w:r>
         <w:t xml:space="preserve">Hình </w:t>
       </w:r>
@@ -14745,7 +15435,7 @@
       <w:r>
         <w:t>: Danh sách vùng cung</w:t>
       </w:r>
-      <w:bookmarkEnd w:id="56"/>
+      <w:bookmarkEnd w:id="57"/>
     </w:p>
     <w:p>
       <w:r>
@@ -14830,7 +15520,7 @@
       <w:pPr>
         <w:pStyle w:val="Caption"/>
       </w:pPr>
-      <w:bookmarkStart w:id="57" w:name="_Toc321062722"/>
+      <w:bookmarkStart w:id="58" w:name="_Toc321062722"/>
       <w:r>
         <w:t xml:space="preserve">Hình </w:t>
       </w:r>
@@ -14856,7 +15546,7 @@
       <w:r>
         <w:t>: Danh sách trái phải</w:t>
       </w:r>
-      <w:bookmarkEnd w:id="57"/>
+      <w:bookmarkEnd w:id="58"/>
     </w:p>
     <w:p>
       <w:r>
@@ -15051,7 +15741,7 @@
       <w:pPr>
         <w:pStyle w:val="Caption"/>
       </w:pPr>
-      <w:bookmarkStart w:id="58" w:name="_Toc321062723"/>
+      <w:bookmarkStart w:id="59" w:name="_Toc321062723"/>
       <w:r>
         <w:lastRenderedPageBreak/>
         <w:t xml:space="preserve">Hình </w:t>
@@ -15078,7 +15768,7 @@
       <w:r>
         <w:t>: Mã hóa theo khối</w:t>
       </w:r>
-      <w:bookmarkEnd w:id="58"/>
+      <w:bookmarkEnd w:id="59"/>
     </w:p>
     <w:p>
       <w:r>
@@ -15307,7 +15997,7 @@
       <w:pPr>
         <w:pStyle w:val="Caption"/>
       </w:pPr>
-      <w:bookmarkStart w:id="59" w:name="_Toc321062724"/>
+      <w:bookmarkStart w:id="60" w:name="_Toc321062724"/>
       <w:r>
         <w:t xml:space="preserve">Hình </w:t>
       </w:r>
@@ -15333,7 +16023,7 @@
       <w:r>
         <w:t>: Mã hóa kiểu chia bốn</w:t>
       </w:r>
-      <w:bookmarkEnd w:id="59"/>
+      <w:bookmarkEnd w:id="60"/>
     </w:p>
     <w:p>
       <w:pPr>
@@ -15530,7 +16220,7 @@
       <w:pPr>
         <w:pStyle w:val="Caption"/>
       </w:pPr>
-      <w:bookmarkStart w:id="60" w:name="_Toc321062725"/>
+      <w:bookmarkStart w:id="61" w:name="_Toc321062725"/>
       <w:r>
         <w:t xml:space="preserve">Hình </w:t>
       </w:r>
@@ -15556,7 +16246,7 @@
       <w:r>
         <w:t>: Hệ quản trị CSDL phân cấp</w:t>
       </w:r>
-      <w:bookmarkEnd w:id="60"/>
+      <w:bookmarkEnd w:id="61"/>
     </w:p>
     <w:p>
       <w:pPr>
@@ -15672,7 +16362,7 @@
       <w:pPr>
         <w:pStyle w:val="Caption"/>
       </w:pPr>
-      <w:bookmarkStart w:id="61" w:name="_Toc321062726"/>
+      <w:bookmarkStart w:id="62" w:name="_Toc321062726"/>
       <w:r>
         <w:t xml:space="preserve">Hình </w:t>
       </w:r>
@@ -15698,7 +16388,7 @@
       <w:r>
         <w:t>: Hệ quản trị CSDL mạng</w:t>
       </w:r>
-      <w:bookmarkEnd w:id="61"/>
+      <w:bookmarkEnd w:id="62"/>
     </w:p>
     <w:p>
       <w:pPr>
@@ -15777,7 +16467,7 @@
       <w:pPr>
         <w:pStyle w:val="Caption"/>
       </w:pPr>
-      <w:bookmarkStart w:id="62" w:name="_Toc321062727"/>
+      <w:bookmarkStart w:id="63" w:name="_Toc321062727"/>
       <w:r>
         <w:t xml:space="preserve">Hình </w:t>
       </w:r>
@@ -15803,7 +16493,7 @@
       <w:r>
         <w:t>: Hệ quản trị CSDL quan hệ</w:t>
       </w:r>
-      <w:bookmarkEnd w:id="62"/>
+      <w:bookmarkEnd w:id="63"/>
     </w:p>
     <w:p>
       <w:pPr>
@@ -15950,7 +16640,7 @@
       <w:pPr>
         <w:pStyle w:val="Caption"/>
       </w:pPr>
-      <w:bookmarkStart w:id="63" w:name="_Toc321062728"/>
+      <w:bookmarkStart w:id="64" w:name="_Toc321062728"/>
       <w:r>
         <w:t xml:space="preserve">Hình </w:t>
       </w:r>
@@ -15976,7 +16666,7 @@
       <w:r>
         <w:t>: Hệ quản trị CSDL dạng bảng</w:t>
       </w:r>
-      <w:bookmarkEnd w:id="63"/>
+      <w:bookmarkEnd w:id="64"/>
     </w:p>
     <w:p>
       <w:pPr>
@@ -16016,7 +16706,7 @@
       <w:pPr>
         <w:pStyle w:val="Heading2"/>
       </w:pPr>
-      <w:bookmarkStart w:id="64" w:name="_Toc321062889"/>
+      <w:bookmarkStart w:id="65" w:name="_Toc321167964"/>
       <w:r>
         <w:t>Chuẩn</w:t>
       </w:r>
@@ -16029,17 +16719,17 @@
       <w:r>
         <w:t>GIS</w:t>
       </w:r>
-      <w:bookmarkEnd w:id="64"/>
+      <w:bookmarkEnd w:id="65"/>
     </w:p>
     <w:p>
       <w:pPr>
         <w:pStyle w:val="Heading3"/>
       </w:pPr>
-      <w:bookmarkStart w:id="65" w:name="_Toc321062890"/>
+      <w:bookmarkStart w:id="66" w:name="_Toc321167965"/>
       <w:r>
         <w:t>Tổng quan về OGC</w:t>
       </w:r>
-      <w:bookmarkEnd w:id="65"/>
+      <w:bookmarkEnd w:id="66"/>
     </w:p>
     <w:p>
       <w:r>
@@ -16083,12 +16773,12 @@
       <w:pPr>
         <w:pStyle w:val="Heading3"/>
       </w:pPr>
-      <w:bookmarkStart w:id="66" w:name="_Toc321062891"/>
+      <w:bookmarkStart w:id="67" w:name="_Toc321167966"/>
       <w:r>
         <w:lastRenderedPageBreak/>
         <w:t>Các dịch vụ hỗ trợ bởi OpenGIS</w:t>
       </w:r>
-      <w:bookmarkEnd w:id="66"/>
+      <w:bookmarkEnd w:id="67"/>
     </w:p>
     <w:p>
       <w:r>
@@ -16413,7 +17103,7 @@
       <w:pPr>
         <w:pStyle w:val="Heading2"/>
       </w:pPr>
-      <w:bookmarkStart w:id="67" w:name="_Toc321062892"/>
+      <w:bookmarkStart w:id="68" w:name="_Toc321167967"/>
       <w:r>
         <w:lastRenderedPageBreak/>
         <w:t>Giới thiệu</w:t>
@@ -16427,7 +17117,7 @@
       <w:r>
         <w:t>GIS</w:t>
       </w:r>
-      <w:bookmarkEnd w:id="67"/>
+      <w:bookmarkEnd w:id="68"/>
     </w:p>
     <w:p>
       <w:r>
@@ -16438,11 +17128,11 @@
       <w:pPr>
         <w:pStyle w:val="Heading3"/>
       </w:pPr>
-      <w:bookmarkStart w:id="68" w:name="_Toc321062893"/>
+      <w:bookmarkStart w:id="69" w:name="_Toc321167968"/>
       <w:r>
         <w:t>Xây dựng WebGIS Server</w:t>
       </w:r>
-      <w:bookmarkEnd w:id="68"/>
+      <w:bookmarkEnd w:id="69"/>
     </w:p>
     <w:p>
       <w:r>
@@ -18156,7 +18846,7 @@
       <w:pPr>
         <w:pStyle w:val="Caption"/>
       </w:pPr>
-      <w:bookmarkStart w:id="69" w:name="_Toc321062729"/>
+      <w:bookmarkStart w:id="70" w:name="_Toc321062729"/>
       <w:r>
         <w:lastRenderedPageBreak/>
         <w:t xml:space="preserve">Hình </w:t>
@@ -18183,7 +18873,7 @@
       <w:r>
         <w:t>: Mô hình WebGIS Server</w:t>
       </w:r>
-      <w:bookmarkEnd w:id="69"/>
+      <w:bookmarkEnd w:id="70"/>
     </w:p>
     <w:p>
       <w:r>
@@ -18219,11 +18909,11 @@
       <w:pPr>
         <w:pStyle w:val="Heading3"/>
       </w:pPr>
-      <w:bookmarkStart w:id="70" w:name="_Toc321062894"/>
+      <w:bookmarkStart w:id="71" w:name="_Toc321167969"/>
       <w:r>
         <w:t>Xây dựng WebGIS Client</w:t>
       </w:r>
-      <w:bookmarkEnd w:id="70"/>
+      <w:bookmarkEnd w:id="71"/>
     </w:p>
     <w:p>
       <w:r>
@@ -19315,7 +20005,7 @@
       <w:pPr>
         <w:pStyle w:val="Caption"/>
       </w:pPr>
-      <w:bookmarkStart w:id="71" w:name="_Toc321062730"/>
+      <w:bookmarkStart w:id="72" w:name="_Toc321062730"/>
       <w:r>
         <w:t xml:space="preserve">Hình </w:t>
       </w:r>
@@ -19341,7 +20031,7 @@
       <w:r>
         <w:t>: Mô hình WebGIS Client</w:t>
       </w:r>
-      <w:bookmarkEnd w:id="71"/>
+      <w:bookmarkEnd w:id="72"/>
     </w:p>
     <w:p>
       <w:r>
@@ -20078,7 +20768,7 @@
       <w:pPr>
         <w:pStyle w:val="Caption"/>
       </w:pPr>
-      <w:bookmarkStart w:id="72" w:name="_Toc321062731"/>
+      <w:bookmarkStart w:id="73" w:name="_Toc321062731"/>
       <w:r>
         <w:t xml:space="preserve">Hình </w:t>
       </w:r>
@@ -20107,7 +20797,7 @@
       <w:r>
         <w:t>Mô hình tương tác giữa WebGIS Server và WebGIS Client</w:t>
       </w:r>
-      <w:bookmarkEnd w:id="72"/>
+      <w:bookmarkEnd w:id="73"/>
     </w:p>
     <w:p>
       <w:r>
@@ -20884,7 +21574,7 @@
       <w:pPr>
         <w:pStyle w:val="Caption"/>
       </w:pPr>
-      <w:bookmarkStart w:id="73" w:name="_Toc321062732"/>
+      <w:bookmarkStart w:id="74" w:name="_Toc321062732"/>
       <w:r>
         <w:t xml:space="preserve">Hình </w:t>
       </w:r>
@@ -20913,7 +21603,7 @@
       <w:r>
         <w:t>Phân tích dữ liệu phía Web Client</w:t>
       </w:r>
-      <w:bookmarkEnd w:id="73"/>
+      <w:bookmarkEnd w:id="74"/>
     </w:p>
     <w:p>
       <w:pPr>
@@ -22122,7 +22812,7 @@
       <w:pPr>
         <w:pStyle w:val="Caption"/>
       </w:pPr>
-      <w:bookmarkStart w:id="74" w:name="_Toc321062733"/>
+      <w:bookmarkStart w:id="75" w:name="_Toc321062733"/>
       <w:r>
         <w:t xml:space="preserve">Hình </w:t>
       </w:r>
@@ -22151,7 +22841,7 @@
       <w:r>
         <w:t>Cơ chế hiển thị và chồng lớp dữ liệu</w:t>
       </w:r>
-      <w:bookmarkEnd w:id="74"/>
+      <w:bookmarkEnd w:id="75"/>
     </w:p>
     <w:p>
       <w:r>
@@ -22172,11 +22862,11 @@
       <w:pPr>
         <w:pStyle w:val="Heading3"/>
       </w:pPr>
-      <w:bookmarkStart w:id="75" w:name="_Toc321062895"/>
+      <w:bookmarkStart w:id="76" w:name="_Toc321167970"/>
       <w:r>
         <w:t>Định hướng lựa chọn công nghệ</w:t>
       </w:r>
-      <w:bookmarkEnd w:id="75"/>
+      <w:bookmarkEnd w:id="76"/>
     </w:p>
     <w:p>
       <w:r>
@@ -22401,7 +23091,7 @@
       <w:pPr>
         <w:pStyle w:val="Caption"/>
       </w:pPr>
-      <w:bookmarkStart w:id="76" w:name="_Toc321062734"/>
+      <w:bookmarkStart w:id="77" w:name="_Toc321062734"/>
       <w:r>
         <w:t xml:space="preserve">Hình </w:t>
       </w:r>
@@ -22427,7 +23117,7 @@
       <w:r>
         <w:t>: Các sản phẩm của ESRI và mô hình triển khai của ESRI</w:t>
       </w:r>
-      <w:bookmarkEnd w:id="76"/>
+      <w:bookmarkEnd w:id="77"/>
     </w:p>
     <w:p>
       <w:r>
@@ -23352,7 +24042,7 @@
       <w:pPr>
         <w:pStyle w:val="Caption"/>
       </w:pPr>
-      <w:bookmarkStart w:id="77" w:name="_Toc321062735"/>
+      <w:bookmarkStart w:id="78" w:name="_Toc321062735"/>
       <w:r>
         <w:t xml:space="preserve">Hình </w:t>
       </w:r>
@@ -23378,7 +24068,7 @@
       <w:r>
         <w:t>: Kiến trúc của các phần mềm nguồn mở</w:t>
       </w:r>
-      <w:bookmarkEnd w:id="77"/>
+      <w:bookmarkEnd w:id="78"/>
     </w:p>
     <w:p>
       <w:r>
@@ -23418,7 +24108,7 @@
       <w:pPr>
         <w:pStyle w:val="Heading2"/>
       </w:pPr>
-      <w:bookmarkStart w:id="78" w:name="_Toc321062896"/>
+      <w:bookmarkStart w:id="79" w:name="_Toc321167971"/>
       <w:r>
         <w:t>Hệ quản trị cơ sở dữ liệu</w:t>
       </w:r>
@@ -23437,7 +24127,7 @@
       <w:r>
         <w:t>GIS</w:t>
       </w:r>
-      <w:bookmarkEnd w:id="78"/>
+      <w:bookmarkEnd w:id="79"/>
     </w:p>
     <w:p>
       <w:r>
@@ -23666,7 +24356,7 @@
       <w:pPr>
         <w:pStyle w:val="Heading2"/>
       </w:pPr>
-      <w:bookmarkStart w:id="79" w:name="_Toc321062897"/>
+      <w:bookmarkStart w:id="80" w:name="_Toc321167972"/>
       <w:r>
         <w:t>Giới thiệu máy chủ</w:t>
       </w:r>
@@ -23682,7 +24372,7 @@
       <w:r>
         <w:t>erver</w:t>
       </w:r>
-      <w:bookmarkEnd w:id="79"/>
+      <w:bookmarkEnd w:id="80"/>
     </w:p>
     <w:p>
       <w:r>
@@ -23752,7 +24442,7 @@
       <w:pPr>
         <w:pStyle w:val="Caption"/>
       </w:pPr>
-      <w:bookmarkStart w:id="80" w:name="_Toc321062736"/>
+      <w:bookmarkStart w:id="81" w:name="_Toc321062736"/>
       <w:r>
         <w:t xml:space="preserve">Hình </w:t>
       </w:r>
@@ -23778,7 +24468,7 @@
       <w:r>
         <w:t>: Kiến trúc của GeoServer</w:t>
       </w:r>
-      <w:bookmarkEnd w:id="80"/>
+      <w:bookmarkEnd w:id="81"/>
     </w:p>
     <w:p>
       <w:r>
@@ -23814,7 +24504,7 @@
       <w:pPr>
         <w:pStyle w:val="Heading2"/>
       </w:pPr>
-      <w:bookmarkStart w:id="81" w:name="_Toc321062898"/>
+      <w:bookmarkStart w:id="82" w:name="_Toc321167973"/>
       <w:r>
         <w:lastRenderedPageBreak/>
         <w:t>Giới thiệu</w:t>
@@ -23831,7 +24521,7 @@
       <w:r>
         <w:t>ayers</w:t>
       </w:r>
-      <w:bookmarkEnd w:id="81"/>
+      <w:bookmarkEnd w:id="82"/>
     </w:p>
     <w:p>
       <w:r>
@@ -23969,7 +24659,7 @@
       <w:pPr>
         <w:pStyle w:val="Caption"/>
       </w:pPr>
-      <w:bookmarkStart w:id="82" w:name="_Toc321062737"/>
+      <w:bookmarkStart w:id="83" w:name="_Toc321062737"/>
       <w:r>
         <w:t xml:space="preserve">Hình </w:t>
       </w:r>
@@ -23995,7 +24685,7 @@
       <w:r>
         <w:t>: OpenLayers có thể giao tiếp thông qua nhiều giao thức</w:t>
       </w:r>
-      <w:bookmarkEnd w:id="82"/>
+      <w:bookmarkEnd w:id="83"/>
     </w:p>
     <w:p>
       <w:pPr>
@@ -24014,32 +24704,32 @@
       <w:pPr>
         <w:pStyle w:val="Heading1"/>
       </w:pPr>
-      <w:bookmarkStart w:id="83" w:name="_Toc321062899"/>
+      <w:bookmarkStart w:id="84" w:name="_Toc321167974"/>
       <w:r>
         <w:lastRenderedPageBreak/>
         <w:t>Nội dung và Kết quả thực hiện</w:t>
       </w:r>
-      <w:bookmarkEnd w:id="83"/>
+      <w:bookmarkEnd w:id="84"/>
     </w:p>
     <w:p>
       <w:pPr>
         <w:pStyle w:val="Heading2"/>
       </w:pPr>
-      <w:bookmarkStart w:id="84" w:name="_Toc321062900"/>
+      <w:bookmarkStart w:id="85" w:name="_Toc321167975"/>
       <w:r>
         <w:t>Đặc tả yêu cầu hệ thống</w:t>
       </w:r>
-      <w:bookmarkEnd w:id="84"/>
+      <w:bookmarkEnd w:id="85"/>
     </w:p>
     <w:p>
       <w:pPr>
         <w:pStyle w:val="Heading3"/>
       </w:pPr>
-      <w:bookmarkStart w:id="85" w:name="_Toc321062901"/>
+      <w:bookmarkStart w:id="86" w:name="_Toc321167976"/>
       <w:r>
         <w:t>Yêu cầu xây dựng hệ thống</w:t>
       </w:r>
-      <w:bookmarkEnd w:id="85"/>
+      <w:bookmarkEnd w:id="86"/>
     </w:p>
     <w:p>
       <w:r>
@@ -24144,11 +24834,11 @@
       <w:pPr>
         <w:pStyle w:val="Heading3"/>
       </w:pPr>
-      <w:bookmarkStart w:id="86" w:name="_Toc321062902"/>
+      <w:bookmarkStart w:id="87" w:name="_Toc321167977"/>
       <w:r>
         <w:t>Yêu cầu chức năng</w:t>
       </w:r>
-      <w:bookmarkEnd w:id="86"/>
+      <w:bookmarkEnd w:id="87"/>
     </w:p>
     <w:p>
       <w:r>
@@ -24672,7 +25362,7 @@
       <w:pPr>
         <w:pStyle w:val="Caption"/>
       </w:pPr>
-      <w:bookmarkStart w:id="87" w:name="_Toc321062695"/>
+      <w:bookmarkStart w:id="88" w:name="_Toc321062695"/>
       <w:r>
         <w:t xml:space="preserve">Bảng </w:t>
       </w:r>
@@ -24698,17 +25388,17 @@
       <w:r>
         <w:t>: Yêu cầu chức năng</w:t>
       </w:r>
-      <w:bookmarkEnd w:id="87"/>
+      <w:bookmarkEnd w:id="88"/>
     </w:p>
     <w:p>
       <w:pPr>
         <w:pStyle w:val="Heading3"/>
       </w:pPr>
-      <w:bookmarkStart w:id="88" w:name="_Toc321062903"/>
+      <w:bookmarkStart w:id="89" w:name="_Toc321167978"/>
       <w:r>
         <w:t>Yêu cầu dữ liệu</w:t>
       </w:r>
-      <w:bookmarkEnd w:id="88"/>
+      <w:bookmarkEnd w:id="89"/>
     </w:p>
     <w:p>
       <w:pPr>
@@ -25738,11 +26428,11 @@
       <w:pPr>
         <w:pStyle w:val="Heading3"/>
       </w:pPr>
-      <w:bookmarkStart w:id="89" w:name="_Toc321062904"/>
+      <w:bookmarkStart w:id="90" w:name="_Toc321167979"/>
       <w:r>
         <w:t>Yêu cầu về các lớp dữ liệu</w:t>
       </w:r>
-      <w:bookmarkEnd w:id="89"/>
+      <w:bookmarkEnd w:id="90"/>
     </w:p>
     <w:tbl>
       <w:tblPr>
@@ -26738,7 +27428,7 @@
       <w:pPr>
         <w:pStyle w:val="Caption"/>
       </w:pPr>
-      <w:bookmarkStart w:id="90" w:name="_Toc321062696"/>
+      <w:bookmarkStart w:id="91" w:name="_Toc321062696"/>
       <w:r>
         <w:t xml:space="preserve">Bảng </w:t>
       </w:r>
@@ -26764,28 +27454,28 @@
       <w:r>
         <w:t>: Yêu cầu các lớp dữ liệu</w:t>
       </w:r>
-      <w:bookmarkEnd w:id="90"/>
+      <w:bookmarkEnd w:id="91"/>
     </w:p>
     <w:p>
       <w:pPr>
         <w:pStyle w:val="Heading2"/>
       </w:pPr>
-      <w:bookmarkStart w:id="91" w:name="_Toc321062905"/>
+      <w:bookmarkStart w:id="92" w:name="_Toc321167980"/>
       <w:r>
         <w:lastRenderedPageBreak/>
         <w:t>Phân tích hệ thống</w:t>
       </w:r>
-      <w:bookmarkEnd w:id="91"/>
+      <w:bookmarkEnd w:id="92"/>
     </w:p>
     <w:p>
       <w:pPr>
         <w:pStyle w:val="Heading3"/>
       </w:pPr>
-      <w:bookmarkStart w:id="92" w:name="_Toc321062906"/>
+      <w:bookmarkStart w:id="93" w:name="_Toc321167981"/>
       <w:r>
         <w:t>Mô hình Use Case</w:t>
       </w:r>
-      <w:bookmarkEnd w:id="92"/>
+      <w:bookmarkEnd w:id="93"/>
     </w:p>
     <w:p>
       <w:pPr>
@@ -26849,7 +27539,7 @@
       <w:pPr>
         <w:pStyle w:val="Caption"/>
       </w:pPr>
-      <w:bookmarkStart w:id="93" w:name="_Toc321062738"/>
+      <w:bookmarkStart w:id="94" w:name="_Toc321062738"/>
       <w:r>
         <w:t xml:space="preserve">Hình </w:t>
       </w:r>
@@ -26875,7 +27565,7 @@
       <w:r>
         <w:t>: Quản trị hệ thống</w:t>
       </w:r>
-      <w:bookmarkEnd w:id="93"/>
+      <w:bookmarkEnd w:id="94"/>
     </w:p>
     <w:p>
       <w:pPr>
@@ -26940,7 +27630,7 @@
       <w:pPr>
         <w:pStyle w:val="Caption"/>
       </w:pPr>
-      <w:bookmarkStart w:id="94" w:name="_Toc321062739"/>
+      <w:bookmarkStart w:id="95" w:name="_Toc321062739"/>
       <w:r>
         <w:t xml:space="preserve">Hình </w:t>
       </w:r>
@@ -26966,7 +27656,7 @@
       <w:r>
         <w:t>: Quản lý và khai thác</w:t>
       </w:r>
-      <w:bookmarkEnd w:id="94"/>
+      <w:bookmarkEnd w:id="95"/>
     </w:p>
     <w:p>
       <w:pPr>
@@ -27031,7 +27721,7 @@
       <w:pPr>
         <w:pStyle w:val="Caption"/>
       </w:pPr>
-      <w:bookmarkStart w:id="95" w:name="_Toc321062740"/>
+      <w:bookmarkStart w:id="96" w:name="_Toc321062740"/>
       <w:r>
         <w:t xml:space="preserve">Hình </w:t>
       </w:r>
@@ -27057,18 +27747,18 @@
       <w:r>
         <w:t>: Lập báo cáo thống kê</w:t>
       </w:r>
-      <w:bookmarkEnd w:id="95"/>
+      <w:bookmarkEnd w:id="96"/>
     </w:p>
     <w:p>
       <w:pPr>
         <w:pStyle w:val="Heading3"/>
       </w:pPr>
-      <w:bookmarkStart w:id="96" w:name="_Toc321062907"/>
+      <w:bookmarkStart w:id="97" w:name="_Toc321167982"/>
       <w:r>
         <w:lastRenderedPageBreak/>
         <w:t>Sơ đồ lớp</w:t>
       </w:r>
-      <w:bookmarkEnd w:id="96"/>
+      <w:bookmarkEnd w:id="97"/>
     </w:p>
     <w:p>
       <w:pPr>
@@ -27132,7 +27822,7 @@
       <w:pPr>
         <w:pStyle w:val="Caption"/>
       </w:pPr>
-      <w:bookmarkStart w:id="97" w:name="_Toc321062741"/>
+      <w:bookmarkStart w:id="98" w:name="_Toc321062741"/>
       <w:r>
         <w:t xml:space="preserve">Hình </w:t>
       </w:r>
@@ -27158,28 +27848,28 @@
       <w:r>
         <w:t>: Sơ đồ lớp</w:t>
       </w:r>
-      <w:bookmarkEnd w:id="97"/>
+      <w:bookmarkEnd w:id="98"/>
     </w:p>
     <w:p>
       <w:pPr>
         <w:pStyle w:val="Heading2"/>
       </w:pPr>
-      <w:bookmarkStart w:id="98" w:name="_Toc321062908"/>
+      <w:bookmarkStart w:id="99" w:name="_Toc321167983"/>
       <w:r>
         <w:lastRenderedPageBreak/>
         <w:t>Phân tích thiết kế chương trình</w:t>
       </w:r>
-      <w:bookmarkEnd w:id="98"/>
+      <w:bookmarkEnd w:id="99"/>
     </w:p>
     <w:p>
       <w:pPr>
         <w:pStyle w:val="Heading3"/>
       </w:pPr>
-      <w:bookmarkStart w:id="99" w:name="_Toc321062909"/>
+      <w:bookmarkStart w:id="100" w:name="_Toc321167984"/>
       <w:r>
         <w:t>Sơ đồ chức năng</w:t>
       </w:r>
-      <w:bookmarkEnd w:id="99"/>
+      <w:bookmarkEnd w:id="100"/>
     </w:p>
     <w:p>
       <w:pPr>
@@ -27240,7 +27930,7 @@
       <w:pPr>
         <w:pStyle w:val="Caption"/>
       </w:pPr>
-      <w:bookmarkStart w:id="100" w:name="_Toc321062742"/>
+      <w:bookmarkStart w:id="101" w:name="_Toc321062742"/>
       <w:r>
         <w:t xml:space="preserve">Hình </w:t>
       </w:r>
@@ -27260,26 +27950,28 @@
       <w:r>
         <w:t>: Sơ đồ chức năng</w:t>
       </w:r>
-      <w:bookmarkEnd w:id="100"/>
+      <w:bookmarkEnd w:id="101"/>
     </w:p>
     <w:p>
       <w:pPr>
         <w:pStyle w:val="Heading3"/>
       </w:pPr>
+      <w:bookmarkStart w:id="102" w:name="_Toc321167985"/>
       <w:r>
         <w:t>Lưu đồ giải thuật</w:t>
       </w:r>
+      <w:bookmarkEnd w:id="102"/>
     </w:p>
     <w:p/>
     <w:p>
       <w:pPr>
         <w:pStyle w:val="Heading2"/>
       </w:pPr>
-      <w:bookmarkStart w:id="101" w:name="_Toc321062910"/>
+      <w:bookmarkStart w:id="103" w:name="_Toc321167986"/>
       <w:r>
         <w:t>Giới thiệu chương trình</w:t>
       </w:r>
-      <w:bookmarkEnd w:id="101"/>
+      <w:bookmarkEnd w:id="103"/>
     </w:p>
     <w:p/>
     <w:p>
@@ -27298,28 +27990,32 @@
       <w:pPr>
         <w:pStyle w:val="Heading1"/>
       </w:pPr>
-      <w:bookmarkStart w:id="102" w:name="_Toc321062911"/>
+      <w:bookmarkStart w:id="104" w:name="_Toc321167987"/>
       <w:r>
         <w:lastRenderedPageBreak/>
         <w:t>Kết luận và Hướng phát triển</w:t>
       </w:r>
-      <w:bookmarkEnd w:id="102"/>
+      <w:bookmarkEnd w:id="104"/>
     </w:p>
     <w:p>
       <w:pPr>
         <w:pStyle w:val="Heading2"/>
       </w:pPr>
+      <w:bookmarkStart w:id="105" w:name="_Toc321167988"/>
       <w:r>
         <w:t>Kết quả đạt được</w:t>
       </w:r>
+      <w:bookmarkEnd w:id="105"/>
     </w:p>
     <w:p>
       <w:pPr>
         <w:pStyle w:val="Heading3"/>
       </w:pPr>
+      <w:bookmarkStart w:id="106" w:name="_Toc321167989"/>
       <w:r>
         <w:t>Kết quả ứng dụng</w:t>
       </w:r>
+      <w:bookmarkEnd w:id="106"/>
     </w:p>
     <w:p>
       <w:r>
@@ -27526,8 +28222,6 @@
       <w:r>
         <w:t>Đăng nhập, đăng xuất hệ thống</w:t>
       </w:r>
-      <w:bookmarkStart w:id="103" w:name="_GoBack"/>
-      <w:bookmarkEnd w:id="103"/>
     </w:p>
     <w:p>
       <w:r>
@@ -27538,46 +28232,150 @@
       <w:pPr>
         <w:pStyle w:val="Heading3"/>
       </w:pPr>
+      <w:bookmarkStart w:id="107" w:name="_Toc321167990"/>
       <w:r>
         <w:t>Kiến thức đạt được</w:t>
       </w:r>
-    </w:p>
-    <w:p/>
+      <w:bookmarkEnd w:id="107"/>
+    </w:p>
+    <w:p>
+      <w:r>
+        <w:t xml:space="preserve">Trong quá trình thực hiện đề tài giúp em cũng cố </w:t>
+      </w:r>
+      <w:r>
+        <w:t>những kiến thức về phân tích và thiết kế hệ thống, lập trình web, AJAX, jQuery…</w:t>
+      </w:r>
+    </w:p>
+    <w:p>
+      <w:r>
+        <w:t>Tìm hiểu một số kiến thức và khái niệm mới về hệ thống thông tin địa lý – GIS, chuẩn OpenWeb, WebGIS</w:t>
+      </w:r>
+      <w:r>
+        <w:t>, các giải pháp xây dựng WebGIS bằng phần mềm mã nguồn mở</w:t>
+      </w:r>
+      <w:r>
+        <w:t>…</w:t>
+      </w:r>
+    </w:p>
+    <w:p>
+      <w:r>
+        <w:t>Biết được cách số hóa bản đồ bằng phần mềm MapInfo</w:t>
+      </w:r>
+      <w:r>
+        <w:t>, cách chuyển bản đồ từ file AutoCAD sang dạng thức mà phần mềm MapInfo có thể xử lý được.</w:t>
+      </w:r>
+    </w:p>
+    <w:p>
+      <w:r>
+        <w:t>Cách chuyển bản đồ đã số hóa từ MapInfo sang hệ quản trị CSDL không gian PostgreSQL + PostGIS, truy vấn dữ liệu không gian.</w:t>
+      </w:r>
+    </w:p>
+    <w:p>
+      <w:r>
+        <w:lastRenderedPageBreak/>
+        <w:t>Nâng cao khả năng và kinh nghiệm tìm kiếm tài liệu, giải quyết vấn đề, viết báo cáo…</w:t>
+      </w:r>
+    </w:p>
     <w:p>
       <w:pPr>
         <w:pStyle w:val="Heading2"/>
       </w:pPr>
+      <w:bookmarkStart w:id="108" w:name="_Toc321167991"/>
       <w:r>
         <w:t>Hạn chế và khó khăn</w:t>
       </w:r>
+      <w:bookmarkEnd w:id="108"/>
     </w:p>
     <w:p>
       <w:pPr>
         <w:pStyle w:val="Heading3"/>
       </w:pPr>
+      <w:bookmarkStart w:id="109" w:name="_Toc321167992"/>
       <w:r>
         <w:t>Hạn chế</w:t>
       </w:r>
-    </w:p>
-    <w:p/>
+      <w:bookmarkEnd w:id="109"/>
+    </w:p>
+    <w:p>
+      <w:r>
+        <w:t>Do còn thiếu dữ liệu nên các lớp bản đồ chuyên đề còn thiếu, một số lớp hiện chưa có dữ liệu nên không đưa vào bản đồ.</w:t>
+      </w:r>
+    </w:p>
+    <w:p>
+      <w:r>
+        <w:t>Tính năng tìm kiếm thông tin chưa có được nhiều tùy chọn, hiện mới cho tìm kiếm theo tên đối tượng.</w:t>
+      </w:r>
+    </w:p>
+    <w:p>
+      <w:r>
+        <w:t>Do quá trình số hóa bảng đồ, chuyển dữ liệu sang PostgreSQL, gắn kết với GeoServer được thực hiện qua nhiều công đoạn</w:t>
+      </w:r>
+      <w:r>
+        <w:t>,</w:t>
+      </w:r>
+      <w:r>
+        <w:t xml:space="preserve"> mà mỗi công đoạn được thực hiện trên một phần mềm khác nhau</w:t>
+      </w:r>
+      <w:r>
+        <w:t>, nên hiện chưa tìm được giải pháp để thêm lớp bản đồ chuyên đề trực tiếp từ hệ thống WebGIS.</w:t>
+      </w:r>
+    </w:p>
+    <w:p>
+      <w:r>
+        <w:t>Demo hiện chỉ hoạt động trên localhost, chưa tìm được giải pháp để đưa lên hoạt động trên Internet.</w:t>
+      </w:r>
+    </w:p>
     <w:p>
       <w:pPr>
         <w:pStyle w:val="Heading3"/>
       </w:pPr>
+      <w:bookmarkStart w:id="110" w:name="_Toc321167993"/>
       <w:r>
         <w:t>Khó khăn</w:t>
       </w:r>
-    </w:p>
-    <w:p/>
+      <w:bookmarkEnd w:id="110"/>
+    </w:p>
+    <w:p>
+      <w:r>
+        <w:t>Do đây là lần đầu tìm hiểu và thực hiện một đề tài về GIS nên thời gian nghiên cứu tài liệu, tìm giải pháp thực hiện mất thời gian tương đối dài. Thời gian còn lại để thực hiện demo tương đối ngắn nên các chức năng còn nhiều hạn chế.</w:t>
+      </w:r>
+    </w:p>
+    <w:p>
+      <w:r>
+        <w:t>Do địa bàn Tp. Cần Thơ rất rộng lớn nên một mình không thể thực hiện việc thu thập dữ liệu không gian, cũng như thuộc tính. Nên đa số dữ liệu không gian được lấy từ nguồn file AutoCAD của sở GTVT, và Google Map</w:t>
+      </w:r>
+      <w:r>
+        <w:t>s</w:t>
+      </w:r>
+      <w:r>
+        <w:t>.</w:t>
+      </w:r>
+    </w:p>
     <w:p>
       <w:pPr>
         <w:pStyle w:val="Heading2"/>
       </w:pPr>
+      <w:bookmarkStart w:id="111" w:name="_Toc321167994"/>
       <w:r>
         <w:t>Hướng phát triển</w:t>
       </w:r>
-    </w:p>
-    <w:p/>
+      <w:bookmarkEnd w:id="111"/>
+    </w:p>
+    <w:p>
+      <w:r>
+        <w:t>Hoàn thiện thêm các chức năng đã có của hệ thống WebGIS, đồng thời bổ sung thêm một số chức năng còn thiếu như: Lưu địa điểm cho người dùng, tìm đường đi ngắn nhất…</w:t>
+      </w:r>
+    </w:p>
+    <w:p>
+      <w:r>
+        <w:t>Bổ sung thêm dữ liệu, các lớp bản đồ còn thiếu.</w:t>
+      </w:r>
+    </w:p>
+    <w:p>
+      <w:r>
+        <w:t>Tìm giải pháp để đưa hệ thống hoạt động trên môi trường Internet.</w:t>
+      </w:r>
+    </w:p>
     <w:p>
       <w:pPr>
         <w:sectPr>
@@ -27593,12 +28391,12 @@
       <w:pPr>
         <w:pStyle w:val="Heading7"/>
       </w:pPr>
-      <w:bookmarkStart w:id="104" w:name="_Toc321062912"/>
+      <w:bookmarkStart w:id="112" w:name="_Toc321167995"/>
       <w:r>
         <w:lastRenderedPageBreak/>
         <w:t>Tài liệu tham khảo</w:t>
       </w:r>
-      <w:bookmarkEnd w:id="104"/>
+      <w:bookmarkEnd w:id="112"/>
     </w:p>
     <w:p>
       <w:pPr>
@@ -27812,12 +28610,12 @@
       <w:pPr>
         <w:pStyle w:val="Heading7"/>
       </w:pPr>
-      <w:bookmarkStart w:id="105" w:name="_Toc321062913"/>
+      <w:bookmarkStart w:id="113" w:name="_Toc321167996"/>
       <w:r>
         <w:lastRenderedPageBreak/>
         <w:t>Phụ lục</w:t>
       </w:r>
-      <w:bookmarkEnd w:id="105"/>
+      <w:bookmarkEnd w:id="113"/>
     </w:p>
     <w:p/>
     <w:sectPr>
@@ -27980,7 +28778,7 @@
         <w:rPr>
           <w:noProof/>
         </w:rPr>
-        <w:t>Nội dung và Kết quả thực hiện</w:t>
+        <w:t>Kết luận và Hướng phát triển</w:t>
       </w:r>
     </w:fldSimple>
     <w:r>
@@ -27999,7 +28797,7 @@
       <w:rPr>
         <w:noProof/>
       </w:rPr>
-      <w:t>63</w:t>
+      <w:t>65</w:t>
     </w:r>
     <w:r>
       <w:rPr>
@@ -28142,7 +28940,7 @@
       <w:rPr>
         <w:noProof/>
       </w:rPr>
-      <w:t>66</w:t>
+      <w:t>67</w:t>
     </w:r>
     <w:r>
       <w:rPr>
@@ -28203,7 +29001,7 @@
         <w:rPr>
           <w:noProof/>
         </w:rPr>
-        <w:t>Giới thiệu chương trình</w:t>
+        <w:t>Hướng phát triển</w:t>
       </w:r>
     </w:fldSimple>
   </w:p>
@@ -35511,7 +36309,7 @@
 </file>
 
 <file path=customXml/itemProps1.xml><?xml version="1.0" encoding="utf-8"?>
-<ds:datastoreItem xmlns:ds="http://schemas.openxmlformats.org/officeDocument/2006/customXml" ds:itemID="{017EF98E-74B0-4AA8-8955-27B099ED3D85}">
+<ds:datastoreItem xmlns:ds="http://schemas.openxmlformats.org/officeDocument/2006/customXml" ds:itemID="{274E3E2B-F7B7-470C-9AC4-D432E574BD8A}">
   <ds:schemaRefs>
     <ds:schemaRef ds:uri="http://schemas.openxmlformats.org/officeDocument/2006/bibliography"/>
   </ds:schemaRefs>

</xml_diff>